<commit_message>
Hidden REmoved, DB Updated
</commit_message>
<xml_diff>
--- a/Project/Report.docx
+++ b/Project/Report.docx
@@ -120,15 +120,46 @@
         <w:jc w:val="both"/>
       </w:pPr>
       <w:r>
-        <w:t xml:space="preserve">The app primarily consists of Users and Bills. Each user needs to register before they can use the app’s features. Each user is associated with a Name, Email, Password, Phone Number and a Budget. Registered users can add Bills. Each bill is associated with a Name, an optional Description, a date, and the user who paid the bill. Each bill consists of Items. Each item belongs to a bill and is associated with the name of the item and cost. After adding a bill and items to that Bill the user will have identify, which other users will they be sharing the bill with. So, once a complete bill is created the creator must send requests to other users, of the creditors choice, to participate in the bill, </w:t>
-      </w:r>
-      <w:proofErr w:type="gramStart"/>
-      <w:r>
-        <w:t>so as to</w:t>
-      </w:r>
-      <w:proofErr w:type="gramEnd"/>
-      <w:r>
-        <w:t xml:space="preserve"> identify what items do they want, and should be charged appropriately.</w:t>
+        <w:t xml:space="preserve">The app primarily consists of Users and Bills. Each user needs to register before they can use the app’s features. Each user is associated with a Name, Email, Password, Phone Number and a Budget. Registered users can add Bills. Each bill is associated with a Name, an optional Description, a date, and the user who paid the bill. Each bill consists of Items. Each item belongs to a bill and is associated with the name of the item and cost. After adding a bill and items to that Bill the user will have </w:t>
+      </w:r>
+      <w:r>
+        <w:t>to</w:t>
+      </w:r>
+      <w:r>
+        <w:rPr>
+          <w:noProof/>
+        </w:rPr>
+        <w:t xml:space="preserve"> </w:t>
+      </w:r>
+      <w:r>
+        <w:rPr>
+          <w:noProof/>
+        </w:rPr>
+        <w:t>identify</w:t>
+      </w:r>
+      <w:r>
+        <w:t xml:space="preserve">, which other users will they be sharing the bill with. So, once a complete bill is created the creator must send requests to other users, of the </w:t>
+      </w:r>
+      <w:r>
+        <w:t>creator’s</w:t>
+      </w:r>
+      <w:r>
+        <w:t xml:space="preserve"> choice, to participate in the</w:t>
+      </w:r>
+      <w:r>
+        <w:t xml:space="preserve"> bill</w:t>
+      </w:r>
+      <w:r>
+        <w:t xml:space="preserve">, so as to identify what items do they </w:t>
+      </w:r>
+      <w:r>
+        <w:rPr>
+          <w:noProof/>
+        </w:rPr>
+        <w:t>want</w:t>
+      </w:r>
+      <w:r>
+        <w:t xml:space="preserve"> and should be charged appropriately.</w:t>
       </w:r>
     </w:p>
     <w:p>
@@ -232,7 +263,25 @@
         <w:jc w:val="both"/>
       </w:pPr>
       <w:r>
-        <w:t>Table Descriptions:</w:t>
+        <w:t>1.</w:t>
+      </w:r>
+      <w:r>
+        <w:tab/>
+        <w:t xml:space="preserve">Users: All the registered users will be stored in this table. </w:t>
+      </w:r>
+    </w:p>
+    <w:p>
+      <w:pPr>
+        <w:pStyle w:val="ListParagraph"/>
+        <w:ind w:left="0" w:firstLine="720"/>
+        <w:jc w:val="both"/>
+      </w:pPr>
+      <w:r>
+        <w:t>a.</w:t>
+      </w:r>
+      <w:r>
+        <w:tab/>
+        <w:t>Primary Key: Users_id</w:t>
       </w:r>
     </w:p>
     <w:p>
@@ -242,11 +291,11 @@
         <w:jc w:val="both"/>
       </w:pPr>
       <w:r>
-        <w:t>1.</w:t>
+        <w:t>2.</w:t>
       </w:r>
       <w:r>
         <w:tab/>
-        <w:t xml:space="preserve">Users: All the registered users will be stored in this table. </w:t>
+        <w:t>Bills: All the bills generated by any user will be stored in this table</w:t>
       </w:r>
     </w:p>
     <w:p>
@@ -260,7 +309,21 @@
       </w:r>
       <w:r>
         <w:tab/>
-        <w:t>Primary Key: Users_id</w:t>
+        <w:t>Primary Key: Bills_id</w:t>
+      </w:r>
+    </w:p>
+    <w:p>
+      <w:pPr>
+        <w:pStyle w:val="ListParagraph"/>
+        <w:ind w:left="0" w:firstLine="720"/>
+        <w:jc w:val="both"/>
+      </w:pPr>
+      <w:r>
+        <w:t>b.</w:t>
+      </w:r>
+      <w:r>
+        <w:tab/>
+        <w:t>Foreign Key: Paid_By References Users(Users_id)</w:t>
       </w:r>
     </w:p>
     <w:p>
@@ -270,11 +333,11 @@
         <w:jc w:val="both"/>
       </w:pPr>
       <w:r>
-        <w:t>2.</w:t>
+        <w:t>3.</w:t>
       </w:r>
       <w:r>
         <w:tab/>
-        <w:t>Bills: All the bills generated by any user will be stored in this table</w:t>
+        <w:t>Bill_Items: The Item in each bill will be added here, referenced by its bill id.</w:t>
       </w:r>
     </w:p>
     <w:p>
@@ -288,7 +351,7 @@
       </w:r>
       <w:r>
         <w:tab/>
-        <w:t>Primary Key: Bills_id</w:t>
+        <w:t>Primary Key: Item_id + Bills_id</w:t>
       </w:r>
     </w:p>
     <w:p>
@@ -302,7 +365,7 @@
       </w:r>
       <w:r>
         <w:tab/>
-        <w:t>Foreign Key: Paid_By References Users(Users_id)</w:t>
+        <w:t>Foreign Key: Bills_id References Bills(Bills_id)</w:t>
       </w:r>
     </w:p>
     <w:p>
@@ -312,11 +375,11 @@
         <w:jc w:val="both"/>
       </w:pPr>
       <w:r>
-        <w:t>3.</w:t>
+        <w:t>4.</w:t>
       </w:r>
       <w:r>
         <w:tab/>
-        <w:t>Bill_Items: The Item in each bill will be added here, referenced by its bill id.</w:t>
+        <w:t>Share: This table maintains records which user is sharing which item.</w:t>
       </w:r>
     </w:p>
     <w:p>
@@ -330,7 +393,7 @@
       </w:r>
       <w:r>
         <w:tab/>
-        <w:t>Primary Key: Item_id + Bills_id</w:t>
+        <w:t>Primary Key: Users_id + Item_id + Bills_id</w:t>
       </w:r>
     </w:p>
     <w:p>
@@ -344,7 +407,7 @@
       </w:r>
       <w:r>
         <w:tab/>
-        <w:t>Foreign Key: Bills_id References Bills(Bills_id)</w:t>
+        <w:t>Foreign Key: Users_id References Users(Users_id), Item_id References Bill_Items(Item_id), Bills_id References Bills(Bills_id)</w:t>
       </w:r>
     </w:p>
     <w:p>
@@ -354,53 +417,29 @@
         <w:jc w:val="both"/>
       </w:pPr>
       <w:r>
-        <w:t>4.</w:t>
+        <w:t>5.</w:t>
       </w:r>
       <w:r>
         <w:tab/>
-        <w:t>Share: This table maintains records which user is sharing which item.</w:t>
-      </w:r>
-    </w:p>
-    <w:p>
-      <w:pPr>
-        <w:pStyle w:val="ListParagraph"/>
-        <w:ind w:left="0" w:firstLine="720"/>
-        <w:jc w:val="both"/>
-      </w:pPr>
-      <w:r>
-        <w:t>a.</w:t>
-      </w:r>
-      <w:r>
-        <w:tab/>
-        <w:t>Primary Key: Users_id + Item_id + Bills_id</w:t>
-      </w:r>
-    </w:p>
-    <w:p>
-      <w:pPr>
-        <w:pStyle w:val="ListParagraph"/>
-        <w:ind w:left="0" w:firstLine="720"/>
-        <w:jc w:val="both"/>
-      </w:pPr>
-      <w:r>
-        <w:t>b.</w:t>
-      </w:r>
-      <w:r>
-        <w:tab/>
-        <w:t>Foreign Key: Users_id References Users(Users_id), Item_id References Bill_Items(Item_id), Bills_id References Bills(Bills_id)</w:t>
-      </w:r>
-    </w:p>
-    <w:p>
-      <w:pPr>
-        <w:pStyle w:val="ListParagraph"/>
-        <w:ind w:left="0" w:firstLine="360"/>
-        <w:jc w:val="both"/>
-      </w:pPr>
-      <w:r>
-        <w:t>5.</w:t>
-      </w:r>
-      <w:r>
-        <w:tab/>
-        <w:t>Ledger: This tables stores the shared cost of an item, after it is divided amongst all the people who are sharing it.</w:t>
+        <w:t xml:space="preserve">Ledger: </w:t>
+      </w:r>
+      <w:r>
+        <w:rPr>
+          <w:noProof/>
+        </w:rPr>
+        <w:t>This table</w:t>
+      </w:r>
+      <w:r>
+        <w:t xml:space="preserve"> stores the shared cost of an </w:t>
+      </w:r>
+      <w:r>
+        <w:rPr>
+          <w:noProof/>
+        </w:rPr>
+        <w:t>item</w:t>
+      </w:r>
+      <w:r>
+        <w:t xml:space="preserve"> after it is divided amongst all the people who are sharing it.</w:t>
       </w:r>
     </w:p>
     <w:p>
@@ -493,6 +532,7 @@
         <w:t>Introduction</w:t>
       </w:r>
     </w:p>
+    <w:p/>
     <w:p>
       <w:pPr>
         <w:pStyle w:val="BodyText"/>
@@ -516,8 +556,76 @@
       <w:pPr>
         <w:pStyle w:val="BodyText"/>
         <w:spacing w:after="20"/>
-        <w:ind w:firstLine="0"/>
-      </w:pPr>
+      </w:pPr>
+      <w:r>
+        <w:t>•</w:t>
+      </w:r>
+      <w:r>
+        <w:tab/>
+      </w:r>
+      <w:r>
+        <w:rPr>
+          <w:u w:val="single"/>
+        </w:rPr>
+        <w:t>The balance bug</w:t>
+      </w:r>
+      <w:r>
+        <w:t>: The app has this weird bug, where it fails to calculate the correct balance in certain situations. Consider x, y to be two users. Let x owe y some money (or vice-versa). Let this transaction be a part of some group g. Let</w:t>
+      </w:r>
+      <w:r>
+        <w:rPr>
+          <w:lang w:val="en-US"/>
+        </w:rPr>
+        <w:t>,</w:t>
+      </w:r>
+      <w:r>
+        <w:t xml:space="preserve"> </w:t>
+      </w:r>
+      <w:r>
+        <w:rPr>
+          <w:noProof/>
+        </w:rPr>
+        <w:t>y o</w:t>
+      </w:r>
+      <w:r>
+        <w:rPr>
+          <w:noProof/>
+        </w:rPr>
+        <w:t>we</w:t>
+      </w:r>
+      <w:r>
+        <w:t xml:space="preserve"> x some money (or vice-versa) and this transaction is not a part of any group</w:t>
+      </w:r>
+      <w:r>
+        <w:t xml:space="preserve">. In this </w:t>
+      </w:r>
+      <w:r>
+        <w:rPr>
+          <w:noProof/>
+        </w:rPr>
+        <w:t>case</w:t>
+      </w:r>
+      <w:r>
+        <w:rPr>
+          <w:noProof/>
+        </w:rPr>
+        <w:t>,</w:t>
+      </w:r>
+      <w:r>
+        <w:t xml:space="preserve"> the app incorrectly calculates the balance x owes y. However, this case is not common, and may or may not always</w:t>
+      </w:r>
+      <w:r>
+        <w:rPr>
+          <w:lang w:val="en-US"/>
+        </w:rPr>
+        <w:t xml:space="preserve"> occur</w:t>
+      </w:r>
+      <w:r>
+        <w:t>. This leads me to believe that, the bug may occur due to a random crash OR there might be some over-complication in how th</w:t>
+      </w:r>
+      <w:r>
+        <w:t>e transactions are represented.</w:t>
+      </w:r>
     </w:p>
     <w:p>
       <w:pPr>
@@ -534,13 +642,46 @@
         <w:rPr>
           <w:u w:val="single"/>
         </w:rPr>
-        <w:t>The balance bug</w:t>
-      </w:r>
-      <w:r>
-        <w:t>: The app has this weird bug, where it fails to calculate the correct balance in certain situations. Consider x, y to be two users. Let x owe y some money (or vice-versa). Let this transaction be a part of some group g. Let y owe x some money (or vice-versa), however this transaction is not part of any group. In this case the app incorrectly calculates the balance x owes y. However, this case is not common, and may or may not occur always. This leads me to believe that, the bug may occur due to a random crash OR there might be some over-complication in how th</w:t>
-      </w:r>
-      <w:r>
-        <w:t>e transactions are represented.</w:t>
+        <w:t>Participation Problems</w:t>
+      </w:r>
+      <w:r>
+        <w:t>: For any set of items b</w:t>
+      </w:r>
+      <w:r>
+        <w:t xml:space="preserve">ought, it is not the case that everyone necessarily wants each item. Certain people may want certain items, others may not. </w:t>
+      </w:r>
+      <w:r>
+        <w:rPr>
+          <w:lang w:val="en-US"/>
+        </w:rPr>
+        <w:t xml:space="preserve">However, </w:t>
+      </w:r>
+      <w:r>
+        <w:t xml:space="preserve">the app </w:t>
+      </w:r>
+      <w:r>
+        <w:t>assumes that all the people (in a group/ hous</w:t>
+      </w:r>
+      <w:r>
+        <w:t>ehold) want each of the items b</w:t>
+      </w:r>
+      <w:r>
+        <w:t xml:space="preserve">ought. So, users need to manually (not a part of the app) specify what items they want to be included in. This leads to one bill being split into various sets of items, depending on what items, of one bill, people want to be included in. This leads to a huge added overhead, </w:t>
+      </w:r>
+      <w:r>
+        <w:t>e</w:t>
+      </w:r>
+      <w:r>
+        <w:rPr>
+          <w:noProof/>
+        </w:rPr>
+        <w:t>specially</w:t>
+      </w:r>
+      <w:r>
+        <w:t>, if the bill co</w:t>
+      </w:r>
+      <w:r>
+        <w:t>ntains a large number of items.</w:t>
       </w:r>
     </w:p>
     <w:p>
@@ -558,13 +699,16 @@
         <w:rPr>
           <w:u w:val="single"/>
         </w:rPr>
-        <w:t>Participation Problems</w:t>
-      </w:r>
-      <w:r>
-        <w:t>: For any set of items brought, it is not the case that everyone necessarily wants each item. Certain people may want certain items, others may not. The app however, assumes that all the people (in a group/ household) want each of the items brought. So, users need to manually (not a part of the app) specify what items they want to be included in. This leads to one bill being split into various sets of items, depending on what items, of one bill, people want to be included in. This leads to a huge added overhead, specially, if the bill co</w:t>
-      </w:r>
-      <w:r>
-        <w:t>ntains a large number of items.</w:t>
+        <w:t>No Concrete Record of Bills</w:t>
+      </w:r>
+      <w:r>
+        <w:t>: Another problem with the above-mentioned complication is, since one bill is divided into separate, independent and disconnected pieces, there is no reference to the entire bill, with all the items, only a list of micro-transactions, that if joined together, will form the complete bill. However, the App</w:t>
+      </w:r>
+      <w:r>
+        <w:t xml:space="preserve"> </w:t>
+      </w:r>
+      <w:r>
+        <w:t xml:space="preserve">doesn’t provide any such features. </w:t>
       </w:r>
     </w:p>
     <w:p>
@@ -573,28 +717,6 @@
         <w:spacing w:after="20"/>
       </w:pPr>
       <w:r>
-        <w:t>•</w:t>
-      </w:r>
-      <w:r>
-        <w:tab/>
-      </w:r>
-      <w:r>
-        <w:rPr>
-          <w:u w:val="single"/>
-        </w:rPr>
-        <w:t>No Concrete Record of Bills</w:t>
-      </w:r>
-      <w:r>
-        <w:t xml:space="preserve">: Another problem with the above-mentioned complication is, since one bill is divided into separate, independent and disconnected pieces, there is no reference to the entire bill, with all the items, only a list of micro-transactions, that if joined together, will form the complete bill. However, the App UI doesn’t provide any such features. </w:t>
-      </w:r>
-    </w:p>
-    <w:p>
-      <w:pPr>
-        <w:pStyle w:val="BodyText"/>
-        <w:spacing w:after="20"/>
-      </w:pPr>
-      <w:r>
-        <w:lastRenderedPageBreak/>
         <w:t xml:space="preserve">I intend to fix these common issues/ bugs. Along with fixing these problems I </w:t>
       </w:r>
       <w:r>
@@ -624,6 +746,7 @@
         <w:ind w:firstLine="360"/>
       </w:pPr>
       <w:r>
+        <w:lastRenderedPageBreak/>
         <w:t>Each user will be allowed to set a monthly budget. The app will keep track of how close the user is to achieving that budget. If the user’s expenses surpass the set budget the app will identify certain expensive items that the user can avoid the next month.</w:t>
       </w:r>
     </w:p>
@@ -682,10 +805,61 @@
         <w:jc w:val="both"/>
       </w:pPr>
       <w:r>
-        <w:t>To use the app all users, need to register. The registration form screen-shot describes all the information a user need to provide at the time of registration. NOTE: The Hidden section is added on purpose,</w:t>
-      </w:r>
-      <w:r>
-        <w:t xml:space="preserve"> however is not used in the scope of this project, and will be used to implement addition features, such as profile privacy.</w:t>
+        <w:t>To use the app</w:t>
+      </w:r>
+      <w:r>
+        <w:t>,</w:t>
+      </w:r>
+      <w:r>
+        <w:t xml:space="preserve"> all users, need to register. The registration form screen-shot describes all the information a user </w:t>
+      </w:r>
+      <w:r>
+        <w:rPr>
+          <w:noProof/>
+        </w:rPr>
+        <w:t>need</w:t>
+      </w:r>
+      <w:r>
+        <w:rPr>
+          <w:noProof/>
+        </w:rPr>
+        <w:t>s</w:t>
+      </w:r>
+      <w:r>
+        <w:t xml:space="preserve"> to provide at the time of registration. NOTE: The Hidden section is added on purpose,</w:t>
+      </w:r>
+      <w:r>
+        <w:t xml:space="preserve"> </w:t>
+      </w:r>
+      <w:r>
+        <w:rPr>
+          <w:noProof/>
+        </w:rPr>
+        <w:t>however</w:t>
+      </w:r>
+      <w:r>
+        <w:rPr>
+          <w:noProof/>
+        </w:rPr>
+        <w:t>,</w:t>
+      </w:r>
+      <w:r>
+        <w:t xml:space="preserve"> is not used in the scope of this project, and will be used to implement </w:t>
+      </w:r>
+      <w:r>
+        <w:rPr>
+          <w:noProof/>
+        </w:rPr>
+        <w:t>addition</w:t>
+      </w:r>
+      <w:r>
+        <w:rPr>
+          <w:noProof/>
+        </w:rPr>
+        <w:t>al</w:t>
+      </w:r>
+      <w:r>
+        <w:t xml:space="preserve"> features, such as profile privacy.</w:t>
       </w:r>
     </w:p>
     <w:p>
@@ -705,10 +879,28 @@
         <w:jc w:val="both"/>
       </w:pPr>
       <w:r>
-        <w:t xml:space="preserve">Users can later update their details using the “Edit Profile” button provided on the home screen. Additionally, the user can delete their profile if they wish to use the “Delete Profile” button provided on the home screen. The </w:t>
-      </w:r>
-      <w:r>
-        <w:t>screen-shot is provided below.</w:t>
+        <w:t>Users can later update their details using the “Edit Profile” button provided on the home screen. Additionally, the user can delete t</w:t>
+      </w:r>
+      <w:r>
+        <w:t>heir profile if they wish to, using</w:t>
+      </w:r>
+      <w:r>
+        <w:t xml:space="preserve"> the “Delete Profile” button provided on the home screen. The </w:t>
+      </w:r>
+      <w:r>
+        <w:t>screen-shot</w:t>
+      </w:r>
+      <w:r>
+        <w:t>s</w:t>
+      </w:r>
+      <w:r>
+        <w:t xml:space="preserve"> </w:t>
+      </w:r>
+      <w:r>
+        <w:t>are</w:t>
+      </w:r>
+      <w:r>
+        <w:t xml:space="preserve"> provided below.</w:t>
       </w:r>
     </w:p>
     <w:p>
@@ -998,13 +1190,49 @@
         <w:t xml:space="preserve"> sa</w:t>
       </w:r>
       <w:r>
-        <w:t>tisfy the database constraints. Creating a bill is divided into 3 steps, adding a bill, adding items to that bill and sending the bill to the users the creator w</w:t>
-      </w:r>
-      <w:r>
-        <w:t xml:space="preserve">ishes to share the bill with. A new Bill is identified by its name, a description and the date. To add an item to a bill, mention the name and cost of the said item, then click “next”. After adding the last item click “done”. </w:t>
-      </w:r>
-      <w:r>
-        <w:t>To send the bill to a specific person, select the person from the drop-down menu, and then click “send”. After sending to the last person click “done”.</w:t>
+        <w:t>tisfy the database constraints. Creating a bill is divided into 3 steps, adding a bill, adding items to that bill</w:t>
+      </w:r>
+      <w:r>
+        <w:t>,</w:t>
+      </w:r>
+      <w:r>
+        <w:t xml:space="preserve"> and sending the bill to the users the creator w</w:t>
+      </w:r>
+      <w:r>
+        <w:t>ishes to share the bill with. A new Bill is identified by its name, a description</w:t>
+      </w:r>
+      <w:r>
+        <w:t>,</w:t>
+      </w:r>
+      <w:r>
+        <w:t xml:space="preserve"> </w:t>
+      </w:r>
+      <w:r>
+        <w:rPr>
+          <w:noProof/>
+        </w:rPr>
+        <w:t>and</w:t>
+      </w:r>
+      <w:r>
+        <w:t xml:space="preserve"> the date. To add an item to a bill, mention the name and cost of the said item, then click “next”. After adding the last item click “done”. </w:t>
+      </w:r>
+      <w:r>
+        <w:t xml:space="preserve">To send the bill to a specific person, select the person from the drop-down menu, and then click “send”. After sending to the last </w:t>
+      </w:r>
+      <w:r>
+        <w:rPr>
+          <w:noProof/>
+        </w:rPr>
+        <w:t>person</w:t>
+      </w:r>
+      <w:r>
+        <w:rPr>
+          <w:noProof/>
+        </w:rPr>
+        <w:t xml:space="preserve"> to</w:t>
+      </w:r>
+      <w:r>
+        <w:t xml:space="preserve"> click “done”.</w:t>
       </w:r>
       <w:r>
         <w:t xml:space="preserve"> This is explained in the following screen-shots.</w:t>
@@ -1375,7 +1603,25 @@
         <w:jc w:val="left"/>
       </w:pPr>
       <w:r>
-        <w:t>After the user is done selecting what items they wish to pay for they must click “Done”, this will load the home screen, with the update balance, i.e. how much they owe someone or how much someone owe them. Consider the following screen-shot as an example:</w:t>
+        <w:t>After the user is done selecting what items they wish to pay for</w:t>
+      </w:r>
+      <w:r>
+        <w:t>,</w:t>
+      </w:r>
+      <w:r>
+        <w:t xml:space="preserve"> they must click “Done”, this will load the home screen, with the update</w:t>
+      </w:r>
+      <w:r>
+        <w:t>d</w:t>
+      </w:r>
+      <w:r>
+        <w:t xml:space="preserve"> balance, i.e. how much they owe someone or how much someone owe</w:t>
+      </w:r>
+      <w:r>
+        <w:t>s</w:t>
+      </w:r>
+      <w:r>
+        <w:t xml:space="preserve"> them. Consider the following screen-shot as an example:</w:t>
       </w:r>
     </w:p>
     <w:p>
@@ -1491,7 +1737,22 @@
         <w:t>user;</w:t>
       </w:r>
       <w:r>
-        <w:t xml:space="preserve"> however, they can’t pay unless all the bill requests sent by the creator of the bill have be filled by all the user to who the request was sent to.</w:t>
+        <w:t xml:space="preserve"> however, they can’t pay unless all the bill requests sent by the creator of the bill have </w:t>
+      </w:r>
+      <w:r>
+        <w:rPr>
+          <w:noProof/>
+        </w:rPr>
+        <w:t>be</w:t>
+      </w:r>
+      <w:r>
+        <w:rPr>
+          <w:noProof/>
+        </w:rPr>
+        <w:t>en</w:t>
+      </w:r>
+      <w:r>
+        <w:t xml:space="preserve"> filled by all the user to who the request was sent to.</w:t>
       </w:r>
       <w:r>
         <w:t xml:space="preserve"> This is shown in Fig. 8.</w:t>
@@ -1500,7 +1761,19 @@
         <w:t xml:space="preserve"> Th</w:t>
       </w:r>
       <w:r>
-        <w:t>is ensures that the cost of the items is distributed fairly, and person paying first doesn’t have to pay more than the person paying later.</w:t>
+        <w:t xml:space="preserve">is ensures that the cost of the items is distributed fairly, and </w:t>
+      </w:r>
+      <w:r>
+        <w:t xml:space="preserve">the </w:t>
+      </w:r>
+      <w:r>
+        <w:rPr>
+          <w:noProof/>
+        </w:rPr>
+        <w:t>person</w:t>
+      </w:r>
+      <w:r>
+        <w:t xml:space="preserve"> paying first doesn’t have to pay more than the person paying later.</w:t>
       </w:r>
     </w:p>
     <w:p>
@@ -1597,7 +1870,13 @@
         <w:jc w:val="both"/>
       </w:pPr>
       <w:r>
-        <w:t xml:space="preserve">Once all the bill-requests have been filled, a debtor can then click the “pay-debt” button and debt will be cleared. If A owes B some money, and B owes A some money, whoever owes more will see the “Pay Debt” button enabled and </w:t>
+        <w:t>Once all the bill-requests have been filled, a debtor can then click the “pay-debt” button and</w:t>
+      </w:r>
+      <w:r>
+        <w:t xml:space="preserve"> the</w:t>
+      </w:r>
+      <w:r>
+        <w:t xml:space="preserve"> debt will be cleared. If A owes B some money, and B owes A some money, whoever owes more will see the “Pay Debt” button enabled and </w:t>
       </w:r>
       <w:r>
         <w:t>the amount that they owe to the other user</w:t>
@@ -1606,7 +1885,10 @@
         <w:t>, on clicking the button, all the debts amongst A and B will be settled.</w:t>
       </w:r>
       <w:r>
-        <w:t xml:space="preserve"> This can be seen in Fig.7 and Fig 9.</w:t>
+        <w:t xml:space="preserve"> This can be seen in Fig.9 and Fig 10</w:t>
+      </w:r>
+      <w:r>
+        <w:t>.</w:t>
       </w:r>
     </w:p>
     <w:p>
@@ -1713,7 +1995,25 @@
         <w:jc w:val="both"/>
       </w:pPr>
       <w:r>
-        <w:t>Bills are primarily divided into two categories; the bills that a user created, and the user participated in. All these bills can be view or edited by clicking on “My Bills” on the user homepage.</w:t>
+        <w:t>Bills are primarily divided into two categories; the bills that a user created, and the</w:t>
+      </w:r>
+      <w:r>
+        <w:t xml:space="preserve"> ones that the</w:t>
+      </w:r>
+      <w:r>
+        <w:t xml:space="preserve"> user participated in. All these bills can be view</w:t>
+      </w:r>
+      <w:r>
+        <w:t>ed</w:t>
+      </w:r>
+      <w:r>
+        <w:t xml:space="preserve"> or edited by clicking on </w:t>
+      </w:r>
+      <w:r>
+        <w:t>the “My Bills” butto</w:t>
+      </w:r>
+      <w:r>
+        <w:t>n the user homepage.</w:t>
       </w:r>
     </w:p>
     <w:p>
@@ -1812,17 +2112,35 @@
         <w:jc w:val="both"/>
       </w:pPr>
       <w:r>
-        <w:t xml:space="preserve"> Then the user has the option of viewing/ editing the bill that they created, or the bill that they participated.</w:t>
+        <w:t xml:space="preserve"> Then the user has the option of viewing/ editing the bill that they created, or the bill that they participated</w:t>
+      </w:r>
+      <w:r>
+        <w:t xml:space="preserve"> in</w:t>
+      </w:r>
+      <w:r>
+        <w:t>.</w:t>
       </w:r>
       <w:r>
         <w:t xml:space="preserve"> </w:t>
       </w:r>
       <w:r>
         <w:lastRenderedPageBreak/>
-        <w:t xml:space="preserve">Either of which can be done clicking on the appropriate button.  If the user selects “Created Bills” then they can </w:t>
-      </w:r>
-      <w:r>
-        <w:t xml:space="preserve">see all the bill they created. And hence, they will have access to </w:t>
+        <w:t>Either of which can be done</w:t>
+      </w:r>
+      <w:r>
+        <w:t xml:space="preserve"> by</w:t>
+      </w:r>
+      <w:r>
+        <w:t xml:space="preserve"> clicking on the appropriate button.  If the user selects “Created Bills” then they can </w:t>
+      </w:r>
+      <w:r>
+        <w:t>see all the bill</w:t>
+      </w:r>
+      <w:r>
+        <w:t>s</w:t>
+      </w:r>
+      <w:r>
+        <w:t xml:space="preserve"> they created. And hence, they will have access to </w:t>
       </w:r>
       <w:r>
         <w:t xml:space="preserve">update the name, date, description of </w:t>
@@ -1834,13 +2152,7 @@
         <w:t>bill</w:t>
       </w:r>
       <w:r>
-        <w:t xml:space="preserve">, </w:t>
-      </w:r>
-      <w:r>
-        <w:t>as well as the items and their cost</w:t>
-      </w:r>
-      <w:r>
-        <w:t>,</w:t>
+        <w:t>, as well as the items and their cost,</w:t>
       </w:r>
       <w:r>
         <w:t xml:space="preserve"> and update the user</w:t>
@@ -2495,7 +2807,22 @@
         <w:jc w:val="both"/>
       </w:pPr>
       <w:r>
-        <w:t xml:space="preserve">Each user can set a budget. If the spending if the user, exceed the budget then user home page will display a message indicating that user’s spending is more than what they intended to. This is clearly show in Fig.8. </w:t>
+        <w:t xml:space="preserve">Each user can set a budget. If the spending if the user, exceed the budget then user home page will display a message indicating that user’s spending is more than what they intended to. This </w:t>
+      </w:r>
+      <w:r>
+        <w:rPr>
+          <w:noProof/>
+        </w:rPr>
+        <w:t>is clearly show</w:t>
+      </w:r>
+      <w:r>
+        <w:rPr>
+          <w:noProof/>
+        </w:rPr>
+        <w:t>n</w:t>
+      </w:r>
+      <w:r>
+        <w:t xml:space="preserve"> in Fig.8. </w:t>
       </w:r>
     </w:p>
     <w:p>
@@ -2505,7 +2832,22 @@
         <w:jc w:val="both"/>
       </w:pPr>
       <w:r>
-        <w:t>To set or update the budget, the user need to click on the “Set Budget” button on the home page. The user will see the following screen:</w:t>
+        <w:t xml:space="preserve">To set or update the budget, the user </w:t>
+      </w:r>
+      <w:r>
+        <w:rPr>
+          <w:noProof/>
+        </w:rPr>
+        <w:t>need</w:t>
+      </w:r>
+      <w:r>
+        <w:rPr>
+          <w:noProof/>
+        </w:rPr>
+        <w:t>s</w:t>
+      </w:r>
+      <w:r>
+        <w:t xml:space="preserve"> to click on the “Set Budget” button on the home page. The user will see the following screen:</w:t>
       </w:r>
     </w:p>
     <w:p>
@@ -2603,7 +2945,31 @@
         <w:jc w:val="both"/>
       </w:pPr>
       <w:r>
-        <w:t xml:space="preserve">Here the user can set or update their previously set budget. Additionally, a Pie-Chart of the user’s spending for that month, is show to the right. </w:t>
+        <w:t xml:space="preserve">Here the user can set or update their previously set budget. Additionally, a Pie-Chart of the user’s spending for that </w:t>
+      </w:r>
+      <w:r>
+        <w:rPr>
+          <w:noProof/>
+        </w:rPr>
+        <w:t>month</w:t>
+      </w:r>
+      <w:r>
+        <w:t xml:space="preserve"> </w:t>
+      </w:r>
+      <w:r>
+        <w:rPr>
+          <w:noProof/>
+        </w:rPr>
+        <w:t>is show</w:t>
+      </w:r>
+      <w:r>
+        <w:rPr>
+          <w:noProof/>
+        </w:rPr>
+        <w:t>n</w:t>
+      </w:r>
+      <w:r>
+        <w:t xml:space="preserve"> to the right. </w:t>
       </w:r>
       <w:r>
         <w:t>This provides a quick way for the user to identify what item are they spending more on.</w:t>
@@ -2642,7 +3008,28 @@
         <w:jc w:val="both"/>
       </w:pPr>
       <w:r>
-        <w:t>Additionally, this app can also be used for maintaining a budget, to keep track of the money spent that month, and what items was the money spent on.</w:t>
+        <w:t xml:space="preserve">Additionally, this app can also be used for maintaining a budget, to keep track of the money spent that month, and </w:t>
+      </w:r>
+      <w:r>
+        <w:t xml:space="preserve">on </w:t>
+      </w:r>
+      <w:r>
+        <w:t xml:space="preserve">what items </w:t>
+      </w:r>
+      <w:r>
+        <w:rPr>
+          <w:noProof/>
+        </w:rPr>
+        <w:t>w</w:t>
+      </w:r>
+      <w:r>
+        <w:rPr>
+          <w:noProof/>
+        </w:rPr>
+        <w:t>ere</w:t>
+      </w:r>
+      <w:r>
+        <w:t xml:space="preserve"> the money spent on.</w:t>
       </w:r>
     </w:p>
     <w:p>
@@ -2710,6 +3097,8 @@
         </w:rPr>
         <w:t>DBMS: MySQL. Version 8.0</w:t>
       </w:r>
+      <w:bookmarkStart w:id="5" w:name="_GoBack"/>
+      <w:bookmarkEnd w:id="5"/>
     </w:p>
     <w:p>
       <w:pPr>
@@ -2934,7 +3323,20 @@
         <w:rPr>
           <w:lang w:val="en-US"/>
         </w:rPr>
-        <w:t xml:space="preserve"> their monthly spending is above their predefined budget. This also, shows a user Pie-Chart of how the user has been spending their money, to help them identify items that they could avoid.</w:t>
+        <w:t xml:space="preserve"> their monthly spending is above their predefined budget. This </w:t>
+      </w:r>
+      <w:r>
+        <w:rPr>
+          <w:noProof/>
+          <w:lang w:val="en-US"/>
+        </w:rPr>
+        <w:t>also</w:t>
+      </w:r>
+      <w:r>
+        <w:rPr>
+          <w:lang w:val="en-US"/>
+        </w:rPr>
+        <w:t xml:space="preserve"> shows a user Pie-Chart of how the user has been spending their money, to help them identify items that they could avoid.</w:t>
       </w:r>
     </w:p>
     <w:p>
@@ -2946,8 +3348,6 @@
           <w:lang w:val="en-US"/>
         </w:rPr>
       </w:pPr>
-      <w:bookmarkStart w:id="5" w:name="_GoBack"/>
-      <w:bookmarkEnd w:id="5"/>
     </w:p>
     <w:p>
       <w:pPr>
@@ -7246,7 +7646,7 @@
 </file>
 
 <file path=customXml/itemProps1.xml><?xml version="1.0" encoding="utf-8"?>
-<ds:datastoreItem xmlns:ds="http://schemas.openxmlformats.org/officeDocument/2006/customXml" ds:itemID="{EF6F0BEC-A41C-42AA-8338-3B8D7747D621}">
+<ds:datastoreItem xmlns:ds="http://schemas.openxmlformats.org/officeDocument/2006/customXml" ds:itemID="{BEEB3DB5-3267-4A1A-87FE-20AFCC048290}">
   <ds:schemaRefs>
     <ds:schemaRef ds:uri="http://schemas.openxmlformats.org/officeDocument/2006/bibliography"/>
   </ds:schemaRefs>

</xml_diff>

<commit_message>
Report and Logic Updated
</commit_message>
<xml_diff>
--- a/Project/Report.docx
+++ b/Project/Report.docx
@@ -105,6 +105,276 @@
     </w:p>
     <w:p>
       <w:pPr>
+        <w:pStyle w:val="Abstract"/>
+        <w:numPr>
+          <w:ilvl w:val="0"/>
+          <w:numId w:val="7"/>
+        </w:numPr>
+        <w:spacing w:after="20"/>
+        <w:jc w:val="center"/>
+        <w:rPr>
+          <w:b w:val="0"/>
+          <w:sz w:val="20"/>
+          <w:szCs w:val="20"/>
+        </w:rPr>
+      </w:pPr>
+      <w:r>
+        <w:rPr>
+          <w:b w:val="0"/>
+          <w:sz w:val="20"/>
+          <w:szCs w:val="20"/>
+        </w:rPr>
+        <w:t>Motivation</w:t>
+      </w:r>
+    </w:p>
+    <w:p>
+      <w:pPr>
+        <w:pStyle w:val="Abstract"/>
+        <w:spacing w:after="20"/>
+        <w:ind w:firstLine="360"/>
+        <w:rPr>
+          <w:b w:val="0"/>
+          <w:sz w:val="20"/>
+          <w:szCs w:val="20"/>
+        </w:rPr>
+      </w:pPr>
+      <w:r>
+        <w:rPr>
+          <w:b w:val="0"/>
+          <w:sz w:val="20"/>
+          <w:szCs w:val="20"/>
+        </w:rPr>
+        <w:t>The primary motivation towards building this app was to fix certain annoying bugs that affect the flexibility and the reliability of Splitwise.</w:t>
+      </w:r>
+    </w:p>
+    <w:p>
+      <w:pPr>
+        <w:pStyle w:val="BodyText"/>
+        <w:spacing w:after="20"/>
+        <w:ind w:firstLine="360"/>
+      </w:pPr>
+      <w:r>
+        <w:t>Problem</w:t>
+      </w:r>
+      <w:r>
+        <w:rPr>
+          <w:lang w:val="en-US"/>
+        </w:rPr>
+        <w:t>s</w:t>
+      </w:r>
+      <w:r>
+        <w:t xml:space="preserve"> with Splitwise:</w:t>
+      </w:r>
+    </w:p>
+    <w:p>
+      <w:pPr>
+        <w:pStyle w:val="BodyText"/>
+        <w:numPr>
+          <w:ilvl w:val="0"/>
+          <w:numId w:val="16"/>
+        </w:numPr>
+        <w:tabs>
+          <w:tab w:val="clear" w:pos="288"/>
+          <w:tab w:val="left" w:pos="360"/>
+        </w:tabs>
+        <w:spacing w:after="20"/>
+        <w:ind w:left="360"/>
+      </w:pPr>
+      <w:r>
+        <w:rPr>
+          <w:u w:val="single"/>
+        </w:rPr>
+        <w:t>The balance bug</w:t>
+      </w:r>
+      <w:r>
+        <w:t>: The app has this weird bug, where it fails to calculate the correct balance in</w:t>
+      </w:r>
+      <w:r>
+        <w:t xml:space="preserve"> certain situations. Consider x and</w:t>
+      </w:r>
+      <w:r>
+        <w:t xml:space="preserve"> y to be two users. Let x owe y some money (or vice-versa). Let this transaction be a part of some group g. Let</w:t>
+      </w:r>
+      <w:r>
+        <w:rPr>
+          <w:noProof/>
+          <w:lang w:val="en-US"/>
+        </w:rPr>
+        <w:t xml:space="preserve"> </w:t>
+      </w:r>
+      <w:r>
+        <w:rPr>
+          <w:noProof/>
+        </w:rPr>
+        <w:t>y owe</w:t>
+      </w:r>
+      <w:r>
+        <w:t xml:space="preserve"> x some money (or vice-versa) and this transaction is not a part of any group. In this </w:t>
+      </w:r>
+      <w:r>
+        <w:rPr>
+          <w:noProof/>
+        </w:rPr>
+        <w:t>case</w:t>
+      </w:r>
+      <w:r>
+        <w:rPr>
+          <w:noProof/>
+        </w:rPr>
+        <w:t>,</w:t>
+      </w:r>
+      <w:r>
+        <w:t xml:space="preserve"> the app incorrectly calculates the balance x owes y. However, this case is not common, and may or may not always</w:t>
+      </w:r>
+      <w:r>
+        <w:rPr>
+          <w:lang w:val="en-US"/>
+        </w:rPr>
+        <w:t xml:space="preserve"> occur</w:t>
+      </w:r>
+      <w:r>
+        <w:t>. This leads me to believe that, the bug may occur due to a random crash OR there might be some over-complication in how the transactions are represented.</w:t>
+      </w:r>
+    </w:p>
+    <w:p>
+      <w:pPr>
+        <w:pStyle w:val="BodyText"/>
+        <w:spacing w:after="20"/>
+        <w:ind w:left="720" w:firstLine="0"/>
+      </w:pPr>
+    </w:p>
+    <w:p>
+      <w:pPr>
+        <w:pStyle w:val="BodyText"/>
+        <w:numPr>
+          <w:ilvl w:val="0"/>
+          <w:numId w:val="16"/>
+        </w:numPr>
+        <w:tabs>
+          <w:tab w:val="clear" w:pos="288"/>
+        </w:tabs>
+        <w:spacing w:after="20"/>
+        <w:ind w:left="360"/>
+      </w:pPr>
+      <w:r>
+        <w:rPr>
+          <w:u w:val="single"/>
+        </w:rPr>
+        <w:t>Participation Problems</w:t>
+      </w:r>
+      <w:r>
+        <w:t xml:space="preserve">: For any set of items bought, it is not the case that everyone necessarily wants each item. Certain people may want certain items, others may not. </w:t>
+      </w:r>
+      <w:r>
+        <w:rPr>
+          <w:lang w:val="en-US"/>
+        </w:rPr>
+        <w:t xml:space="preserve">However, </w:t>
+      </w:r>
+      <w:r>
+        <w:t>the app assumes that all the people (in a group/ household) want each of the items bought. So, users need to manually (not a part of the app) specify what items they want to be included in. This leads to one bill being split into various sets of items, depending on what items, of one bill, people want to be included in. This leads to a huge added overhead, e</w:t>
+      </w:r>
+      <w:r>
+        <w:rPr>
+          <w:noProof/>
+        </w:rPr>
+        <w:t>specially</w:t>
+      </w:r>
+      <w:r>
+        <w:t>, if the bill contains a large number of items.</w:t>
+      </w:r>
+    </w:p>
+    <w:p>
+      <w:pPr>
+        <w:pStyle w:val="BodyText"/>
+        <w:spacing w:after="20"/>
+        <w:ind w:firstLine="0"/>
+      </w:pPr>
+    </w:p>
+    <w:p>
+      <w:pPr>
+        <w:pStyle w:val="BodyText"/>
+        <w:numPr>
+          <w:ilvl w:val="0"/>
+          <w:numId w:val="16"/>
+        </w:numPr>
+        <w:tabs>
+          <w:tab w:val="clear" w:pos="288"/>
+          <w:tab w:val="left" w:pos="450"/>
+        </w:tabs>
+        <w:spacing w:after="20"/>
+        <w:ind w:left="360"/>
+      </w:pPr>
+      <w:r>
+        <w:rPr>
+          <w:u w:val="single"/>
+        </w:rPr>
+        <w:t>No Concrete Record of Bills</w:t>
+      </w:r>
+      <w:r>
+        <w:t xml:space="preserve">: Another problem with the above-mentioned complication is, since one bill is divided into separate, independent and disconnected pieces, there is no reference to the entire bill, with all the items, only a list of micro-transactions, that if joined together, will form the complete bill. However, the App doesn’t provide any such features. </w:t>
+      </w:r>
+    </w:p>
+    <w:p>
+      <w:pPr>
+        <w:pStyle w:val="BodyText"/>
+        <w:tabs>
+          <w:tab w:val="clear" w:pos="288"/>
+          <w:tab w:val="left" w:pos="450"/>
+        </w:tabs>
+        <w:spacing w:after="20"/>
+        <w:ind w:firstLine="0"/>
+      </w:pPr>
+    </w:p>
+    <w:p>
+      <w:pPr>
+        <w:pStyle w:val="BodyText"/>
+        <w:spacing w:after="20"/>
+        <w:ind w:firstLine="360"/>
+      </w:pPr>
+      <w:r>
+        <w:t xml:space="preserve">I intend to fix these common issues/ bugs. Along with fixing these problems I </w:t>
+      </w:r>
+      <w:r>
+        <w:rPr>
+          <w:lang w:val="en-US"/>
+        </w:rPr>
+        <w:t xml:space="preserve">have added a few </w:t>
+      </w:r>
+      <w:r>
+        <w:t>new features like a budget-</w:t>
+      </w:r>
+      <w:r>
+        <w:t xml:space="preserve">tracking system. </w:t>
+      </w:r>
+    </w:p>
+    <w:p>
+      <w:pPr>
+        <w:pStyle w:val="BodyText"/>
+        <w:tabs>
+          <w:tab w:val="clear" w:pos="288"/>
+          <w:tab w:val="left" w:pos="360"/>
+        </w:tabs>
+        <w:spacing w:after="20"/>
+        <w:ind w:firstLine="360"/>
+      </w:pPr>
+      <w:r>
+        <w:t>Each user will be allowed to set a monthly budget. The app will keep track of how close the user is to achieving that budget. If the user’s expenses surpass the set budget the app will identify certain expensive items that the user can avoid the next month.</w:t>
+      </w:r>
+    </w:p>
+    <w:p>
+      <w:pPr>
+        <w:pStyle w:val="BodyText"/>
+        <w:tabs>
+          <w:tab w:val="clear" w:pos="288"/>
+          <w:tab w:val="left" w:pos="360"/>
+        </w:tabs>
+        <w:spacing w:after="20"/>
+        <w:ind w:firstLine="450"/>
+      </w:pPr>
+    </w:p>
+    <w:p>
+      <w:pPr>
         <w:pStyle w:val="Heading1"/>
         <w:numPr>
           <w:ilvl w:val="0"/>
@@ -112,11 +382,158 @@
         </w:numPr>
       </w:pPr>
       <w:r>
+        <w:t xml:space="preserve"> Significance</w:t>
+      </w:r>
+    </w:p>
+    <w:p>
+      <w:pPr>
+        <w:ind w:firstLine="360"/>
+        <w:jc w:val="both"/>
+      </w:pPr>
+      <w:r>
+        <w:t>To fix the previously mentioned bugs, I resort to the following techniques:</w:t>
+      </w:r>
+    </w:p>
+    <w:p>
+      <w:pPr>
+        <w:pStyle w:val="ListParagraph"/>
+        <w:numPr>
+          <w:ilvl w:val="0"/>
+          <w:numId w:val="18"/>
+        </w:numPr>
+        <w:ind w:left="360"/>
+        <w:jc w:val="both"/>
+      </w:pPr>
+      <w:r>
+        <w:t>Having a Simpler Database Design:</w:t>
+      </w:r>
+    </w:p>
+    <w:p>
+      <w:pPr>
+        <w:pStyle w:val="ListParagraph"/>
+        <w:ind w:left="0" w:firstLine="360"/>
+        <w:jc w:val="both"/>
+      </w:pPr>
+      <w:r>
+        <w:t xml:space="preserve">Simplifying the database helps </w:t>
+      </w:r>
+      <w:r>
+        <w:rPr>
+          <w:noProof/>
+        </w:rPr>
+        <w:t>to eliminate</w:t>
+      </w:r>
+      <w:r>
+        <w:t xml:space="preserve"> the </w:t>
+      </w:r>
+      <w:r>
+        <w:t xml:space="preserve">Balance Bug. Also, certain extraneous features such as </w:t>
+      </w:r>
+      <w:r>
+        <w:rPr>
+          <w:noProof/>
+        </w:rPr>
+        <w:t>groups</w:t>
+      </w:r>
+      <w:r>
+        <w:t xml:space="preserve"> can be eliminated, since they do not provide much functionality. Furthermore, having more indexes improves the speed to fetch operations and hence improves the overall performance.</w:t>
+      </w:r>
+    </w:p>
+    <w:p>
+      <w:pPr>
+        <w:pStyle w:val="ListParagraph"/>
+        <w:ind w:left="0" w:firstLine="360"/>
+        <w:jc w:val="both"/>
+      </w:pPr>
+    </w:p>
+    <w:p>
+      <w:pPr>
+        <w:pStyle w:val="ListParagraph"/>
+        <w:numPr>
+          <w:ilvl w:val="0"/>
+          <w:numId w:val="18"/>
+        </w:numPr>
+        <w:ind w:left="360"/>
+        <w:jc w:val="both"/>
+      </w:pPr>
+      <w:r>
+        <w:t>An Improved Way of Sharing a Bill:</w:t>
+      </w:r>
+    </w:p>
+    <w:p>
+      <w:pPr>
+        <w:pStyle w:val="Abstract"/>
+        <w:spacing w:after="20"/>
+        <w:ind w:firstLine="360"/>
+        <w:rPr>
+          <w:b w:val="0"/>
+          <w:sz w:val="20"/>
+          <w:szCs w:val="20"/>
+        </w:rPr>
+      </w:pPr>
+      <w:r>
+        <w:rPr>
+          <w:b w:val="0"/>
+          <w:sz w:val="20"/>
+          <w:szCs w:val="20"/>
+        </w:rPr>
+        <w:t xml:space="preserve">The app allows each user to select what item they want to pay for. This functionality is included right within the app, </w:t>
+      </w:r>
+      <w:r>
+        <w:rPr>
+          <w:b w:val="0"/>
+          <w:noProof/>
+          <w:sz w:val="20"/>
+          <w:szCs w:val="20"/>
+        </w:rPr>
+        <w:t>otherwise</w:t>
+      </w:r>
+      <w:r>
+        <w:rPr>
+          <w:b w:val="0"/>
+          <w:noProof/>
+          <w:sz w:val="20"/>
+          <w:szCs w:val="20"/>
+        </w:rPr>
+        <w:t>,</w:t>
+      </w:r>
+      <w:r>
+        <w:rPr>
+          <w:b w:val="0"/>
+          <w:sz w:val="20"/>
+          <w:szCs w:val="20"/>
+        </w:rPr>
+        <w:t xml:space="preserve"> previously, users needed to specify this manually, outside the scope of the app. This fixes the “Participation Problem”. This also fixes the third problem. Now, since the user can specify their participation</w:t>
+      </w:r>
+      <w:r>
+        <w:rPr>
+          <w:b w:val="0"/>
+          <w:sz w:val="20"/>
+          <w:szCs w:val="20"/>
+        </w:rPr>
+        <w:t xml:space="preserve"> right within the app, the bill need not be split into a set of individual items. Hence, keeping the bills intact and allowing a record of bills to exist.</w:t>
+      </w:r>
+    </w:p>
+    <w:p>
+      <w:pPr>
+        <w:pStyle w:val="Heading1"/>
+        <w:numPr>
+          <w:ilvl w:val="0"/>
+          <w:numId w:val="7"/>
+        </w:numPr>
+      </w:pPr>
+      <w:bookmarkStart w:id="0" w:name="_Hlk521766779"/>
+      <w:r>
         <w:t>Problem Statement</w:t>
       </w:r>
-    </w:p>
-    <w:p>
-      <w:pPr>
+      <w:r>
+        <w:t>/ Project Goals</w:t>
+      </w:r>
+      <w:bookmarkEnd w:id="0"/>
+    </w:p>
+    <w:p>
+      <w:pPr>
+        <w:ind w:firstLine="360"/>
         <w:jc w:val="both"/>
       </w:pPr>
       <w:r>
@@ -150,7 +567,13 @@
         <w:t xml:space="preserve"> bill</w:t>
       </w:r>
       <w:r>
-        <w:t xml:space="preserve">, so as to identify what items do they </w:t>
+        <w:t xml:space="preserve">, </w:t>
+      </w:r>
+      <w:r>
+        <w:t>to</w:t>
+      </w:r>
+      <w:r>
+        <w:t xml:space="preserve"> identify what items do they </w:t>
       </w:r>
       <w:r>
         <w:rPr>
@@ -161,11 +584,12 @@
       <w:r>
         <w:t xml:space="preserve"> and should be charged appropriately.</w:t>
       </w:r>
-    </w:p>
-    <w:p>
-      <w:pPr>
-        <w:jc w:val="both"/>
-      </w:pPr>
+      <w:r>
+        <w:t xml:space="preserve"> </w:t>
+      </w:r>
+      <w:r>
+        <w:t>Each user may set a budget. If the spending for the user in that month goes over that month’s budget, then the user should be notified regarding the same.</w:t>
+      </w:r>
     </w:p>
     <w:p>
       <w:pPr>
@@ -177,8 +601,14 @@
         <w:spacing w:before="0" w:after="20"/>
       </w:pPr>
       <w:r>
-        <w:t>E.R Diagram</w:t>
-      </w:r>
+        <w:lastRenderedPageBreak/>
+        <w:t xml:space="preserve">E.R </w:t>
+      </w:r>
+      <w:bookmarkStart w:id="1" w:name="_Hlk521766858"/>
+      <w:r>
+        <w:t>Diagram</w:t>
+      </w:r>
+      <w:bookmarkEnd w:id="1"/>
     </w:p>
     <w:p>
       <w:pPr>
@@ -246,281 +676,6 @@
     </w:p>
     <w:p>
       <w:pPr>
-        <w:pStyle w:val="ListParagraph"/>
-        <w:numPr>
-          <w:ilvl w:val="0"/>
-          <w:numId w:val="7"/>
-        </w:numPr>
-      </w:pPr>
-      <w:r>
-        <w:t>Table Descriptions</w:t>
-      </w:r>
-    </w:p>
-    <w:p>
-      <w:pPr>
-        <w:pStyle w:val="ListParagraph"/>
-        <w:ind w:left="0" w:firstLine="360"/>
-        <w:jc w:val="both"/>
-      </w:pPr>
-      <w:r>
-        <w:t>1.</w:t>
-      </w:r>
-      <w:r>
-        <w:tab/>
-        <w:t xml:space="preserve">Users: All the registered users will be stored in this table. </w:t>
-      </w:r>
-    </w:p>
-    <w:p>
-      <w:pPr>
-        <w:pStyle w:val="ListParagraph"/>
-        <w:ind w:left="0" w:firstLine="720"/>
-        <w:jc w:val="both"/>
-      </w:pPr>
-      <w:r>
-        <w:t>a.</w:t>
-      </w:r>
-      <w:r>
-        <w:tab/>
-        <w:t>Primary Key: Users_id</w:t>
-      </w:r>
-    </w:p>
-    <w:p>
-      <w:pPr>
-        <w:pStyle w:val="ListParagraph"/>
-        <w:ind w:left="0" w:firstLine="360"/>
-        <w:jc w:val="both"/>
-      </w:pPr>
-      <w:r>
-        <w:t>2.</w:t>
-      </w:r>
-      <w:r>
-        <w:tab/>
-        <w:t>Bills: All the bills generated by any user will be stored in this table</w:t>
-      </w:r>
-    </w:p>
-    <w:p>
-      <w:pPr>
-        <w:pStyle w:val="ListParagraph"/>
-        <w:ind w:left="0" w:firstLine="720"/>
-        <w:jc w:val="both"/>
-      </w:pPr>
-      <w:r>
-        <w:t>a.</w:t>
-      </w:r>
-      <w:r>
-        <w:tab/>
-        <w:t>Primary Key: Bills_id</w:t>
-      </w:r>
-    </w:p>
-    <w:p>
-      <w:pPr>
-        <w:pStyle w:val="ListParagraph"/>
-        <w:ind w:left="0" w:firstLine="720"/>
-        <w:jc w:val="both"/>
-      </w:pPr>
-      <w:r>
-        <w:t>b.</w:t>
-      </w:r>
-      <w:r>
-        <w:tab/>
-        <w:t>Foreign Key: Paid_By References Users(Users_id)</w:t>
-      </w:r>
-    </w:p>
-    <w:p>
-      <w:pPr>
-        <w:pStyle w:val="ListParagraph"/>
-        <w:ind w:left="0" w:firstLine="360"/>
-        <w:jc w:val="both"/>
-      </w:pPr>
-      <w:r>
-        <w:t>3.</w:t>
-      </w:r>
-      <w:r>
-        <w:tab/>
-        <w:t>Bill_Items: The Item in each bill will be added here, referenced by its bill id.</w:t>
-      </w:r>
-    </w:p>
-    <w:p>
-      <w:pPr>
-        <w:pStyle w:val="ListParagraph"/>
-        <w:ind w:left="0" w:firstLine="720"/>
-        <w:jc w:val="both"/>
-      </w:pPr>
-      <w:r>
-        <w:t>a.</w:t>
-      </w:r>
-      <w:r>
-        <w:tab/>
-        <w:t>Primary Key: Item_id + Bills_id</w:t>
-      </w:r>
-    </w:p>
-    <w:p>
-      <w:pPr>
-        <w:pStyle w:val="ListParagraph"/>
-        <w:ind w:left="0" w:firstLine="720"/>
-        <w:jc w:val="both"/>
-      </w:pPr>
-      <w:r>
-        <w:t>b.</w:t>
-      </w:r>
-      <w:r>
-        <w:tab/>
-        <w:t>Foreign Key: Bills_id References Bills(Bills_id)</w:t>
-      </w:r>
-    </w:p>
-    <w:p>
-      <w:pPr>
-        <w:pStyle w:val="ListParagraph"/>
-        <w:ind w:left="0" w:firstLine="360"/>
-        <w:jc w:val="both"/>
-      </w:pPr>
-      <w:r>
-        <w:t>4.</w:t>
-      </w:r>
-      <w:r>
-        <w:tab/>
-        <w:t>Share: This table maintains records which user is sharing which item.</w:t>
-      </w:r>
-    </w:p>
-    <w:p>
-      <w:pPr>
-        <w:pStyle w:val="ListParagraph"/>
-        <w:ind w:left="0" w:firstLine="720"/>
-        <w:jc w:val="both"/>
-      </w:pPr>
-      <w:r>
-        <w:t>a.</w:t>
-      </w:r>
-      <w:r>
-        <w:tab/>
-        <w:t>Primary Key: Users_id + Item_id + Bills_id</w:t>
-      </w:r>
-    </w:p>
-    <w:p>
-      <w:pPr>
-        <w:pStyle w:val="ListParagraph"/>
-        <w:ind w:left="0" w:firstLine="720"/>
-        <w:jc w:val="both"/>
-      </w:pPr>
-      <w:r>
-        <w:t>b.</w:t>
-      </w:r>
-      <w:r>
-        <w:tab/>
-        <w:t>Foreign Key: Users_id References Users(Users_id), Item_id References Bill_Items(Item_id), Bills_id References Bills(Bills_id)</w:t>
-      </w:r>
-    </w:p>
-    <w:p>
-      <w:pPr>
-        <w:pStyle w:val="ListParagraph"/>
-        <w:ind w:left="0" w:firstLine="360"/>
-        <w:jc w:val="both"/>
-      </w:pPr>
-      <w:r>
-        <w:t>5.</w:t>
-      </w:r>
-      <w:r>
-        <w:tab/>
-        <w:t xml:space="preserve">Ledger: </w:t>
-      </w:r>
-      <w:r>
-        <w:rPr>
-          <w:noProof/>
-        </w:rPr>
-        <w:t>This table</w:t>
-      </w:r>
-      <w:r>
-        <w:t xml:space="preserve"> stores the shared cost of an </w:t>
-      </w:r>
-      <w:r>
-        <w:rPr>
-          <w:noProof/>
-        </w:rPr>
-        <w:t>item</w:t>
-      </w:r>
-      <w:r>
-        <w:t xml:space="preserve"> after it is divided amongst all the people who are sharing it.</w:t>
-      </w:r>
-    </w:p>
-    <w:p>
-      <w:pPr>
-        <w:pStyle w:val="ListParagraph"/>
-        <w:ind w:left="0" w:firstLine="720"/>
-        <w:jc w:val="both"/>
-      </w:pPr>
-      <w:r>
-        <w:t>a.</w:t>
-      </w:r>
-      <w:r>
-        <w:tab/>
-        <w:t>Primary Key: Bill_id + Item_id</w:t>
-      </w:r>
-    </w:p>
-    <w:p>
-      <w:pPr>
-        <w:pStyle w:val="ListParagraph"/>
-        <w:ind w:left="0" w:firstLine="720"/>
-        <w:jc w:val="both"/>
-      </w:pPr>
-      <w:r>
-        <w:t>b.</w:t>
-      </w:r>
-      <w:r>
-        <w:tab/>
-        <w:t>Foreign Key: Bill_id References Bills(Bills_id), Item_id References Bill_Items(Item_id)</w:t>
-      </w:r>
-    </w:p>
-    <w:p>
-      <w:pPr>
-        <w:pStyle w:val="ListParagraph"/>
-        <w:ind w:left="0" w:firstLine="360"/>
-        <w:jc w:val="both"/>
-      </w:pPr>
-      <w:r>
-        <w:t>6.</w:t>
-      </w:r>
-      <w:r>
-        <w:tab/>
-        <w:t xml:space="preserve">Bill_Requests: This tables stores all the requests the creditor sends to the users who they think should be sharing in the bill. </w:t>
-      </w:r>
-    </w:p>
-    <w:p>
-      <w:pPr>
-        <w:pStyle w:val="ListParagraph"/>
-        <w:ind w:left="0" w:firstLine="720"/>
-        <w:jc w:val="both"/>
-      </w:pPr>
-      <w:r>
-        <w:t>a.</w:t>
-      </w:r>
-      <w:r>
-        <w:tab/>
-        <w:t>Primary Key: To_id + Bills_id</w:t>
-      </w:r>
-    </w:p>
-    <w:p>
-      <w:pPr>
-        <w:pStyle w:val="ListParagraph"/>
-        <w:ind w:left="0" w:firstLine="720"/>
-        <w:jc w:val="both"/>
-      </w:pPr>
-      <w:r>
-        <w:t>b.</w:t>
-      </w:r>
-      <w:r>
-        <w:tab/>
-        <w:t>Foreign Key: To_id References Users(To_id), Bills_id References Bills(Bills_id)</w:t>
-      </w:r>
-    </w:p>
-    <w:p>
-      <w:pPr>
-        <w:pStyle w:val="ListParagraph"/>
-        <w:ind w:left="0" w:firstLine="360"/>
-        <w:jc w:val="both"/>
-      </w:pPr>
-    </w:p>
-    <w:p>
-      <w:pPr>
         <w:pStyle w:val="Heading1"/>
         <w:numPr>
           <w:ilvl w:val="0"/>
@@ -529,231 +684,47 @@
         <w:spacing w:before="0" w:after="20"/>
       </w:pPr>
       <w:r>
-        <w:t>Introduction</w:t>
-      </w:r>
-    </w:p>
-    <w:p/>
-    <w:p>
-      <w:pPr>
-        <w:pStyle w:val="BodyText"/>
-        <w:spacing w:after="20"/>
-        <w:ind w:firstLine="0"/>
-      </w:pPr>
-      <w:r>
-        <w:t>Problem</w:t>
-      </w:r>
-      <w:r>
-        <w:rPr>
-          <w:lang w:val="en-US"/>
-        </w:rPr>
-        <w:t>s</w:t>
-      </w:r>
-      <w:r>
-        <w:t xml:space="preserve"> with Splitwise:</w:t>
-      </w:r>
-    </w:p>
-    <w:p>
-      <w:pPr>
-        <w:pStyle w:val="BodyText"/>
-        <w:spacing w:after="20"/>
-      </w:pPr>
-      <w:r>
-        <w:t>•</w:t>
-      </w:r>
-      <w:r>
-        <w:tab/>
-      </w:r>
-      <w:r>
-        <w:rPr>
-          <w:u w:val="single"/>
-        </w:rPr>
-        <w:t>The balance bug</w:t>
-      </w:r>
-      <w:r>
-        <w:t>: The app has this weird bug, where it fails to calculate the correct balance in certain situations. Consider x, y to be two users. Let x owe y some money (or vice-versa). Let this transaction be a part of some group g. Let</w:t>
-      </w:r>
-      <w:r>
-        <w:rPr>
-          <w:lang w:val="en-US"/>
-        </w:rPr>
-        <w:t>,</w:t>
-      </w:r>
-      <w:r>
-        <w:t xml:space="preserve"> </w:t>
-      </w:r>
-      <w:r>
-        <w:rPr>
-          <w:noProof/>
-        </w:rPr>
-        <w:t>y o</w:t>
-      </w:r>
-      <w:r>
-        <w:rPr>
-          <w:noProof/>
-        </w:rPr>
-        <w:t>we</w:t>
-      </w:r>
-      <w:r>
-        <w:t xml:space="preserve"> x some money (or vice-versa) and this transaction is not a part of any group</w:t>
-      </w:r>
-      <w:r>
-        <w:t xml:space="preserve">. In this </w:t>
-      </w:r>
-      <w:r>
-        <w:rPr>
-          <w:noProof/>
-        </w:rPr>
-        <w:t>case</w:t>
-      </w:r>
-      <w:r>
-        <w:rPr>
-          <w:noProof/>
-        </w:rPr>
-        <w:t>,</w:t>
-      </w:r>
-      <w:r>
-        <w:t xml:space="preserve"> the app incorrectly calculates the balance x owes y. However, this case is not common, and may or may not always</w:t>
-      </w:r>
-      <w:r>
-        <w:rPr>
-          <w:lang w:val="en-US"/>
-        </w:rPr>
-        <w:t xml:space="preserve"> occur</w:t>
-      </w:r>
-      <w:r>
-        <w:t>. This leads me to believe that, the bug may occur due to a random crash OR there might be some over-complication in how th</w:t>
-      </w:r>
-      <w:r>
-        <w:t>e transactions are represented.</w:t>
-      </w:r>
-    </w:p>
-    <w:p>
-      <w:pPr>
-        <w:pStyle w:val="BodyText"/>
-        <w:spacing w:after="20"/>
-      </w:pPr>
-      <w:r>
-        <w:t>•</w:t>
-      </w:r>
-      <w:r>
-        <w:tab/>
-      </w:r>
-      <w:r>
-        <w:rPr>
-          <w:u w:val="single"/>
-        </w:rPr>
-        <w:t>Participation Problems</w:t>
-      </w:r>
-      <w:r>
-        <w:t>: For any set of items b</w:t>
-      </w:r>
-      <w:r>
-        <w:t xml:space="preserve">ought, it is not the case that everyone necessarily wants each item. Certain people may want certain items, others may not. </w:t>
-      </w:r>
-      <w:r>
-        <w:rPr>
-          <w:lang w:val="en-US"/>
-        </w:rPr>
-        <w:t xml:space="preserve">However, </w:t>
-      </w:r>
-      <w:r>
-        <w:t xml:space="preserve">the app </w:t>
-      </w:r>
-      <w:r>
-        <w:t>assumes that all the people (in a group/ hous</w:t>
-      </w:r>
-      <w:r>
-        <w:t>ehold) want each of the items b</w:t>
-      </w:r>
-      <w:r>
-        <w:t xml:space="preserve">ought. So, users need to manually (not a part of the app) specify what items they want to be included in. This leads to one bill being split into various sets of items, depending on what items, of one bill, people want to be included in. This leads to a huge added overhead, </w:t>
-      </w:r>
-      <w:r>
-        <w:t>e</w:t>
-      </w:r>
-      <w:r>
-        <w:rPr>
-          <w:noProof/>
-        </w:rPr>
-        <w:t>specially</w:t>
-      </w:r>
-      <w:r>
-        <w:t>, if the bill co</w:t>
-      </w:r>
-      <w:r>
-        <w:t>ntains a large number of items.</w:t>
-      </w:r>
-    </w:p>
-    <w:p>
-      <w:pPr>
-        <w:pStyle w:val="BodyText"/>
-        <w:spacing w:after="20"/>
-      </w:pPr>
-      <w:r>
-        <w:t>•</w:t>
-      </w:r>
-      <w:r>
-        <w:tab/>
-      </w:r>
-      <w:r>
-        <w:rPr>
-          <w:u w:val="single"/>
-        </w:rPr>
-        <w:t>No Concrete Record of Bills</w:t>
-      </w:r>
-      <w:r>
-        <w:t>: Another problem with the above-mentioned complication is, since one bill is divided into separate, independent and disconnected pieces, there is no reference to the entire bill, with all the items, only a list of micro-transactions, that if joined together, will form the complete bill. However, the App</w:t>
-      </w:r>
-      <w:r>
-        <w:t xml:space="preserve"> </w:t>
-      </w:r>
-      <w:r>
-        <w:t xml:space="preserve">doesn’t provide any such features. </w:t>
-      </w:r>
-    </w:p>
-    <w:p>
-      <w:pPr>
-        <w:pStyle w:val="BodyText"/>
-        <w:spacing w:after="20"/>
-      </w:pPr>
-      <w:r>
-        <w:t xml:space="preserve">I intend to fix these common issues/ bugs. Along with fixing these problems I </w:t>
-      </w:r>
-      <w:r>
-        <w:rPr>
-          <w:lang w:val="en-US"/>
-        </w:rPr>
-        <w:t xml:space="preserve">have </w:t>
-      </w:r>
-      <w:r>
-        <w:rPr>
-          <w:lang w:val="en-US"/>
-        </w:rPr>
-        <w:t xml:space="preserve">added a few </w:t>
-      </w:r>
-      <w:r>
-        <w:t xml:space="preserve">new features like a budget tracking system. </w:t>
-      </w:r>
-    </w:p>
-    <w:p>
-      <w:pPr>
-        <w:pStyle w:val="BodyText"/>
-        <w:tabs>
-          <w:tab w:val="clear" w:pos="288"/>
-          <w:tab w:val="left" w:pos="360"/>
-        </w:tabs>
-        <w:spacing w:after="20"/>
+        <w:t>Data Accusation</w:t>
+      </w:r>
+    </w:p>
+    <w:p>
+      <w:pPr>
         <w:ind w:firstLine="360"/>
-      </w:pPr>
-      <w:r>
-        <w:lastRenderedPageBreak/>
-        <w:t>Each user will be allowed to set a monthly budget. The app will keep track of how close the user is to achieving that budget. If the user’s expenses surpass the set budget the app will identify certain expensive items that the user can avoid the next month.</w:t>
-      </w:r>
-    </w:p>
-    <w:p>
-      <w:pPr>
-        <w:pStyle w:val="BodyText"/>
-        <w:spacing w:after="20"/>
+        <w:jc w:val="both"/>
+      </w:pPr>
+      <w:r>
+        <w:t>I have provided 2 SQL Scripts, one for creating the Database Schema (called Create) and another to insert some test data into the database (called Insert).</w:t>
+      </w:r>
+    </w:p>
+    <w:p>
+      <w:pPr>
+        <w:ind w:firstLine="360"/>
+        <w:jc w:val="both"/>
+      </w:pPr>
+      <w:r>
+        <w:t>I have not used any dataset. All the data, using which the app was tested was generated using real transactions, such as grocery bills. Also, in the Insert script, I have commented majority of the code (Everything except inserting users). It is recommended to run the script as it is. Uncommenting the rest of the code may make it difficult for t</w:t>
+      </w:r>
+      <w:r>
+        <w:t>he tester to test the accuracy/</w:t>
+      </w:r>
+      <w:r>
+        <w:t xml:space="preserve">correctness of the app. </w:t>
+      </w:r>
+    </w:p>
+    <w:p>
+      <w:pPr>
+        <w:ind w:firstLine="360"/>
+        <w:jc w:val="both"/>
+      </w:pPr>
+      <w:r>
+        <w:t>It is recommended that the user/tester uses the app UI to add data, instead of running SQL scripts, to test the correctness/accuracy.</w:t>
+      </w:r>
+    </w:p>
+    <w:p>
+      <w:pPr>
+        <w:pStyle w:val="ListParagraph"/>
+        <w:ind w:left="0" w:firstLine="720"/>
+        <w:jc w:val="both"/>
       </w:pPr>
     </w:p>
     <w:p>
@@ -769,7 +740,10 @@
         <w:t>The Components</w:t>
       </w:r>
       <w:r>
-        <w:t>/ Modules</w:t>
+        <w:t>/</w:t>
+      </w:r>
+      <w:r>
+        <w:t>Modules</w:t>
       </w:r>
     </w:p>
     <w:p>
@@ -811,55 +785,19 @@
         <w:t>,</w:t>
       </w:r>
       <w:r>
-        <w:t xml:space="preserve"> all users, need to register. The registration form screen-shot describes all the information a user </w:t>
-      </w:r>
-      <w:r>
-        <w:rPr>
-          <w:noProof/>
-        </w:rPr>
-        <w:t>need</w:t>
-      </w:r>
-      <w:r>
-        <w:rPr>
-          <w:noProof/>
-        </w:rPr>
-        <w:t>s</w:t>
-      </w:r>
-      <w:r>
-        <w:t xml:space="preserve"> to provide at the time of registration. NOTE: The Hidden section is added on purpose,</w:t>
+        <w:t xml:space="preserve"> all users</w:t>
+      </w:r>
+      <w:r>
+        <w:t xml:space="preserve"> need to register.</w:t>
+      </w:r>
+      <w:r>
+        <w:t xml:space="preserve"> To register, click on the “Register” button on the Login Screen.</w:t>
       </w:r>
       <w:r>
         <w:t xml:space="preserve"> </w:t>
       </w:r>
       <w:r>
-        <w:rPr>
-          <w:noProof/>
-        </w:rPr>
-        <w:t>however</w:t>
-      </w:r>
-      <w:r>
-        <w:rPr>
-          <w:noProof/>
-        </w:rPr>
-        <w:t>,</w:t>
-      </w:r>
-      <w:r>
-        <w:t xml:space="preserve"> is not used in the scope of this project, and will be used to implement </w:t>
-      </w:r>
-      <w:r>
-        <w:rPr>
-          <w:noProof/>
-        </w:rPr>
-        <w:t>addition</w:t>
-      </w:r>
-      <w:r>
-        <w:rPr>
-          <w:noProof/>
-        </w:rPr>
-        <w:t>al</w:t>
-      </w:r>
-      <w:r>
-        <w:t xml:space="preserve"> features, such as profile privacy.</w:t>
+        <w:t>After providing all the information on the Registration screen, click “Register”.</w:t>
       </w:r>
     </w:p>
     <w:p>
@@ -869,7 +807,22 @@
         <w:jc w:val="both"/>
       </w:pPr>
       <w:r>
-        <w:t>Once a user has registered, they can proceed to login to the app and start using its features.</w:t>
+        <w:t>Once a user has registered, they can proceed to login to the app</w:t>
+      </w:r>
+      <w:r>
+        <w:t xml:space="preserve"> by entering their email-id and password and clicking “</w:t>
+      </w:r>
+      <w:r>
+        <w:rPr>
+          <w:noProof/>
+        </w:rPr>
+        <w:t>Login</w:t>
+      </w:r>
+      <w:r>
+        <w:t>”</w:t>
+      </w:r>
+      <w:r>
+        <w:t>.</w:t>
       </w:r>
     </w:p>
     <w:p>
@@ -879,7 +832,13 @@
         <w:jc w:val="both"/>
       </w:pPr>
       <w:r>
-        <w:t>Users can later update their details using the “Edit Profile” button provided on the home screen. Additionally, the user can delete t</w:t>
+        <w:t>Users can later update their details using the “Edit Profile” butt</w:t>
+      </w:r>
+      <w:r>
+        <w:t xml:space="preserve">on provided on the home screen or </w:t>
+      </w:r>
+      <w:r>
+        <w:t>delete t</w:t>
       </w:r>
       <w:r>
         <w:t>heir profile if they wish to, using</w:t>
@@ -907,17 +866,16 @@
       <w:pPr>
         <w:pStyle w:val="ListParagraph"/>
         <w:ind w:left="0"/>
-        <w:jc w:val="left"/>
       </w:pPr>
       <w:r>
         <w:rPr>
           <w:noProof/>
         </w:rPr>
         <w:drawing>
-          <wp:inline distT="0" distB="0" distL="0" distR="0" wp14:anchorId="61F26208" wp14:editId="40F7F5F6">
-            <wp:extent cx="2986405" cy="2256155"/>
-            <wp:effectExtent l="0" t="0" r="4445" b="0"/>
-            <wp:docPr id="12" name="Picture 12"/>
+          <wp:inline distT="0" distB="0" distL="0" distR="0" wp14:anchorId="79AEBE5F" wp14:editId="44259686">
+            <wp:extent cx="2042973" cy="2078182"/>
+            <wp:effectExtent l="0" t="0" r="0" b="0"/>
+            <wp:docPr id="8" name="Picture 8"/>
             <wp:cNvGraphicFramePr>
               <a:graphicFrameLocks xmlns:a="http://schemas.openxmlformats.org/drawingml/2006/main" noChangeAspect="1"/>
             </wp:cNvGraphicFramePr>
@@ -925,13 +883,13 @@
               <a:graphicData uri="http://schemas.openxmlformats.org/drawingml/2006/picture">
                 <pic:pic xmlns:pic="http://schemas.openxmlformats.org/drawingml/2006/picture">
                   <pic:nvPicPr>
-                    <pic:cNvPr id="0" name="Picture 3"/>
+                    <pic:cNvPr id="0" name="Picture 1"/>
                     <pic:cNvPicPr>
                       <a:picLocks noChangeAspect="1" noChangeArrowheads="1"/>
                     </pic:cNvPicPr>
                   </pic:nvPicPr>
                   <pic:blipFill>
-                    <a:blip r:embed="rId11" cstate="print">
+                    <a:blip r:embed="rId11">
                       <a:extLst>
                         <a:ext uri="{28A0092B-C50C-407E-A947-70E740481C1C}">
                           <a14:useLocalDpi xmlns:a14="http://schemas.microsoft.com/office/drawing/2010/main" val="0"/>
@@ -946,7 +904,7 @@
                   <pic:spPr bwMode="auto">
                     <a:xfrm>
                       <a:off x="0" y="0"/>
-                      <a:ext cx="2986405" cy="2256155"/>
+                      <a:ext cx="2206804" cy="2244836"/>
                     </a:xfrm>
                     <a:prstGeom prst="rect">
                       <a:avLst/>
@@ -991,16 +949,15 @@
       <w:pPr>
         <w:pStyle w:val="ListParagraph"/>
         <w:ind w:left="0"/>
-        <w:jc w:val="both"/>
       </w:pPr>
       <w:r>
         <w:rPr>
           <w:noProof/>
         </w:rPr>
         <w:drawing>
-          <wp:inline distT="0" distB="0" distL="0" distR="0" wp14:anchorId="0D84314A" wp14:editId="47E9057F">
-            <wp:extent cx="2980690" cy="2327275"/>
-            <wp:effectExtent l="0" t="0" r="0" b="0"/>
+          <wp:inline distT="0" distB="0" distL="0" distR="0" wp14:anchorId="0D84314A" wp14:editId="26D2FF42">
+            <wp:extent cx="2984704" cy="2330409"/>
+            <wp:effectExtent l="0" t="0" r="6350" b="0"/>
             <wp:docPr id="13" name="Picture 13"/>
             <wp:cNvGraphicFramePr>
               <a:graphicFrameLocks xmlns:a="http://schemas.openxmlformats.org/drawingml/2006/main" noChangeAspect="1"/>
@@ -1030,7 +987,7 @@
                   <pic:spPr bwMode="auto">
                     <a:xfrm>
                       <a:off x="0" y="0"/>
-                      <a:ext cx="2980690" cy="2327275"/>
+                      <a:ext cx="3127174" cy="2441647"/>
                     </a:xfrm>
                     <a:prstGeom prst="rect">
                       <a:avLst/>
@@ -1075,7 +1032,6 @@
       <w:pPr>
         <w:pStyle w:val="ListParagraph"/>
         <w:ind w:left="0"/>
-        <w:jc w:val="left"/>
         <w:rPr>
           <w:i/>
         </w:rPr>
@@ -1086,10 +1042,10 @@
           <w:noProof/>
         </w:rPr>
         <w:drawing>
-          <wp:inline distT="0" distB="0" distL="0" distR="0" wp14:anchorId="0D29E661" wp14:editId="599004D7">
-            <wp:extent cx="2980690" cy="2256155"/>
-            <wp:effectExtent l="0" t="0" r="0" b="9525"/>
-            <wp:docPr id="6" name="Picture 6"/>
+          <wp:inline distT="0" distB="0" distL="0" distR="0" wp14:anchorId="719DA1F8" wp14:editId="3F48C41A">
+            <wp:extent cx="2370124" cy="2404919"/>
+            <wp:effectExtent l="0" t="0" r="0" b="0"/>
+            <wp:docPr id="9" name="Picture 9"/>
             <wp:cNvGraphicFramePr>
               <a:graphicFrameLocks xmlns:a="http://schemas.openxmlformats.org/drawingml/2006/main" noChangeAspect="1"/>
             </wp:cNvGraphicFramePr>
@@ -1097,13 +1053,13 @@
               <a:graphicData uri="http://schemas.openxmlformats.org/drawingml/2006/picture">
                 <pic:pic xmlns:pic="http://schemas.openxmlformats.org/drawingml/2006/picture">
                   <pic:nvPicPr>
-                    <pic:cNvPr id="0" name="Picture 6"/>
+                    <pic:cNvPr id="0" name="Picture 2"/>
                     <pic:cNvPicPr>
                       <a:picLocks noChangeAspect="1" noChangeArrowheads="1"/>
                     </pic:cNvPicPr>
                   </pic:nvPicPr>
                   <pic:blipFill>
-                    <a:blip r:embed="rId13" cstate="print">
+                    <a:blip r:embed="rId13">
                       <a:extLst>
                         <a:ext uri="{28A0092B-C50C-407E-A947-70E740481C1C}">
                           <a14:useLocalDpi xmlns:a14="http://schemas.microsoft.com/office/drawing/2010/main" val="0"/>
@@ -1118,7 +1074,7 @@
                   <pic:spPr bwMode="auto">
                     <a:xfrm>
                       <a:off x="0" y="0"/>
-                      <a:ext cx="2980690" cy="2256155"/>
+                      <a:ext cx="2378057" cy="2412968"/>
                     </a:xfrm>
                     <a:prstGeom prst="rect">
                       <a:avLst/>
@@ -1177,20 +1133,11 @@
     <w:p>
       <w:pPr>
         <w:pStyle w:val="ListParagraph"/>
-        <w:ind w:left="0" w:firstLine="720"/>
+        <w:ind w:left="0" w:firstLine="360"/>
         <w:jc w:val="both"/>
       </w:pPr>
       <w:r>
-        <w:t xml:space="preserve">The crux of the app is to allow users to add new bill and share these bill with other users to appropriately split the said bill. Creating a new bill is a multi-step procedure, </w:t>
-      </w:r>
-      <w:r>
-        <w:t>to</w:t>
-      </w:r>
-      <w:r>
-        <w:t xml:space="preserve"> sa</w:t>
-      </w:r>
-      <w:r>
-        <w:t>tisfy the database constraints. Creating a bill is divided into 3 steps, adding a bill, adding items to that bill</w:t>
+        <w:t>Creating a bill is divided into 3 steps, adding a bill, adding items to that bill</w:t>
       </w:r>
       <w:r>
         <w:t>,</w:t>
@@ -1199,52 +1146,62 @@
         <w:t xml:space="preserve"> and sending the bill to the users the creator w</w:t>
       </w:r>
       <w:r>
-        <w:t>ishes to share the bill with. A new Bill is identified by its name, a description</w:t>
-      </w:r>
-      <w:r>
-        <w:t>,</w:t>
+        <w:t xml:space="preserve">ishes to share the bill with. </w:t>
+      </w:r>
+      <w:r>
+        <w:t>To a</w:t>
+      </w:r>
+      <w:r>
+        <w:t>dd a new Bill, click on the “New</w:t>
+      </w:r>
+      <w:r>
+        <w:t xml:space="preserve"> Bill” button on the home screen.</w:t>
+      </w:r>
+      <w:r>
+        <w:t xml:space="preserve"> The following form</w:t>
       </w:r>
       <w:r>
         <w:t xml:space="preserve"> </w:t>
       </w:r>
       <w:r>
+        <w:t xml:space="preserve">should appear. </w:t>
+      </w:r>
+      <w:r>
+        <w:t xml:space="preserve">After </w:t>
+      </w:r>
+      <w:r>
         <w:rPr>
           <w:noProof/>
         </w:rPr>
-        <w:t>and</w:t>
-      </w:r>
-      <w:r>
-        <w:t xml:space="preserve"> the date. To add an item to a bill, mention the name and cost of the said item, then click “next”. After adding the last item click “done”. </w:t>
-      </w:r>
-      <w:r>
-        <w:t xml:space="preserve">To send the bill to a specific person, select the person from the drop-down menu, and then click “send”. After sending to the last </w:t>
+        <w:t>filling</w:t>
       </w:r>
       <w:r>
         <w:rPr>
           <w:noProof/>
         </w:rPr>
-        <w:t>person</w:t>
-      </w:r>
+        <w:t xml:space="preserve"> in</w:t>
+      </w:r>
+      <w:r>
+        <w:t xml:space="preserve"> the appropriate information click </w:t>
+      </w:r>
+      <w:r>
+        <w:t xml:space="preserve">on </w:t>
+      </w:r>
+      <w:r>
+        <w:t xml:space="preserve">“Create Bill”. </w:t>
+      </w:r>
+    </w:p>
+    <w:p>
+      <w:pPr>
+        <w:pStyle w:val="ListParagraph"/>
+        <w:ind w:left="0" w:firstLine="360"/>
+      </w:pPr>
       <w:r>
         <w:rPr>
           <w:noProof/>
         </w:rPr>
-        <w:t xml:space="preserve"> to</w:t>
-      </w:r>
-      <w:r>
-        <w:t xml:space="preserve"> click “done”.</w:t>
-      </w:r>
-      <w:r>
-        <w:t xml:space="preserve"> This is explained in the following screen-shots.</w:t>
-      </w:r>
-    </w:p>
-    <w:p>
-      <w:r>
-        <w:rPr>
-          <w:noProof/>
-        </w:rPr>
         <w:drawing>
-          <wp:inline distT="0" distB="0" distL="0" distR="0" wp14:anchorId="493F6B09" wp14:editId="6A8605E9">
+          <wp:inline distT="0" distB="0" distL="0" distR="0" wp14:anchorId="5D61959F" wp14:editId="03B5D593">
             <wp:extent cx="1749371" cy="2392878"/>
             <wp:effectExtent l="0" t="0" r="3810" b="7620"/>
             <wp:docPr id="14" name="Picture 14"/>
@@ -1303,28 +1260,60 @@
         <w:rPr>
           <w:i/>
         </w:rPr>
-        <w:t>Fig.4</w:t>
-      </w:r>
-      <w:r>
-        <w:rPr>
-          <w:i/>
-        </w:rPr>
-        <w:t>. New Bill</w:t>
-      </w:r>
-    </w:p>
-    <w:p>
-      <w:pPr>
-        <w:rPr>
-          <w:i/>
-        </w:rPr>
-      </w:pPr>
-      <w:r>
-        <w:rPr>
-          <w:i/>
+        <w:t>Fig.4. New Bill</w:t>
+      </w:r>
+    </w:p>
+    <w:p>
+      <w:pPr>
+        <w:pStyle w:val="ListParagraph"/>
+        <w:ind w:left="0" w:firstLine="360"/>
+      </w:pPr>
+    </w:p>
+    <w:p>
+      <w:pPr>
+        <w:pStyle w:val="ListParagraph"/>
+        <w:ind w:left="0" w:firstLine="360"/>
+        <w:jc w:val="both"/>
+      </w:pPr>
+      <w:r>
+        <w:lastRenderedPageBreak/>
+        <w:t xml:space="preserve">Now the app will load a screen to add items to that bill. </w:t>
+      </w:r>
+      <w:r>
+        <w:t>To add an item to a bill, mention the name and cost</w:t>
+      </w:r>
+      <w:r>
+        <w:t xml:space="preserve"> of the said item, then click “N</w:t>
+      </w:r>
+      <w:r>
+        <w:t>ext”.</w:t>
+      </w:r>
+      <w:r>
+        <w:t xml:space="preserve"> Continue this for each item. After adding the last item, click on “Done”. NOTE: The Item Cost field expects a numeric value, and would generate an </w:t>
+      </w:r>
+      <w:r>
+        <w:rPr>
           <w:noProof/>
         </w:rPr>
+        <w:t>error,</w:t>
+      </w:r>
+      <w:r>
+        <w:t xml:space="preserve"> if a non-numeric value is provided.</w:t>
+      </w:r>
+    </w:p>
+    <w:p>
+      <w:pPr>
+        <w:pStyle w:val="ListParagraph"/>
+        <w:ind w:left="0"/>
+        <w:jc w:val="both"/>
+      </w:pPr>
+      <w:r>
+        <w:rPr>
+          <w:i/>
+          <w:noProof/>
+        </w:rPr>
         <w:drawing>
-          <wp:inline distT="0" distB="0" distL="0" distR="0" wp14:anchorId="470A3349" wp14:editId="31AE58F7">
+          <wp:inline distT="0" distB="0" distL="0" distR="0" wp14:anchorId="7A20CC7C" wp14:editId="5751BB97">
             <wp:extent cx="2980690" cy="1252855"/>
             <wp:effectExtent l="0" t="0" r="0" b="4445"/>
             <wp:docPr id="15" name="Picture 15"/>
@@ -1383,27 +1372,110 @@
         <w:rPr>
           <w:i/>
         </w:rPr>
-        <w:t>Fig.5</w:t>
-      </w:r>
-      <w:r>
-        <w:rPr>
-          <w:i/>
-        </w:rPr>
-        <w:t>. Add Items</w:t>
-      </w:r>
-    </w:p>
-    <w:p>
-      <w:pPr>
-        <w:rPr>
-          <w:i/>
-        </w:rPr>
-      </w:pPr>
-      <w:r>
-        <w:rPr>
-          <w:i/>
+        <w:t>Fig.5. Add Items</w:t>
+      </w:r>
+    </w:p>
+    <w:p>
+      <w:pPr>
+        <w:pStyle w:val="ListParagraph"/>
+        <w:ind w:left="0" w:firstLine="360"/>
+        <w:jc w:val="both"/>
+      </w:pPr>
+    </w:p>
+    <w:p>
+      <w:pPr>
+        <w:pStyle w:val="ListParagraph"/>
+        <w:ind w:left="0" w:firstLine="360"/>
+        <w:jc w:val="both"/>
+      </w:pPr>
+      <w:r>
+        <w:t xml:space="preserve">This will load a page where the creator can send the bill to specific users, </w:t>
+      </w:r>
+      <w:r>
+        <w:t>to</w:t>
+      </w:r>
+      <w:r>
+        <w:t xml:space="preserve"> share the bill with them. </w:t>
+      </w:r>
+      <w:r>
+        <w:t>To send the bill to a specific person, select the person from the d</w:t>
+      </w:r>
+      <w:r>
+        <w:t>rop-down menu, and then click “S</w:t>
+      </w:r>
+      <w:r>
+        <w:t xml:space="preserve">end”. </w:t>
+      </w:r>
+      <w:r>
+        <w:t xml:space="preserve"> Continue this for each person, the creator wishes to send that bill to. </w:t>
+      </w:r>
+      <w:r>
+        <w:t xml:space="preserve">After sending </w:t>
+      </w:r>
+      <w:r>
+        <w:t xml:space="preserve">a request </w:t>
+      </w:r>
+      <w:r>
+        <w:t xml:space="preserve">to the last </w:t>
+      </w:r>
+      <w:r>
+        <w:rPr>
           <w:noProof/>
         </w:rPr>
-        <w:lastRenderedPageBreak/>
+        <w:t>person</w:t>
+      </w:r>
+      <w:r>
+        <w:rPr>
+          <w:noProof/>
+        </w:rPr>
+        <w:t xml:space="preserve">, </w:t>
+      </w:r>
+      <w:r>
+        <w:t>click</w:t>
+      </w:r>
+      <w:r>
+        <w:t xml:space="preserve"> on “D</w:t>
+      </w:r>
+      <w:r>
+        <w:t>one”.</w:t>
+      </w:r>
+      <w:r>
+        <w:t xml:space="preserve"> </w:t>
+      </w:r>
+    </w:p>
+    <w:p>
+      <w:pPr>
+        <w:pStyle w:val="ListParagraph"/>
+        <w:ind w:left="0" w:firstLine="360"/>
+        <w:jc w:val="both"/>
+      </w:pPr>
+      <w:r>
+        <w:t xml:space="preserve">Clicking on “Cancel” at any </w:t>
+      </w:r>
+      <w:r>
+        <w:t xml:space="preserve">of the three </w:t>
+      </w:r>
+      <w:r>
+        <w:t>stage</w:t>
+      </w:r>
+      <w:r>
+        <w:t>s</w:t>
+      </w:r>
+      <w:r>
+        <w:t xml:space="preserve"> will delete the bill, hence deleting all the items associated with the bill, and any sent bill request.</w:t>
+      </w:r>
+    </w:p>
+    <w:p>
+      <w:pPr>
+        <w:rPr>
+          <w:i/>
+        </w:rPr>
+      </w:pPr>
+      <w:r>
+        <w:rPr>
+          <w:i/>
+          <w:noProof/>
+        </w:rPr>
         <w:drawing>
           <wp:inline distT="0" distB="0" distL="0" distR="0" wp14:anchorId="08C2BAA5" wp14:editId="6C9A95DE">
             <wp:extent cx="2980690" cy="1348105"/>
@@ -1488,7 +1560,7 @@
           <w:ilvl w:val="0"/>
           <w:numId w:val="15"/>
         </w:numPr>
-        <w:ind w:left="450" w:hanging="450"/>
+        <w:ind w:left="360"/>
         <w:jc w:val="left"/>
       </w:pPr>
       <w:r>
@@ -1497,34 +1569,162 @@
     </w:p>
     <w:p>
       <w:pPr>
-        <w:ind w:firstLine="450"/>
-        <w:jc w:val="left"/>
-      </w:pPr>
-      <w:r>
-        <w:t>If the user has certain bills sent to them, then the “Pending Bill Requests” label will indicate the number of bill requests the person has yet to fill. To fill a bill-request the user need to click on “View Requests” on the home screen. This will show all the pending bill requests. If the user chooses to participate in a bill, they should click on “Participate”, else “delete”</w:t>
+        <w:ind w:firstLine="360"/>
+        <w:jc w:val="both"/>
+      </w:pPr>
+      <w:r>
+        <w:t xml:space="preserve">If the user has certain bills sent to them, then the “Pending Bill Requests” label </w:t>
+      </w:r>
+      <w:r>
+        <w:t xml:space="preserve">on the home page </w:t>
+      </w:r>
+      <w:r>
+        <w:t>will indicate the number of bill requests the person has yet to fill. To fill a bill-request the user need to click on “View Requests” on the home screen. This will show all the pending bill requests. If the user chooses to participate in a bill, they should click on “Participate”, else “delete”</w:t>
       </w:r>
       <w:r>
         <w:t xml:space="preserve"> to delete the bill-request. </w:t>
       </w:r>
     </w:p>
     <w:p>
-      <w:pPr>
-        <w:ind w:firstLine="450"/>
-        <w:jc w:val="left"/>
-      </w:pPr>
-      <w:r>
-        <w:t>If the user chooses to participate in the bill, then the following screen will load, which will display all the item in that bill, allowing the user to choose, which item they wish to pay for.</w:t>
-      </w:r>
-    </w:p>
-    <w:p>
       <w:r>
         <w:rPr>
           <w:noProof/>
         </w:rPr>
         <w:drawing>
-          <wp:inline distT="0" distB="0" distL="0" distR="0" wp14:anchorId="52D21561" wp14:editId="0CE001F6">
+          <wp:inline distT="0" distB="0" distL="0" distR="0" wp14:anchorId="05535ADA" wp14:editId="67F13A0B">
+            <wp:extent cx="3093522" cy="1229360"/>
+            <wp:effectExtent l="0" t="0" r="0" b="8890"/>
+            <wp:docPr id="11" name="Picture 11"/>
+            <wp:cNvGraphicFramePr>
+              <a:graphicFrameLocks xmlns:a="http://schemas.openxmlformats.org/drawingml/2006/main" noChangeAspect="1"/>
+            </wp:cNvGraphicFramePr>
+            <a:graphic xmlns:a="http://schemas.openxmlformats.org/drawingml/2006/main">
+              <a:graphicData uri="http://schemas.openxmlformats.org/drawingml/2006/picture">
+                <pic:pic xmlns:pic="http://schemas.openxmlformats.org/drawingml/2006/picture">
+                  <pic:nvPicPr>
+                    <pic:cNvPr id="0" name="Picture 3"/>
+                    <pic:cNvPicPr>
+                      <a:picLocks noChangeAspect="1" noChangeArrowheads="1"/>
+                    </pic:cNvPicPr>
+                  </pic:nvPicPr>
+                  <pic:blipFill>
+                    <a:blip r:embed="rId17" cstate="print">
+                      <a:extLst>
+                        <a:ext uri="{28A0092B-C50C-407E-A947-70E740481C1C}">
+                          <a14:useLocalDpi xmlns:a14="http://schemas.microsoft.com/office/drawing/2010/main" val="0"/>
+                        </a:ext>
+                      </a:extLst>
+                    </a:blip>
+                    <a:srcRect/>
+                    <a:stretch>
+                      <a:fillRect/>
+                    </a:stretch>
+                  </pic:blipFill>
+                  <pic:spPr bwMode="auto">
+                    <a:xfrm>
+                      <a:off x="0" y="0"/>
+                      <a:ext cx="3097322" cy="1230870"/>
+                    </a:xfrm>
+                    <a:prstGeom prst="rect">
+                      <a:avLst/>
+                    </a:prstGeom>
+                    <a:noFill/>
+                    <a:ln>
+                      <a:noFill/>
+                    </a:ln>
+                  </pic:spPr>
+                </pic:pic>
+              </a:graphicData>
+            </a:graphic>
+          </wp:inline>
+        </w:drawing>
+      </w:r>
+    </w:p>
+    <w:p>
+      <w:pPr>
+        <w:rPr>
+          <w:i/>
+        </w:rPr>
+      </w:pPr>
+      <w:r>
+        <w:rPr>
+          <w:i/>
+        </w:rPr>
+        <w:t xml:space="preserve">Fig.7. </w:t>
+      </w:r>
+      <w:r>
+        <w:rPr>
+          <w:i/>
+          <w:noProof/>
+        </w:rPr>
+        <w:t>Ch</w:t>
+      </w:r>
+      <w:r>
+        <w:rPr>
+          <w:i/>
+          <w:noProof/>
+        </w:rPr>
+        <w:t>o</w:t>
+      </w:r>
+      <w:r>
+        <w:rPr>
+          <w:i/>
+          <w:noProof/>
+        </w:rPr>
+        <w:t>os</w:t>
+      </w:r>
+      <w:r>
+        <w:rPr>
+          <w:i/>
+          <w:noProof/>
+        </w:rPr>
+        <w:t>e</w:t>
+      </w:r>
+      <w:r>
+        <w:rPr>
+          <w:i/>
+        </w:rPr>
+        <w:t xml:space="preserve"> to Participate.</w:t>
+      </w:r>
+    </w:p>
+    <w:p>
+      <w:pPr>
+        <w:jc w:val="both"/>
+        <w:rPr>
+          <w:i/>
+        </w:rPr>
+      </w:pPr>
+    </w:p>
+    <w:p>
+      <w:pPr>
+        <w:ind w:firstLine="360"/>
+        <w:jc w:val="both"/>
+      </w:pPr>
+      <w:r>
+        <w:t>If the user chooses to participate in the bill, then the following screen will load, which will display all the item</w:t>
+      </w:r>
+      <w:r>
+        <w:t>s</w:t>
+      </w:r>
+      <w:r>
+        <w:t xml:space="preserve"> in that bill, allowing the user to choose, which item</w:t>
+      </w:r>
+      <w:r>
+        <w:t>s</w:t>
+      </w:r>
+      <w:r>
+        <w:t xml:space="preserve"> they wish to pay for.</w:t>
+      </w:r>
+    </w:p>
+    <w:p>
+      <w:r>
+        <w:rPr>
+          <w:noProof/>
+        </w:rPr>
+        <w:drawing>
+          <wp:inline distT="0" distB="0" distL="0" distR="0" wp14:anchorId="52D21561" wp14:editId="2495A0FB">
             <wp:extent cx="2980690" cy="962025"/>
-            <wp:effectExtent l="0" t="0" r="0" b="9525"/>
+            <wp:effectExtent l="0" t="0" r="8255" b="6350"/>
             <wp:docPr id="18" name="Picture 18"/>
             <wp:cNvGraphicFramePr>
               <a:graphicFrameLocks xmlns:a="http://schemas.openxmlformats.org/drawingml/2006/main" noChangeAspect="1"/>
@@ -1539,7 +1739,7 @@
                     </pic:cNvPicPr>
                   </pic:nvPicPr>
                   <pic:blipFill>
-                    <a:blip r:embed="rId17" cstate="print">
+                    <a:blip r:embed="rId18" cstate="print">
                       <a:extLst>
                         <a:ext uri="{28A0092B-C50C-407E-A947-70E740481C1C}">
                           <a14:useLocalDpi xmlns:a14="http://schemas.microsoft.com/office/drawing/2010/main" val="0"/>
@@ -1581,7 +1781,7 @@
         <w:rPr>
           <w:i/>
         </w:rPr>
-        <w:t>Fig.7</w:t>
+        <w:t>Fig.8</w:t>
       </w:r>
       <w:r>
         <w:rPr>
@@ -1599,7 +1799,7 @@
     </w:p>
     <w:p>
       <w:pPr>
-        <w:ind w:firstLine="450"/>
+        <w:ind w:firstLine="360"/>
         <w:jc w:val="left"/>
       </w:pPr>
       <w:r>
@@ -1650,7 +1850,7 @@
                     </pic:cNvPicPr>
                   </pic:nvPicPr>
                   <pic:blipFill>
-                    <a:blip r:embed="rId18" cstate="print">
+                    <a:blip r:embed="rId19" cstate="print">
                       <a:extLst>
                         <a:ext uri="{28A0092B-C50C-407E-A947-70E740481C1C}">
                           <a14:useLocalDpi xmlns:a14="http://schemas.microsoft.com/office/drawing/2010/main" val="0"/>
@@ -1684,15 +1884,16 @@
     </w:p>
     <w:p>
       <w:pPr>
-        <w:rPr>
-          <w:i/>
-        </w:rPr>
-      </w:pPr>
-      <w:r>
-        <w:rPr>
-          <w:i/>
-        </w:rPr>
-        <w:t>Fig.8</w:t>
+        <w:ind w:firstLine="360"/>
+        <w:rPr>
+          <w:i/>
+        </w:rPr>
+      </w:pPr>
+      <w:r>
+        <w:rPr>
+          <w:i/>
+        </w:rPr>
+        <w:t>Fig.9</w:t>
       </w:r>
       <w:r>
         <w:rPr>
@@ -1703,6 +1904,7 @@
     </w:p>
     <w:p>
       <w:pPr>
+        <w:ind w:firstLine="360"/>
         <w:rPr>
           <w:i/>
         </w:rPr>
@@ -1715,7 +1917,7 @@
           <w:ilvl w:val="0"/>
           <w:numId w:val="15"/>
         </w:numPr>
-        <w:ind w:left="450" w:hanging="450"/>
+        <w:ind w:left="360"/>
         <w:jc w:val="left"/>
       </w:pPr>
       <w:r>
@@ -1727,17 +1929,35 @@
     </w:p>
     <w:p>
       <w:pPr>
-        <w:ind w:firstLine="450"/>
+        <w:ind w:firstLine="360"/>
         <w:jc w:val="both"/>
       </w:pPr>
       <w:r>
-        <w:t xml:space="preserve">The user may choose to pay the debt they owe to some other </w:t>
-      </w:r>
-      <w:r>
-        <w:t>user;</w:t>
-      </w:r>
-      <w:r>
-        <w:t xml:space="preserve"> however, they can’t pay unless all the bill requests sent by the creator of the bill have </w:t>
+        <w:t>The user</w:t>
+      </w:r>
+      <w:r>
+        <w:t>(debtor)</w:t>
+      </w:r>
+      <w:r>
+        <w:t xml:space="preserve"> may choose to pay the debt they owe to some other </w:t>
+      </w:r>
+      <w:r>
+        <w:t>user</w:t>
+      </w:r>
+      <w:r>
+        <w:t>(creditor)</w:t>
+      </w:r>
+      <w:r>
+        <w:t>;</w:t>
+      </w:r>
+      <w:r>
+        <w:t xml:space="preserve"> however, they can’t pay unless all the bill requests</w:t>
+      </w:r>
+      <w:r>
+        <w:t xml:space="preserve"> for the bills that were shared amongst the creditor and the debtor</w:t>
+      </w:r>
+      <w:r>
+        <w:t xml:space="preserve"> have </w:t>
       </w:r>
       <w:r>
         <w:rPr>
@@ -1752,13 +1972,25 @@
         <w:t>en</w:t>
       </w:r>
       <w:r>
-        <w:t xml:space="preserve"> filled by all the user to who the request was sent to.</w:t>
-      </w:r>
-      <w:r>
-        <w:t xml:space="preserve"> This is shown in Fig. 8.</w:t>
-      </w:r>
-      <w:r>
-        <w:t xml:space="preserve"> Th</w:t>
+        <w:t xml:space="preserve"> filled by all the user</w:t>
+      </w:r>
+      <w:r>
+        <w:t>s</w:t>
+      </w:r>
+      <w:r>
+        <w:t xml:space="preserve"> to who the request</w:t>
+      </w:r>
+      <w:r>
+        <w:t xml:space="preserve"> for those bills was sent</w:t>
+      </w:r>
+      <w:r>
+        <w:t>.</w:t>
+      </w:r>
+      <w:r>
+        <w:t xml:space="preserve"> </w:t>
+      </w:r>
+      <w:r>
+        <w:t>Th</w:t>
       </w:r>
       <w:r>
         <w:t xml:space="preserve">is ensures that the cost of the items is distributed fairly, and </w:t>
@@ -1806,7 +2038,7 @@
                     </pic:cNvPicPr>
                   </pic:nvPicPr>
                   <pic:blipFill>
-                    <a:blip r:embed="rId19" cstate="print">
+                    <a:blip r:embed="rId20" cstate="print">
                       <a:extLst>
                         <a:ext uri="{28A0092B-C50C-407E-A947-70E740481C1C}">
                           <a14:useLocalDpi xmlns:a14="http://schemas.microsoft.com/office/drawing/2010/main" val="0"/>
@@ -1848,7 +2080,7 @@
         <w:rPr>
           <w:i/>
         </w:rPr>
-        <w:t>Fig.9</w:t>
+        <w:t>Fig.10</w:t>
       </w:r>
       <w:r>
         <w:rPr>
@@ -1866,29 +2098,343 @@
     </w:p>
     <w:p>
       <w:pPr>
-        <w:ind w:firstLine="450"/>
+        <w:ind w:firstLine="360"/>
         <w:jc w:val="both"/>
       </w:pPr>
       <w:r>
-        <w:t>Once all the bill-requests have been filled, a debtor can then click the “pay-debt” button and</w:t>
+        <w:t>Once all the bill-requests</w:t>
+      </w:r>
+      <w:r>
+        <w:t xml:space="preserve">, for a </w:t>
+      </w:r>
+      <w:r>
+        <w:t>bill</w:t>
+      </w:r>
+      <w:r>
+        <w:t>,</w:t>
+      </w:r>
+      <w:r>
+        <w:t xml:space="preserve"> have been filled, a debtor can then click the “pay-debt” button and</w:t>
       </w:r>
       <w:r>
         <w:t xml:space="preserve"> the</w:t>
       </w:r>
       <w:r>
-        <w:t xml:space="preserve"> debt will be cleared. If A owes B some money, and B owes A some money, whoever owes more will see the “Pay Debt” button enabled and </w:t>
-      </w:r>
-      <w:r>
-        <w:t>the amount that they owe to the other user</w:t>
-      </w:r>
-      <w:r>
-        <w:t>, on clicking the button, all the debts amongst A and B will be settled.</w:t>
-      </w:r>
-      <w:r>
-        <w:t xml:space="preserve"> This can be seen in Fig.9 and Fig 10</w:t>
-      </w:r>
-      <w:r>
+        <w:t xml:space="preserve"> debt will be</w:t>
+      </w:r>
+      <w:r>
+        <w:t xml:space="preserve"> cleared. Let A owe B some amount x</w:t>
+      </w:r>
+      <w:r>
+        <w:t>, and B ow</w:t>
+      </w:r>
+      <w:r>
+        <w:t>e A some amount y.</w:t>
+      </w:r>
+      <w:r>
+        <w:t xml:space="preserve"> </w:t>
+      </w:r>
+      <w:r>
+        <w:t xml:space="preserve">If x &gt; y then A will see the “Pay Debt” button enabled on their home screen, </w:t>
+      </w:r>
+      <w:r>
+        <w:t>however,</w:t>
+      </w:r>
+      <w:r>
+        <w:t xml:space="preserve"> B won’t see a “Pay Debt” button, but they will see the amount A owe them and vice-versa.</w:t>
+      </w:r>
+      <w:r>
+        <w:t xml:space="preserve"> This is </w:t>
+      </w:r>
+      <w:r>
+        <w:rPr>
+          <w:noProof/>
+        </w:rPr>
+        <w:t>show</w:t>
+      </w:r>
+      <w:r>
+        <w:rPr>
+          <w:noProof/>
+        </w:rPr>
+        <w:t>n</w:t>
+      </w:r>
+      <w:r>
+        <w:t xml:space="preserve"> in the following screen-shots.</w:t>
+      </w:r>
+    </w:p>
+    <w:p>
+      <w:pPr>
+        <w:jc w:val="both"/>
+      </w:pPr>
+      <w:r>
+        <w:rPr>
+          <w:noProof/>
+        </w:rPr>
+        <w:lastRenderedPageBreak/>
+        <w:drawing>
+          <wp:inline distT="0" distB="0" distL="0" distR="0" wp14:anchorId="22301DB0" wp14:editId="1F17B44E">
+            <wp:extent cx="2980690" cy="2007235"/>
+            <wp:effectExtent l="0" t="0" r="0" b="0"/>
+            <wp:docPr id="16" name="Picture 16"/>
+            <wp:cNvGraphicFramePr>
+              <a:graphicFrameLocks xmlns:a="http://schemas.openxmlformats.org/drawingml/2006/main" noChangeAspect="1"/>
+            </wp:cNvGraphicFramePr>
+            <a:graphic xmlns:a="http://schemas.openxmlformats.org/drawingml/2006/main">
+              <a:graphicData uri="http://schemas.openxmlformats.org/drawingml/2006/picture">
+                <pic:pic xmlns:pic="http://schemas.openxmlformats.org/drawingml/2006/picture">
+                  <pic:nvPicPr>
+                    <pic:cNvPr id="0" name="Picture 4"/>
+                    <pic:cNvPicPr>
+                      <a:picLocks noChangeAspect="1" noChangeArrowheads="1"/>
+                    </pic:cNvPicPr>
+                  </pic:nvPicPr>
+                  <pic:blipFill>
+                    <a:blip r:embed="rId21" cstate="print">
+                      <a:extLst>
+                        <a:ext uri="{28A0092B-C50C-407E-A947-70E740481C1C}">
+                          <a14:useLocalDpi xmlns:a14="http://schemas.microsoft.com/office/drawing/2010/main" val="0"/>
+                        </a:ext>
+                      </a:extLst>
+                    </a:blip>
+                    <a:srcRect/>
+                    <a:stretch>
+                      <a:fillRect/>
+                    </a:stretch>
+                  </pic:blipFill>
+                  <pic:spPr bwMode="auto">
+                    <a:xfrm>
+                      <a:off x="0" y="0"/>
+                      <a:ext cx="2980690" cy="2007235"/>
+                    </a:xfrm>
+                    <a:prstGeom prst="rect">
+                      <a:avLst/>
+                    </a:prstGeom>
+                    <a:noFill/>
+                    <a:ln>
+                      <a:noFill/>
+                    </a:ln>
+                  </pic:spPr>
+                </pic:pic>
+              </a:graphicData>
+            </a:graphic>
+          </wp:inline>
+        </w:drawing>
+      </w:r>
+    </w:p>
+    <w:p>
+      <w:pPr>
+        <w:rPr>
+          <w:i/>
+        </w:rPr>
+      </w:pPr>
+      <w:r>
+        <w:rPr>
+          <w:i/>
+        </w:rPr>
+        <w:t>Fig</w:t>
+      </w:r>
+      <w:r>
+        <w:rPr>
+          <w:i/>
+          <w:noProof/>
+        </w:rPr>
         <w:t>.</w:t>
+      </w:r>
+      <w:r>
+        <w:rPr>
+          <w:i/>
+          <w:noProof/>
+        </w:rPr>
+        <w:t>11</w:t>
+      </w:r>
+      <w:r>
+        <w:rPr>
+          <w:i/>
+          <w:noProof/>
+        </w:rPr>
+        <w:t>.</w:t>
+      </w:r>
+      <w:r>
+        <w:rPr>
+          <w:i/>
+        </w:rPr>
+        <w:t xml:space="preserve"> Carol owes Alice</w:t>
+      </w:r>
+    </w:p>
+    <w:p>
+      <w:pPr>
+        <w:rPr>
+          <w:i/>
+        </w:rPr>
+      </w:pPr>
+    </w:p>
+    <w:p>
+      <w:pPr>
+        <w:jc w:val="left"/>
+        <w:rPr>
+          <w:i/>
+        </w:rPr>
+      </w:pPr>
+      <w:r>
+        <w:rPr>
+          <w:i/>
+          <w:noProof/>
+        </w:rPr>
+        <w:drawing>
+          <wp:inline distT="0" distB="0" distL="0" distR="0" wp14:anchorId="1521CB53" wp14:editId="766EAE70">
+            <wp:extent cx="2980690" cy="2113915"/>
+            <wp:effectExtent l="0" t="0" r="0" b="635"/>
+            <wp:docPr id="19" name="Picture 19"/>
+            <wp:cNvGraphicFramePr>
+              <a:graphicFrameLocks xmlns:a="http://schemas.openxmlformats.org/drawingml/2006/main" noChangeAspect="1"/>
+            </wp:cNvGraphicFramePr>
+            <a:graphic xmlns:a="http://schemas.openxmlformats.org/drawingml/2006/main">
+              <a:graphicData uri="http://schemas.openxmlformats.org/drawingml/2006/picture">
+                <pic:pic xmlns:pic="http://schemas.openxmlformats.org/drawingml/2006/picture">
+                  <pic:nvPicPr>
+                    <pic:cNvPr id="0" name="Picture 5"/>
+                    <pic:cNvPicPr>
+                      <a:picLocks noChangeAspect="1" noChangeArrowheads="1"/>
+                    </pic:cNvPicPr>
+                  </pic:nvPicPr>
+                  <pic:blipFill>
+                    <a:blip r:embed="rId22" cstate="print">
+                      <a:extLst>
+                        <a:ext uri="{28A0092B-C50C-407E-A947-70E740481C1C}">
+                          <a14:useLocalDpi xmlns:a14="http://schemas.microsoft.com/office/drawing/2010/main" val="0"/>
+                        </a:ext>
+                      </a:extLst>
+                    </a:blip>
+                    <a:srcRect/>
+                    <a:stretch>
+                      <a:fillRect/>
+                    </a:stretch>
+                  </pic:blipFill>
+                  <pic:spPr bwMode="auto">
+                    <a:xfrm>
+                      <a:off x="0" y="0"/>
+                      <a:ext cx="2980690" cy="2113915"/>
+                    </a:xfrm>
+                    <a:prstGeom prst="rect">
+                      <a:avLst/>
+                    </a:prstGeom>
+                    <a:noFill/>
+                    <a:ln>
+                      <a:noFill/>
+                    </a:ln>
+                  </pic:spPr>
+                </pic:pic>
+              </a:graphicData>
+            </a:graphic>
+          </wp:inline>
+        </w:drawing>
+      </w:r>
+    </w:p>
+    <w:p>
+      <w:pPr>
+        <w:rPr>
+          <w:i/>
+        </w:rPr>
+      </w:pPr>
+      <w:r>
+        <w:rPr>
+          <w:i/>
+        </w:rPr>
+        <w:t>Fig</w:t>
+      </w:r>
+      <w:r>
+        <w:rPr>
+          <w:i/>
+          <w:noProof/>
+        </w:rPr>
+        <w:t>.</w:t>
+      </w:r>
+      <w:r>
+        <w:rPr>
+          <w:i/>
+          <w:noProof/>
+        </w:rPr>
+        <w:t>12</w:t>
+      </w:r>
+      <w:r>
+        <w:rPr>
+          <w:i/>
+          <w:noProof/>
+        </w:rPr>
+        <w:t>.</w:t>
+      </w:r>
+      <w:r>
+        <w:rPr>
+          <w:i/>
+        </w:rPr>
+        <w:t xml:space="preserve"> Alice is Owed by Carol</w:t>
+      </w:r>
+    </w:p>
+    <w:p>
+      <w:pPr>
+        <w:rPr>
+          <w:i/>
+        </w:rPr>
+      </w:pPr>
+    </w:p>
+    <w:p>
+      <w:pPr>
+        <w:ind w:firstLine="360"/>
+        <w:jc w:val="both"/>
+      </w:pPr>
+      <w:r>
+        <w:t xml:space="preserve"> On</w:t>
+      </w:r>
+      <w:r>
+        <w:t xml:space="preserve"> clicking the </w:t>
+      </w:r>
+      <w:r>
+        <w:t xml:space="preserve">“Clear Debt” </w:t>
+      </w:r>
+      <w:r>
+        <w:t>button, all the debts amongst A and B will be settled.</w:t>
+      </w:r>
+      <w:r>
+        <w:t xml:space="preserve"> </w:t>
+      </w:r>
+      <w:r>
+        <w:t xml:space="preserve">This is done to simplify payments to </w:t>
+      </w:r>
+      <w:r>
+        <w:rPr>
+          <w:noProof/>
+        </w:rPr>
+        <w:t>one</w:t>
+      </w:r>
+      <w:r>
+        <w:rPr>
+          <w:noProof/>
+        </w:rPr>
+        <w:t xml:space="preserve"> </w:t>
+      </w:r>
+      <w:r>
+        <w:rPr>
+          <w:noProof/>
+        </w:rPr>
+        <w:t>another</w:t>
+      </w:r>
+      <w:r>
+        <w:t xml:space="preserve">. Instead of having separate records, of </w:t>
+      </w:r>
+      <w:r>
+        <w:t>A owing some money to B and B owing some money to A, the two records are condensed into o</w:t>
+      </w:r>
+      <w:r>
+        <w:t>ne. And the one who owes more, p</w:t>
+      </w:r>
+      <w:r>
+        <w:t>ays the other</w:t>
+      </w:r>
+      <w:r>
+        <w:t>,</w:t>
+      </w:r>
+      <w:r>
+        <w:t xml:space="preserve"> settling everything. </w:t>
       </w:r>
     </w:p>
     <w:p>
@@ -1917,7 +2463,7 @@
                     </pic:cNvPicPr>
                   </pic:nvPicPr>
                   <pic:blipFill>
-                    <a:blip r:embed="rId20" cstate="print">
+                    <a:blip r:embed="rId23" cstate="print">
                       <a:extLst>
                         <a:ext uri="{28A0092B-C50C-407E-A947-70E740481C1C}">
                           <a14:useLocalDpi xmlns:a14="http://schemas.microsoft.com/office/drawing/2010/main" val="0"/>
@@ -1959,7 +2505,7 @@
         <w:rPr>
           <w:i/>
         </w:rPr>
-        <w:t>Fig. 10</w:t>
+        <w:t>Fig. 13</w:t>
       </w:r>
       <w:r>
         <w:rPr>
@@ -1981,7 +2527,7 @@
           <w:ilvl w:val="0"/>
           <w:numId w:val="15"/>
         </w:numPr>
-        <w:ind w:left="450" w:hanging="450"/>
+        <w:ind w:left="360"/>
         <w:jc w:val="both"/>
       </w:pPr>
       <w:r>
@@ -1991,7 +2537,7 @@
     <w:p>
       <w:pPr>
         <w:pStyle w:val="ListParagraph"/>
-        <w:ind w:left="0" w:firstLine="450"/>
+        <w:ind w:left="0" w:firstLine="360"/>
         <w:jc w:val="both"/>
       </w:pPr>
       <w:r>
@@ -2013,13 +2559,19 @@
         <w:t>the “My Bills” butto</w:t>
       </w:r>
       <w:r>
-        <w:t>n the user homepage.</w:t>
+        <w:t>n</w:t>
+      </w:r>
+      <w:r>
+        <w:t xml:space="preserve"> on</w:t>
+      </w:r>
+      <w:r>
+        <w:t xml:space="preserve"> the user homepage, which loads the following screen. NOTE: if the user has not created any bills or is not included in any created bill, the “My Bills” button will be disabled.</w:t>
       </w:r>
     </w:p>
     <w:p>
       <w:pPr>
         <w:pStyle w:val="ListParagraph"/>
-        <w:ind w:left="0"/>
+        <w:ind w:left="0" w:firstLine="360"/>
       </w:pPr>
       <w:r>
         <w:rPr>
@@ -2043,7 +2595,7 @@
                     </pic:cNvPicPr>
                   </pic:nvPicPr>
                   <pic:blipFill>
-                    <a:blip r:embed="rId21">
+                    <a:blip r:embed="rId24">
                       <a:extLst>
                         <a:ext uri="{28A0092B-C50C-407E-A947-70E740481C1C}">
                           <a14:useLocalDpi xmlns:a14="http://schemas.microsoft.com/office/drawing/2010/main" val="0"/>
@@ -2078,16 +2630,16 @@
     <w:p>
       <w:pPr>
         <w:pStyle w:val="ListParagraph"/>
-        <w:ind w:left="0"/>
-        <w:rPr>
-          <w:i/>
-        </w:rPr>
-      </w:pPr>
-      <w:r>
-        <w:rPr>
-          <w:i/>
-        </w:rPr>
-        <w:t>Fig.11</w:t>
+        <w:ind w:left="0" w:firstLine="360"/>
+        <w:rPr>
+          <w:i/>
+        </w:rPr>
+      </w:pPr>
+      <w:r>
+        <w:rPr>
+          <w:i/>
+        </w:rPr>
+        <w:t>Fig.14</w:t>
       </w:r>
       <w:r>
         <w:rPr>
@@ -2099,7 +2651,7 @@
     <w:p>
       <w:pPr>
         <w:pStyle w:val="ListParagraph"/>
-        <w:ind w:left="0"/>
+        <w:ind w:left="0" w:firstLine="360"/>
         <w:rPr>
           <w:i/>
         </w:rPr>
@@ -2108,11 +2660,23 @@
     <w:p>
       <w:pPr>
         <w:pStyle w:val="ListParagraph"/>
-        <w:ind w:left="0" w:firstLine="450"/>
+        <w:ind w:left="0" w:firstLine="360"/>
         <w:jc w:val="both"/>
       </w:pPr>
       <w:r>
-        <w:t xml:space="preserve"> Then the user has the option of viewing/ editing the bill that they created, or the bill that they participated</w:t>
+        <w:t xml:space="preserve"> </w:t>
+      </w:r>
+      <w:r>
+        <w:t>Now</w:t>
+      </w:r>
+      <w:r>
+        <w:t xml:space="preserve"> the </w:t>
+      </w:r>
+      <w:r>
+        <w:t>user has the option of viewing/</w:t>
+      </w:r>
+      <w:r>
+        <w:t>editing the bill that they created, or the bill that they participated</w:t>
       </w:r>
       <w:r>
         <w:t xml:space="preserve"> in</w:t>
@@ -2121,87 +2685,80 @@
         <w:t>.</w:t>
       </w:r>
       <w:r>
+        <w:t xml:space="preserve"> Either of which can be done</w:t>
+      </w:r>
+      <w:r>
+        <w:t xml:space="preserve"> by</w:t>
+      </w:r>
+      <w:r>
+        <w:t xml:space="preserve"> click</w:t>
+      </w:r>
+      <w:r>
+        <w:t>ing on the appropriate button.</w:t>
+      </w:r>
+    </w:p>
+    <w:p>
+      <w:pPr>
+        <w:pStyle w:val="ListParagraph"/>
+        <w:ind w:left="0" w:firstLine="360"/>
+        <w:jc w:val="both"/>
+        <w:rPr>
+          <w:noProof/>
+        </w:rPr>
+      </w:pPr>
+      <w:r>
+        <w:t>If the user selects “</w:t>
+      </w:r>
+      <w:r>
+        <w:t xml:space="preserve">Show </w:t>
+      </w:r>
+      <w:r>
+        <w:t xml:space="preserve">Created Bills” then they can </w:t>
+      </w:r>
+      <w:r>
+        <w:t>see all the bill</w:t>
+      </w:r>
+      <w:r>
+        <w:t>s</w:t>
+      </w:r>
+      <w:r>
+        <w:t xml:space="preserve"> they cre</w:t>
+      </w:r>
+      <w:r>
+        <w:t>ated. And hence, they will be allowed</w:t>
+      </w:r>
+      <w:r>
+        <w:t xml:space="preserve"> to </w:t>
+      </w:r>
+      <w:r>
+        <w:t xml:space="preserve">update the name, date, description of </w:t>
+      </w:r>
+      <w:r>
+        <w:t xml:space="preserve">each </w:t>
+      </w:r>
+      <w:r>
+        <w:t>bill</w:t>
+      </w:r>
+      <w:r>
+        <w:t>, as well as the items and their cost,</w:t>
+      </w:r>
+      <w:r>
+        <w:t xml:space="preserve"> and update the user</w:t>
+      </w:r>
+      <w:r>
+        <w:t>s</w:t>
+      </w:r>
+      <w:r>
+        <w:t xml:space="preserve"> with who the bill was shared with</w:t>
+      </w:r>
+      <w:r>
+        <w:t>.</w:t>
+      </w:r>
+      <w:r>
+        <w:rPr>
+          <w:noProof/>
+        </w:rPr>
         <w:t xml:space="preserve"> </w:t>
-      </w:r>
-      <w:r>
-        <w:lastRenderedPageBreak/>
-        <w:t>Either of which can be done</w:t>
-      </w:r>
-      <w:r>
-        <w:t xml:space="preserve"> by</w:t>
-      </w:r>
-      <w:r>
-        <w:t xml:space="preserve"> clicking on the appropriate button.  If the user selects “Created Bills” then they can </w:t>
-      </w:r>
-      <w:r>
-        <w:t>see all the bill</w:t>
-      </w:r>
-      <w:r>
-        <w:t>s</w:t>
-      </w:r>
-      <w:r>
-        <w:t xml:space="preserve"> they created. And hence, they will have access to </w:t>
-      </w:r>
-      <w:r>
-        <w:t xml:space="preserve">update the name, date, description of </w:t>
-      </w:r>
-      <w:r>
-        <w:t xml:space="preserve">each </w:t>
-      </w:r>
-      <w:r>
-        <w:t>bill</w:t>
-      </w:r>
-      <w:r>
-        <w:t>, as well as the items and their cost,</w:t>
-      </w:r>
-      <w:r>
-        <w:t xml:space="preserve"> and update the user</w:t>
-      </w:r>
-      <w:r>
-        <w:t>s</w:t>
-      </w:r>
-      <w:r>
-        <w:t xml:space="preserve"> with who the bill was shared with</w:t>
-      </w:r>
-      <w:r>
-        <w:t>.</w:t>
-      </w:r>
-    </w:p>
-    <w:p>
-      <w:pPr>
-        <w:pStyle w:val="ListParagraph"/>
-        <w:ind w:left="0" w:firstLine="450"/>
-        <w:jc w:val="both"/>
-      </w:pPr>
-      <w:r>
-        <w:t>If the user selects “Participated Bill”, then the user can</w:t>
-      </w:r>
-      <w:r>
-        <w:t xml:space="preserve"> see all the bills that they chose to participate in, and hence can</w:t>
-      </w:r>
-      <w:r>
-        <w:t xml:space="preserve"> update their participation in </w:t>
-      </w:r>
-      <w:r>
-        <w:t>each of those</w:t>
-      </w:r>
-      <w:r>
-        <w:t xml:space="preserve"> bill</w:t>
-      </w:r>
-      <w:r>
-        <w:t>s</w:t>
-      </w:r>
-      <w:r>
-        <w:t>. Examples are shown in Fig. 12</w:t>
-      </w:r>
-      <w:r>
-        <w:t xml:space="preserve"> </w:t>
-      </w:r>
-      <w:r>
-        <w:t>through Fig. 17</w:t>
-      </w:r>
-      <w:r>
-        <w:t>.</w:t>
       </w:r>
     </w:p>
     <w:p>
@@ -2215,9 +2772,9 @@
           <w:noProof/>
         </w:rPr>
         <w:drawing>
-          <wp:inline distT="0" distB="0" distL="0" distR="0" wp14:anchorId="0DF53351" wp14:editId="6AEFDC16">
-            <wp:extent cx="2986405" cy="1116330"/>
-            <wp:effectExtent l="0" t="0" r="4445" b="7620"/>
+          <wp:inline distT="0" distB="0" distL="0" distR="0" wp14:anchorId="1CE2143A" wp14:editId="323AC5C1">
+            <wp:extent cx="2984500" cy="1115618"/>
+            <wp:effectExtent l="0" t="0" r="6350" b="8890"/>
             <wp:docPr id="23" name="Picture 23"/>
             <wp:cNvGraphicFramePr>
               <a:graphicFrameLocks xmlns:a="http://schemas.openxmlformats.org/drawingml/2006/main" noChangeAspect="1"/>
@@ -2232,7 +2789,7 @@
                     </pic:cNvPicPr>
                   </pic:nvPicPr>
                   <pic:blipFill>
-                    <a:blip r:embed="rId22" cstate="print">
+                    <a:blip r:embed="rId25" cstate="print">
                       <a:extLst>
                         <a:ext uri="{28A0092B-C50C-407E-A947-70E740481C1C}">
                           <a14:useLocalDpi xmlns:a14="http://schemas.microsoft.com/office/drawing/2010/main" val="0"/>
@@ -2247,7 +2804,7 @@
                   <pic:spPr bwMode="auto">
                     <a:xfrm>
                       <a:off x="0" y="0"/>
-                      <a:ext cx="2986405" cy="1116330"/>
+                      <a:ext cx="2984500" cy="1115618"/>
                     </a:xfrm>
                     <a:prstGeom prst="rect">
                       <a:avLst/>
@@ -2269,15 +2826,14 @@
         <w:pStyle w:val="ListParagraph"/>
         <w:ind w:left="0"/>
         <w:rPr>
-          <w:del w:id="0" w:author="Prateek Pisat" w:date="2018-08-09T19:14:00Z"/>
-          <w:i/>
-        </w:rPr>
-      </w:pPr>
-      <w:r>
-        <w:rPr>
-          <w:i/>
-        </w:rPr>
-        <w:t>Fig.12</w:t>
+          <w:i/>
+        </w:rPr>
+      </w:pPr>
+      <w:r>
+        <w:rPr>
+          <w:i/>
+        </w:rPr>
+        <w:t>Fig.15</w:t>
       </w:r>
       <w:r>
         <w:rPr>
@@ -2291,7 +2847,6 @@
         <w:pStyle w:val="ListParagraph"/>
         <w:ind w:left="0"/>
         <w:rPr>
-          <w:ins w:id="1" w:author="Prateek Pisat" w:date="2018-08-09T19:14:00Z"/>
           <w:i/>
         </w:rPr>
       </w:pPr>
@@ -2299,11 +2854,12 @@
     <w:p>
       <w:pPr>
         <w:pStyle w:val="ListParagraph"/>
-        <w:ind w:left="0"/>
-        <w:rPr>
-          <w:i/>
-        </w:rPr>
-      </w:pPr>
+        <w:ind w:left="0" w:firstLine="360"/>
+        <w:jc w:val="both"/>
+      </w:pPr>
+      <w:r>
+        <w:t>Clicking on the “Update” button will load the following screen where the user can update the name, description or the date of the bill.</w:t>
+      </w:r>
     </w:p>
     <w:p>
       <w:pPr>
@@ -2336,7 +2892,7 @@
                     </pic:cNvPicPr>
                   </pic:nvPicPr>
                   <pic:blipFill>
-                    <a:blip r:embed="rId23">
+                    <a:blip r:embed="rId26">
                       <a:extLst>
                         <a:ext uri="{28A0092B-C50C-407E-A947-70E740481C1C}">
                           <a14:useLocalDpi xmlns:a14="http://schemas.microsoft.com/office/drawing/2010/main" val="0"/>
@@ -2380,7 +2936,7 @@
         <w:rPr>
           <w:i/>
         </w:rPr>
-        <w:t>Fig.13</w:t>
+        <w:t>Fig.16</w:t>
       </w:r>
       <w:r>
         <w:rPr>
@@ -2394,10 +2950,38 @@
         <w:pStyle w:val="ListParagraph"/>
         <w:ind w:left="0"/>
         <w:jc w:val="left"/>
-        <w:rPr>
-          <w:i/>
-        </w:rPr>
-      </w:pPr>
+      </w:pPr>
+    </w:p>
+    <w:p>
+      <w:pPr>
+        <w:pStyle w:val="ListParagraph"/>
+        <w:ind w:left="0" w:firstLine="360"/>
+        <w:jc w:val="both"/>
+      </w:pPr>
+      <w:r>
+        <w:t xml:space="preserve">Clicking on the “Edit Items” loads the following screen where the user can edit the items associated with a </w:t>
+      </w:r>
+      <w:r>
+        <w:t>bill</w:t>
+      </w:r>
+      <w:r>
+        <w:t xml:space="preserve">, for </w:t>
+      </w:r>
+      <w:r>
+        <w:rPr>
+          <w:noProof/>
+        </w:rPr>
+        <w:t>example</w:t>
+      </w:r>
+      <w:r>
+        <w:rPr>
+          <w:noProof/>
+        </w:rPr>
+        <w:t>,</w:t>
+      </w:r>
+      <w:r>
+        <w:t xml:space="preserve"> their name and cost. </w:t>
+      </w:r>
     </w:p>
     <w:p>
       <w:pPr>
@@ -2413,6 +2997,7 @@
           <w:i/>
           <w:noProof/>
         </w:rPr>
+        <w:lastRenderedPageBreak/>
         <w:drawing>
           <wp:inline distT="0" distB="0" distL="0" distR="0" wp14:anchorId="7590D3B3" wp14:editId="54FF6C92">
             <wp:extent cx="2980690" cy="1116330"/>
@@ -2431,7 +3016,7 @@
                     </pic:cNvPicPr>
                   </pic:nvPicPr>
                   <pic:blipFill>
-                    <a:blip r:embed="rId24" cstate="print">
+                    <a:blip r:embed="rId27" cstate="print">
                       <a:extLst>
                         <a:ext uri="{28A0092B-C50C-407E-A947-70E740481C1C}">
                           <a14:useLocalDpi xmlns:a14="http://schemas.microsoft.com/office/drawing/2010/main" val="0"/>
@@ -2475,7 +3060,13 @@
         <w:rPr>
           <w:i/>
         </w:rPr>
-        <w:t>Fig.14. Update Bill Items.</w:t>
+        <w:t>Fig.17</w:t>
+      </w:r>
+      <w:r>
+        <w:rPr>
+          <w:i/>
+        </w:rPr>
+        <w:t>. Update Bill Items.</w:t>
       </w:r>
     </w:p>
     <w:p>
@@ -2486,6 +3077,25 @@
           <w:i/>
         </w:rPr>
       </w:pPr>
+    </w:p>
+    <w:p>
+      <w:pPr>
+        <w:pStyle w:val="ListParagraph"/>
+        <w:ind w:left="0" w:firstLine="360"/>
+        <w:jc w:val="both"/>
+      </w:pPr>
+      <w:r>
+        <w:t xml:space="preserve">On clicking “Update Participation”, the flowing screen will </w:t>
+      </w:r>
+      <w:r>
+        <w:t>load,</w:t>
+      </w:r>
+      <w:r>
+        <w:t xml:space="preserve"> and </w:t>
+      </w:r>
+      <w:r>
+        <w:t>the creator can then update the bill requests that were sent, allowing them to either sent more requests, or delete previously sent requests.</w:t>
+      </w:r>
     </w:p>
     <w:p>
       <w:pPr>
@@ -2519,7 +3129,7 @@
                     </pic:cNvPicPr>
                   </pic:nvPicPr>
                   <pic:blipFill>
-                    <a:blip r:embed="rId25" cstate="print">
+                    <a:blip r:embed="rId28" cstate="print">
                       <a:extLst>
                         <a:ext uri="{28A0092B-C50C-407E-A947-70E740481C1C}">
                           <a14:useLocalDpi xmlns:a14="http://schemas.microsoft.com/office/drawing/2010/main" val="0"/>
@@ -2563,7 +3173,7 @@
         <w:rPr>
           <w:i/>
         </w:rPr>
-        <w:t>Fig.15</w:t>
+        <w:t>Fig.18</w:t>
       </w:r>
       <w:r>
         <w:rPr>
@@ -2592,6 +3202,31 @@
           <w:i/>
         </w:rPr>
       </w:pPr>
+    </w:p>
+    <w:p>
+      <w:pPr>
+        <w:pStyle w:val="ListParagraph"/>
+        <w:ind w:left="0" w:firstLine="360"/>
+        <w:jc w:val="both"/>
+      </w:pPr>
+      <w:r>
+        <w:t>If the user selects “</w:t>
+      </w:r>
+      <w:r>
+        <w:t xml:space="preserve">Show </w:t>
+      </w:r>
+      <w:r>
+        <w:t xml:space="preserve">Participated Bill”, then the user can see all the bills that they chose to participate in, and hence can update their participation in each of those bills. To update </w:t>
+      </w:r>
+      <w:r>
+        <w:t xml:space="preserve">the participation in a </w:t>
+      </w:r>
+      <w:r>
+        <w:t>bill,</w:t>
+      </w:r>
+      <w:r>
+        <w:t xml:space="preserve"> click on the “Update Participation” button.</w:t>
+      </w:r>
     </w:p>
     <w:p>
       <w:pPr>
@@ -2631,7 +3266,7 @@
                       </pic:cNvPicPr>
                     </pic:nvPicPr>
                     <pic:blipFill>
-                      <a:blip r:embed="rId26" cstate="print">
+                      <a:blip r:embed="rId29" cstate="print">
                         <a:extLst>
                           <a:ext uri="{28A0092B-C50C-407E-A947-70E740481C1C}">
                             <a14:useLocalDpi xmlns:a14="http://schemas.microsoft.com/office/drawing/2010/main" val="0"/>
@@ -2676,7 +3311,7 @@
         <w:rPr>
           <w:i/>
         </w:rPr>
-        <w:t>Fig.16</w:t>
+        <w:t>Fig.19</w:t>
       </w:r>
       <w:r>
         <w:rPr>
@@ -2693,6 +3328,16 @@
           <w:i/>
         </w:rPr>
       </w:pPr>
+    </w:p>
+    <w:p>
+      <w:pPr>
+        <w:pStyle w:val="ListParagraph"/>
+        <w:ind w:left="0" w:firstLine="360"/>
+        <w:jc w:val="left"/>
+      </w:pPr>
+      <w:r>
+        <w:t>The user can now update what item they want to be included in. Once they are done with the updates they can click on the “Done” button.</w:t>
+      </w:r>
     </w:p>
     <w:p>
       <w:pPr>
@@ -2726,7 +3371,7 @@
                     </pic:cNvPicPr>
                   </pic:nvPicPr>
                   <pic:blipFill>
-                    <a:blip r:embed="rId27" cstate="print">
+                    <a:blip r:embed="rId30" cstate="print">
                       <a:extLst>
                         <a:ext uri="{28A0092B-C50C-407E-A947-70E740481C1C}">
                           <a14:useLocalDpi xmlns:a14="http://schemas.microsoft.com/office/drawing/2010/main" val="0"/>
@@ -2770,7 +3415,7 @@
         <w:rPr>
           <w:i/>
         </w:rPr>
-        <w:t>Fig.17</w:t>
+        <w:t>Fig.20</w:t>
       </w:r>
       <w:r>
         <w:rPr>
@@ -2793,7 +3438,7 @@
           <w:ilvl w:val="0"/>
           <w:numId w:val="15"/>
         </w:numPr>
-        <w:ind w:left="450" w:hanging="450"/>
+        <w:ind w:left="360"/>
         <w:jc w:val="both"/>
       </w:pPr>
       <w:r>
@@ -2803,32 +3448,68 @@
     <w:p>
       <w:pPr>
         <w:pStyle w:val="ListParagraph"/>
-        <w:ind w:left="0" w:firstLine="450"/>
+        <w:ind w:left="0" w:firstLine="360"/>
         <w:jc w:val="both"/>
       </w:pPr>
       <w:r>
-        <w:t xml:space="preserve">Each user can set a budget. If the spending if the user, exceed the budget then user home page will display a message indicating that user’s spending is more than what they intended to. This </w:t>
+        <w:t>Each user can</w:t>
+      </w:r>
+      <w:r>
+        <w:t xml:space="preserve"> set a budget. If the spending o</w:t>
+      </w:r>
+      <w:r>
+        <w:t>f the user</w:t>
+      </w:r>
+      <w:r>
+        <w:t xml:space="preserve"> in that month</w:t>
+      </w:r>
+      <w:r>
+        <w:t>, exceed</w:t>
+      </w:r>
+      <w:r>
+        <w:t>s</w:t>
+      </w:r>
+      <w:r>
+        <w:t xml:space="preserve"> the budget</w:t>
+      </w:r>
+      <w:r>
+        <w:t xml:space="preserve"> set by the user,</w:t>
+      </w:r>
+      <w:r>
+        <w:t xml:space="preserve"> </w:t>
       </w:r>
       <w:r>
         <w:rPr>
           <w:noProof/>
         </w:rPr>
-        <w:t>is clearly show</w:t>
+        <w:t>then</w:t>
       </w:r>
       <w:r>
         <w:rPr>
           <w:noProof/>
         </w:rPr>
-        <w:t>n</w:t>
-      </w:r>
-      <w:r>
-        <w:t xml:space="preserve"> in Fig.8. </w:t>
+        <w:t xml:space="preserve"> the</w:t>
+      </w:r>
+      <w:r>
+        <w:rPr>
+          <w:noProof/>
+        </w:rPr>
+        <w:t xml:space="preserve"> user</w:t>
+      </w:r>
+      <w:r>
+        <w:rPr>
+          <w:noProof/>
+        </w:rPr>
+        <w:t>’s</w:t>
+      </w:r>
+      <w:r>
+        <w:t xml:space="preserve"> home page will display a message indicating that user’s spending is more than what they intended to. </w:t>
       </w:r>
     </w:p>
     <w:p>
       <w:pPr>
         <w:pStyle w:val="ListParagraph"/>
-        <w:ind w:left="0" w:firstLine="450"/>
+        <w:ind w:left="0" w:firstLine="360"/>
         <w:jc w:val="both"/>
       </w:pPr>
       <w:r>
@@ -2847,13 +3528,16 @@
         <w:t>s</w:t>
       </w:r>
       <w:r>
-        <w:t xml:space="preserve"> to click on the “Set Budget” button on the home page. The user will see the following screen:</w:t>
+        <w:t xml:space="preserve"> to click on the “Set Budget” button on the home page. The use</w:t>
+      </w:r>
+      <w:r>
+        <w:t>r will see the following screen.</w:t>
       </w:r>
     </w:p>
     <w:p>
       <w:pPr>
         <w:pStyle w:val="ListParagraph"/>
-        <w:ind w:left="0" w:hanging="90"/>
+        <w:ind w:left="0" w:firstLine="360"/>
         <w:jc w:val="both"/>
       </w:pPr>
       <w:r>
@@ -2878,7 +3562,7 @@
                     </pic:cNvPicPr>
                   </pic:nvPicPr>
                   <pic:blipFill>
-                    <a:blip r:embed="rId28" cstate="print">
+                    <a:blip r:embed="rId31" cstate="print">
                       <a:extLst>
                         <a:ext uri="{28A0092B-C50C-407E-A947-70E740481C1C}">
                           <a14:useLocalDpi xmlns:a14="http://schemas.microsoft.com/office/drawing/2010/main" val="0"/>
@@ -2913,16 +3597,16 @@
     <w:p>
       <w:pPr>
         <w:pStyle w:val="ListParagraph"/>
-        <w:ind w:left="0" w:hanging="90"/>
-        <w:rPr>
-          <w:i/>
-        </w:rPr>
-      </w:pPr>
-      <w:r>
-        <w:rPr>
-          <w:i/>
-        </w:rPr>
-        <w:t>Fig.18</w:t>
+        <w:ind w:left="0" w:firstLine="360"/>
+        <w:rPr>
+          <w:i/>
+        </w:rPr>
+      </w:pPr>
+      <w:r>
+        <w:rPr>
+          <w:i/>
+        </w:rPr>
+        <w:t>Fig.21</w:t>
       </w:r>
       <w:r>
         <w:rPr>
@@ -2934,14 +3618,14 @@
     <w:p>
       <w:pPr>
         <w:pStyle w:val="ListParagraph"/>
-        <w:ind w:left="0" w:hanging="90"/>
+        <w:ind w:left="0" w:firstLine="360"/>
         <w:jc w:val="both"/>
       </w:pPr>
     </w:p>
     <w:p>
       <w:pPr>
         <w:pStyle w:val="ListParagraph"/>
-        <w:ind w:left="0" w:firstLine="450"/>
+        <w:ind w:left="0" w:firstLine="360"/>
         <w:jc w:val="both"/>
       </w:pPr>
       <w:r>
@@ -2977,6 +3661,7 @@
     </w:p>
     <w:p>
       <w:pPr>
+        <w:ind w:firstLine="360"/>
         <w:jc w:val="both"/>
       </w:pPr>
     </w:p>
@@ -2988,6 +3673,7 @@
           <w:numId w:val="7"/>
         </w:numPr>
         <w:spacing w:before="0" w:after="20"/>
+        <w:ind w:left="0" w:firstLine="360"/>
       </w:pPr>
       <w:r>
         <w:t>Use cases</w:t>
@@ -2995,16 +3681,22 @@
     </w:p>
     <w:p>
       <w:pPr>
-        <w:ind w:firstLine="450"/>
+        <w:ind w:firstLine="360"/>
         <w:jc w:val="both"/>
       </w:pPr>
       <w:r>
-        <w:t>As mentioned in the description, this app/ Project is for friends/ roommates to keep track of expenses, and ensure that every bill is split equally, and everyone gets paid.</w:t>
-      </w:r>
-    </w:p>
-    <w:p>
-      <w:pPr>
-        <w:ind w:firstLine="450"/>
+        <w:t>As mentione</w:t>
+      </w:r>
+      <w:r>
+        <w:t xml:space="preserve">d in the description, this app </w:t>
+      </w:r>
+      <w:r>
+        <w:t>is for friends/ roommates to keep track of expenses, and ensure that every bill is split equally, and everyone gets paid.</w:t>
+      </w:r>
+    </w:p>
+    <w:p>
+      <w:pPr>
+        <w:ind w:firstLine="360"/>
         <w:jc w:val="both"/>
       </w:pPr>
       <w:r>
@@ -3020,13 +3712,7 @@
         <w:rPr>
           <w:noProof/>
         </w:rPr>
-        <w:t>w</w:t>
-      </w:r>
-      <w:r>
-        <w:rPr>
-          <w:noProof/>
-        </w:rPr>
-        <w:t>ere</w:t>
+        <w:t>was</w:t>
       </w:r>
       <w:r>
         <w:t xml:space="preserve"> the money spent on.</w:t>
@@ -3034,14 +3720,24 @@
     </w:p>
     <w:p>
       <w:pPr>
-        <w:ind w:firstLine="450"/>
+        <w:ind w:firstLine="360"/>
         <w:jc w:val="both"/>
       </w:pPr>
       <w:r>
-        <w:t>The app can also be used as a general record of all the bills that we generated by a user.</w:t>
-      </w:r>
-    </w:p>
-    <w:p/>
+        <w:t>The app can also be used as a general record of all the bills that we</w:t>
+      </w:r>
+      <w:r>
+        <w:t>re</w:t>
+      </w:r>
+      <w:r>
+        <w:t xml:space="preserve"> generated by a user.</w:t>
+      </w:r>
+    </w:p>
+    <w:p>
+      <w:pPr>
+        <w:ind w:firstLine="360"/>
+      </w:pPr>
+    </w:p>
     <w:p>
       <w:pPr>
         <w:pStyle w:val="Heading5"/>
@@ -3050,6 +3746,7 @@
           <w:numId w:val="7"/>
         </w:numPr>
         <w:spacing w:before="0" w:after="20"/>
+        <w:ind w:left="0" w:firstLine="360"/>
       </w:pPr>
       <w:r>
         <w:t xml:space="preserve"> Technical Specifications</w:t>
@@ -3060,18 +3757,130 @@
         <w:pStyle w:val="BodyText"/>
         <w:tabs>
           <w:tab w:val="clear" w:pos="288"/>
+          <w:tab w:val="left" w:pos="270"/>
         </w:tabs>
         <w:spacing w:after="20"/>
-        <w:ind w:firstLine="450"/>
-        <w:rPr>
-          <w:lang w:val="en-US"/>
-        </w:rPr>
-      </w:pPr>
-      <w:r>
-        <w:rPr>
-          <w:lang w:val="en-US"/>
-        </w:rPr>
-        <w:t>The Technical Specifications under which the app was developed:</w:t>
+        <w:ind w:firstLine="360"/>
+        <w:rPr>
+          <w:lang w:val="en-US"/>
+        </w:rPr>
+      </w:pPr>
+      <w:r>
+        <w:rPr>
+          <w:lang w:val="en-US"/>
+        </w:rPr>
+        <w:t xml:space="preserve">The app was developed using the NetBeans IDE and is </w:t>
+      </w:r>
+      <w:r>
+        <w:rPr>
+          <w:noProof/>
+          <w:lang w:val="en-US"/>
+        </w:rPr>
+        <w:t>best</w:t>
+      </w:r>
+      <w:r>
+        <w:rPr>
+          <w:lang w:val="en-US"/>
+        </w:rPr>
+        <w:t xml:space="preserve"> view</w:t>
+      </w:r>
+      <w:r>
+        <w:rPr>
+          <w:lang w:val="en-US"/>
+        </w:rPr>
+        <w:t>ed</w:t>
+      </w:r>
+      <w:r>
+        <w:rPr>
+          <w:lang w:val="en-US"/>
+        </w:rPr>
+        <w:t xml:space="preserve"> in the same. The app can be imported into </w:t>
+      </w:r>
+      <w:r>
+        <w:rPr>
+          <w:noProof/>
+          <w:lang w:val="en-US"/>
+        </w:rPr>
+        <w:t>Inte</w:t>
+      </w:r>
+      <w:r>
+        <w:rPr>
+          <w:noProof/>
+          <w:lang w:val="en-US"/>
+        </w:rPr>
+        <w:t>l</w:t>
+      </w:r>
+      <w:r>
+        <w:rPr>
+          <w:noProof/>
+          <w:lang w:val="en-US"/>
+        </w:rPr>
+        <w:t>liJ</w:t>
+      </w:r>
+      <w:r>
+        <w:rPr>
+          <w:lang w:val="en-US"/>
+        </w:rPr>
+        <w:t xml:space="preserve"> Idea or Eclipse, however, based on my tests, </w:t>
+      </w:r>
+      <w:r>
+        <w:rPr>
+          <w:noProof/>
+          <w:lang w:val="en-US"/>
+        </w:rPr>
+        <w:t>Inte</w:t>
+      </w:r>
+      <w:r>
+        <w:rPr>
+          <w:noProof/>
+          <w:lang w:val="en-US"/>
+        </w:rPr>
+        <w:t>l</w:t>
+      </w:r>
+      <w:r>
+        <w:rPr>
+          <w:noProof/>
+          <w:lang w:val="en-US"/>
+        </w:rPr>
+        <w:t>liJ</w:t>
+      </w:r>
+      <w:r>
+        <w:rPr>
+          <w:lang w:val="en-US"/>
+        </w:rPr>
+        <w:t xml:space="preserve"> </w:t>
+      </w:r>
+      <w:r>
+        <w:rPr>
+          <w:lang w:val="en-US"/>
+        </w:rPr>
+        <w:t xml:space="preserve">has some issues with the </w:t>
+      </w:r>
+      <w:r>
+        <w:rPr>
+          <w:lang w:val="en-US"/>
+        </w:rPr>
+        <w:t xml:space="preserve">GUI Forms built using NetBeans and hence throws some errors. </w:t>
+      </w:r>
+    </w:p>
+    <w:p>
+      <w:pPr>
+        <w:pStyle w:val="BodyText"/>
+        <w:tabs>
+          <w:tab w:val="clear" w:pos="288"/>
+          <w:tab w:val="left" w:pos="270"/>
+        </w:tabs>
+        <w:spacing w:after="20"/>
+        <w:ind w:firstLine="360"/>
+        <w:rPr>
+          <w:lang w:val="en-US"/>
+        </w:rPr>
+      </w:pPr>
+      <w:r>
+        <w:rPr>
+          <w:lang w:val="en-US"/>
+        </w:rPr>
+        <w:t>Eclipse, on the other hand, can import the project without any errors. The process to import the project to both the IDEs is provided below:</w:t>
       </w:r>
     </w:p>
     <w:p>
@@ -3079,98 +3888,143 @@
         <w:pStyle w:val="BodyText"/>
         <w:numPr>
           <w:ilvl w:val="0"/>
-          <w:numId w:val="13"/>
+          <w:numId w:val="19"/>
         </w:numPr>
         <w:tabs>
           <w:tab w:val="clear" w:pos="288"/>
           <w:tab w:val="left" w:pos="270"/>
         </w:tabs>
         <w:spacing w:after="20"/>
-        <w:ind w:left="360" w:firstLine="0"/>
-        <w:rPr>
-          <w:lang w:val="en-US"/>
-        </w:rPr>
-      </w:pPr>
-      <w:r>
-        <w:rPr>
-          <w:lang w:val="en-US"/>
-        </w:rPr>
-        <w:t>DBMS: MySQL. Version 8.0</w:t>
-      </w:r>
-      <w:bookmarkStart w:id="5" w:name="_GoBack"/>
-      <w:bookmarkEnd w:id="5"/>
+        <w:ind w:left="360"/>
+        <w:rPr>
+          <w:lang w:val="en-US"/>
+        </w:rPr>
+      </w:pPr>
+      <w:r>
+        <w:rPr>
+          <w:lang w:val="en-US"/>
+        </w:rPr>
+        <w:t>Eclipse:</w:t>
+      </w:r>
     </w:p>
     <w:p>
       <w:pPr>
         <w:pStyle w:val="BodyText"/>
         <w:numPr>
-          <w:ilvl w:val="0"/>
-          <w:numId w:val="13"/>
+          <w:ilvl w:val="1"/>
+          <w:numId w:val="19"/>
         </w:numPr>
         <w:tabs>
           <w:tab w:val="clear" w:pos="288"/>
           <w:tab w:val="left" w:pos="270"/>
         </w:tabs>
         <w:spacing w:after="20"/>
-        <w:ind w:left="360" w:firstLine="0"/>
-        <w:rPr>
-          <w:lang w:val="en-US"/>
-        </w:rPr>
-      </w:pPr>
-      <w:r>
-        <w:rPr>
-          <w:lang w:val="en-US"/>
-        </w:rPr>
-        <w:t>Backend: Java. Version 1.7+</w:t>
+        <w:ind w:left="630"/>
+        <w:rPr>
+          <w:lang w:val="en-US"/>
+        </w:rPr>
+      </w:pPr>
+      <w:r>
+        <w:rPr>
+          <w:lang w:val="en-US"/>
+        </w:rPr>
+        <w:t>Start Eclipse.</w:t>
       </w:r>
     </w:p>
     <w:p>
       <w:pPr>
         <w:pStyle w:val="BodyText"/>
         <w:numPr>
-          <w:ilvl w:val="0"/>
-          <w:numId w:val="13"/>
+          <w:ilvl w:val="1"/>
+          <w:numId w:val="19"/>
         </w:numPr>
         <w:tabs>
           <w:tab w:val="clear" w:pos="288"/>
           <w:tab w:val="left" w:pos="270"/>
         </w:tabs>
         <w:spacing w:after="20"/>
-        <w:ind w:left="360" w:firstLine="0"/>
-        <w:rPr>
-          <w:lang w:val="en-US"/>
-        </w:rPr>
-      </w:pPr>
-      <w:r>
-        <w:rPr>
-          <w:lang w:val="en-US"/>
-        </w:rPr>
-        <w:t>Frontend: Java Swing Applet.</w:t>
+        <w:ind w:left="630"/>
+        <w:rPr>
+          <w:lang w:val="en-US"/>
+        </w:rPr>
+      </w:pPr>
+      <w:r>
+        <w:rPr>
+          <w:lang w:val="en-US"/>
+        </w:rPr>
+        <w:t>Create a new Java Project called ‘Splitwise’.</w:t>
       </w:r>
     </w:p>
     <w:p>
       <w:pPr>
         <w:pStyle w:val="BodyText"/>
         <w:numPr>
-          <w:ilvl w:val="0"/>
-          <w:numId w:val="13"/>
+          <w:ilvl w:val="1"/>
+          <w:numId w:val="19"/>
         </w:numPr>
         <w:tabs>
           <w:tab w:val="clear" w:pos="288"/>
           <w:tab w:val="left" w:pos="270"/>
         </w:tabs>
         <w:spacing w:after="20"/>
-        <w:ind w:left="360" w:firstLine="0"/>
-        <w:rPr>
-          <w:lang w:val="en-US"/>
-        </w:rPr>
-      </w:pPr>
-      <w:r>
-        <w:rPr>
-          <w:lang w:val="en-US"/>
-        </w:rPr>
-        <w:lastRenderedPageBreak/>
-        <w:t>Libraries:</w:t>
+        <w:ind w:left="630"/>
+        <w:rPr>
+          <w:lang w:val="en-US"/>
+        </w:rPr>
+      </w:pPr>
+      <w:r>
+        <w:rPr>
+          <w:lang w:val="en-US"/>
+        </w:rPr>
+        <w:t xml:space="preserve">Copy all the files the </w:t>
+      </w:r>
+      <w:r>
+        <w:rPr>
+          <w:lang w:val="en-US"/>
+        </w:rPr>
+        <w:t>‘</w:t>
+      </w:r>
+      <w:r>
+        <w:rPr>
+          <w:lang w:val="en-US"/>
+        </w:rPr>
+        <w:t>src</w:t>
+      </w:r>
+      <w:r>
+        <w:rPr>
+          <w:lang w:val="en-US"/>
+        </w:rPr>
+        <w:t>’</w:t>
+      </w:r>
+      <w:r>
+        <w:rPr>
+          <w:lang w:val="en-US"/>
+        </w:rPr>
+        <w:t xml:space="preserve"> folder of my project to the </w:t>
+      </w:r>
+      <w:r>
+        <w:rPr>
+          <w:lang w:val="en-US"/>
+        </w:rPr>
+        <w:t>‘</w:t>
+      </w:r>
+      <w:r>
+        <w:rPr>
+          <w:lang w:val="en-US"/>
+        </w:rPr>
+        <w:t>src</w:t>
+      </w:r>
+      <w:r>
+        <w:rPr>
+          <w:lang w:val="en-US"/>
+        </w:rPr>
+        <w:t>’</w:t>
+      </w:r>
+      <w:r>
+        <w:rPr>
+          <w:lang w:val="en-US"/>
+        </w:rPr>
+        <w:t xml:space="preserve"> folder for the project that you just created.</w:t>
       </w:r>
     </w:p>
     <w:p>
@@ -3178,23 +4032,47 @@
         <w:pStyle w:val="BodyText"/>
         <w:numPr>
           <w:ilvl w:val="1"/>
-          <w:numId w:val="13"/>
+          <w:numId w:val="19"/>
         </w:numPr>
         <w:tabs>
           <w:tab w:val="clear" w:pos="288"/>
           <w:tab w:val="left" w:pos="270"/>
         </w:tabs>
         <w:spacing w:after="20"/>
-        <w:ind w:left="810" w:firstLine="360"/>
-        <w:rPr>
-          <w:lang w:val="en-US"/>
-        </w:rPr>
-      </w:pPr>
-      <w:r>
-        <w:rPr>
-          <w:lang w:val="en-US"/>
-        </w:rPr>
-        <w:t>JFreeChart for Data Visualization, Version 1.0.19</w:t>
+        <w:ind w:left="630"/>
+        <w:rPr>
+          <w:lang w:val="en-US"/>
+        </w:rPr>
+      </w:pPr>
+      <w:r>
+        <w:rPr>
+          <w:lang w:val="en-US"/>
+        </w:rPr>
+        <w:t xml:space="preserve">Also, copy the </w:t>
+      </w:r>
+      <w:r>
+        <w:rPr>
+          <w:lang w:val="en-US"/>
+        </w:rPr>
+        <w:t>‘</w:t>
+      </w:r>
+      <w:r>
+        <w:rPr>
+          <w:lang w:val="en-US"/>
+        </w:rPr>
+        <w:t>database.secret</w:t>
+      </w:r>
+      <w:r>
+        <w:rPr>
+          <w:lang w:val="en-US"/>
+        </w:rPr>
+        <w:t>’</w:t>
+      </w:r>
+      <w:r>
+        <w:rPr>
+          <w:lang w:val="en-US"/>
+        </w:rPr>
+        <w:t xml:space="preserve"> file into the ‘Splitwise’ root directory.</w:t>
       </w:r>
     </w:p>
     <w:p>
@@ -3202,23 +4080,29 @@
         <w:pStyle w:val="BodyText"/>
         <w:numPr>
           <w:ilvl w:val="1"/>
-          <w:numId w:val="13"/>
+          <w:numId w:val="19"/>
         </w:numPr>
         <w:tabs>
           <w:tab w:val="clear" w:pos="288"/>
           <w:tab w:val="left" w:pos="270"/>
         </w:tabs>
         <w:spacing w:after="20"/>
-        <w:ind w:left="810" w:firstLine="360"/>
-        <w:rPr>
-          <w:lang w:val="en-US"/>
-        </w:rPr>
-      </w:pPr>
-      <w:r>
-        <w:rPr>
-          <w:lang w:val="en-US"/>
-        </w:rPr>
-        <w:t>Connector/J for Database connection, Version 8.0.12</w:t>
+        <w:ind w:left="630"/>
+        <w:rPr>
+          <w:lang w:val="en-US"/>
+        </w:rPr>
+      </w:pPr>
+      <w:r>
+        <w:rPr>
+          <w:lang w:val="en-US"/>
+        </w:rPr>
+        <w:t xml:space="preserve">Run the project. The </w:t>
+      </w:r>
+      <w:r>
+        <w:rPr>
+          <w:lang w:val="en-US"/>
+        </w:rPr>
+        <w:t>IDE will ask you for the main class, select Splitwise.java</w:t>
       </w:r>
     </w:p>
     <w:p>
@@ -3226,23 +4110,389 @@
         <w:pStyle w:val="BodyText"/>
         <w:numPr>
           <w:ilvl w:val="1"/>
-          <w:numId w:val="13"/>
+          <w:numId w:val="19"/>
         </w:numPr>
         <w:tabs>
           <w:tab w:val="clear" w:pos="288"/>
           <w:tab w:val="left" w:pos="270"/>
         </w:tabs>
         <w:spacing w:after="20"/>
-        <w:ind w:left="810" w:firstLine="360"/>
-        <w:rPr>
-          <w:lang w:val="en-US"/>
-        </w:rPr>
-      </w:pPr>
-      <w:r>
-        <w:rPr>
-          <w:lang w:val="en-US"/>
-        </w:rPr>
-        <w:t>JCalender for a GUI calendar, Version 1.4</w:t>
+        <w:ind w:left="630"/>
+        <w:rPr>
+          <w:lang w:val="en-US"/>
+        </w:rPr>
+      </w:pPr>
+      <w:r>
+        <w:rPr>
+          <w:lang w:val="en-US"/>
+        </w:rPr>
+        <w:t xml:space="preserve">More information </w:t>
+      </w:r>
+      <w:hyperlink r:id="rId32" w:history="1">
+        <w:r>
+          <w:rPr>
+            <w:rStyle w:val="Hyperlink"/>
+            <w:lang w:val="en-US"/>
+          </w:rPr>
+          <w:t>here</w:t>
+        </w:r>
+      </w:hyperlink>
+      <w:r>
+        <w:rPr>
+          <w:lang w:val="en-US"/>
+        </w:rPr>
+        <w:t>[5].</w:t>
+      </w:r>
+    </w:p>
+    <w:p>
+      <w:pPr>
+        <w:pStyle w:val="BodyText"/>
+        <w:numPr>
+          <w:ilvl w:val="0"/>
+          <w:numId w:val="19"/>
+        </w:numPr>
+        <w:tabs>
+          <w:tab w:val="clear" w:pos="288"/>
+          <w:tab w:val="left" w:pos="270"/>
+        </w:tabs>
+        <w:spacing w:after="20"/>
+        <w:ind w:left="360"/>
+        <w:rPr>
+          <w:lang w:val="en-US"/>
+        </w:rPr>
+      </w:pPr>
+      <w:r>
+        <w:rPr>
+          <w:noProof/>
+          <w:lang w:val="en-US"/>
+        </w:rPr>
+        <w:t>Inte</w:t>
+      </w:r>
+      <w:r>
+        <w:rPr>
+          <w:noProof/>
+          <w:lang w:val="en-US"/>
+        </w:rPr>
+        <w:t>l</w:t>
+      </w:r>
+      <w:r>
+        <w:rPr>
+          <w:noProof/>
+          <w:lang w:val="en-US"/>
+        </w:rPr>
+        <w:t>liJ</w:t>
+      </w:r>
+      <w:r>
+        <w:rPr>
+          <w:lang w:val="en-US"/>
+        </w:rPr>
+        <w:t xml:space="preserve"> </w:t>
+      </w:r>
+      <w:r>
+        <w:rPr>
+          <w:lang w:val="en-US"/>
+        </w:rPr>
+        <w:t>Idea:</w:t>
+      </w:r>
+    </w:p>
+    <w:p>
+      <w:pPr>
+        <w:pStyle w:val="BodyText"/>
+        <w:numPr>
+          <w:ilvl w:val="1"/>
+          <w:numId w:val="19"/>
+        </w:numPr>
+        <w:tabs>
+          <w:tab w:val="clear" w:pos="288"/>
+          <w:tab w:val="left" w:pos="270"/>
+        </w:tabs>
+        <w:spacing w:after="20"/>
+        <w:ind w:left="630"/>
+        <w:rPr>
+          <w:lang w:val="en-US"/>
+        </w:rPr>
+      </w:pPr>
+      <w:r>
+        <w:rPr>
+          <w:lang w:val="en-US"/>
+        </w:rPr>
+        <w:t xml:space="preserve">Start </w:t>
+      </w:r>
+      <w:r>
+        <w:rPr>
+          <w:noProof/>
+          <w:lang w:val="en-US"/>
+        </w:rPr>
+        <w:t>Inte</w:t>
+      </w:r>
+      <w:r>
+        <w:rPr>
+          <w:noProof/>
+          <w:lang w:val="en-US"/>
+        </w:rPr>
+        <w:t>l</w:t>
+      </w:r>
+      <w:r>
+        <w:rPr>
+          <w:noProof/>
+          <w:lang w:val="en-US"/>
+        </w:rPr>
+        <w:t>liJ</w:t>
+      </w:r>
+      <w:r>
+        <w:rPr>
+          <w:lang w:val="en-US"/>
+        </w:rPr>
+        <w:t>.</w:t>
+      </w:r>
+    </w:p>
+    <w:p>
+      <w:pPr>
+        <w:pStyle w:val="BodyText"/>
+        <w:numPr>
+          <w:ilvl w:val="1"/>
+          <w:numId w:val="19"/>
+        </w:numPr>
+        <w:tabs>
+          <w:tab w:val="clear" w:pos="288"/>
+          <w:tab w:val="left" w:pos="270"/>
+        </w:tabs>
+        <w:spacing w:after="20"/>
+        <w:ind w:left="630"/>
+        <w:rPr>
+          <w:lang w:val="en-US"/>
+        </w:rPr>
+      </w:pPr>
+      <w:r>
+        <w:rPr>
+          <w:lang w:val="en-US"/>
+        </w:rPr>
+        <w:t>Go to File -&gt; Import Project.</w:t>
+      </w:r>
+    </w:p>
+    <w:p>
+      <w:pPr>
+        <w:pStyle w:val="BodyText"/>
+        <w:numPr>
+          <w:ilvl w:val="1"/>
+          <w:numId w:val="19"/>
+        </w:numPr>
+        <w:tabs>
+          <w:tab w:val="clear" w:pos="288"/>
+          <w:tab w:val="left" w:pos="270"/>
+        </w:tabs>
+        <w:spacing w:after="20"/>
+        <w:ind w:left="630"/>
+        <w:rPr>
+          <w:lang w:val="en-US"/>
+        </w:rPr>
+      </w:pPr>
+      <w:r>
+        <w:rPr>
+          <w:lang w:val="en-US"/>
+        </w:rPr>
+        <w:t>Navigate and select my provided project folder.</w:t>
+      </w:r>
+    </w:p>
+    <w:p>
+      <w:pPr>
+        <w:pStyle w:val="BodyText"/>
+        <w:numPr>
+          <w:ilvl w:val="1"/>
+          <w:numId w:val="19"/>
+        </w:numPr>
+        <w:tabs>
+          <w:tab w:val="clear" w:pos="288"/>
+          <w:tab w:val="left" w:pos="270"/>
+        </w:tabs>
+        <w:spacing w:after="20"/>
+        <w:ind w:left="630"/>
+        <w:rPr>
+          <w:lang w:val="en-US"/>
+        </w:rPr>
+      </w:pPr>
+      <w:r>
+        <w:rPr>
+          <w:lang w:val="en-US"/>
+        </w:rPr>
+        <w:t>Open the Ant Build Tool window.</w:t>
+      </w:r>
+    </w:p>
+    <w:p>
+      <w:pPr>
+        <w:pStyle w:val="BodyText"/>
+        <w:numPr>
+          <w:ilvl w:val="1"/>
+          <w:numId w:val="19"/>
+        </w:numPr>
+        <w:tabs>
+          <w:tab w:val="clear" w:pos="288"/>
+          <w:tab w:val="left" w:pos="270"/>
+        </w:tabs>
+        <w:spacing w:after="20"/>
+        <w:ind w:left="630"/>
+        <w:rPr>
+          <w:lang w:val="en-US"/>
+        </w:rPr>
+      </w:pPr>
+      <w:r>
+        <w:rPr>
+          <w:lang w:val="en-US"/>
+        </w:rPr>
+        <w:t>Click on the ‘+’ to add a build file.</w:t>
+      </w:r>
+    </w:p>
+    <w:p>
+      <w:pPr>
+        <w:pStyle w:val="BodyText"/>
+        <w:numPr>
+          <w:ilvl w:val="1"/>
+          <w:numId w:val="19"/>
+        </w:numPr>
+        <w:tabs>
+          <w:tab w:val="clear" w:pos="288"/>
+          <w:tab w:val="left" w:pos="270"/>
+        </w:tabs>
+        <w:spacing w:after="20"/>
+        <w:ind w:left="630"/>
+        <w:rPr>
+          <w:lang w:val="en-US"/>
+        </w:rPr>
+      </w:pPr>
+      <w:r>
+        <w:rPr>
+          <w:lang w:val="en-US"/>
+        </w:rPr>
+        <w:t>Now navigate to the ‘build.xml’ file in the project folder and click ok.</w:t>
+      </w:r>
+    </w:p>
+    <w:p>
+      <w:pPr>
+        <w:pStyle w:val="BodyText"/>
+        <w:numPr>
+          <w:ilvl w:val="1"/>
+          <w:numId w:val="19"/>
+        </w:numPr>
+        <w:tabs>
+          <w:tab w:val="clear" w:pos="288"/>
+          <w:tab w:val="left" w:pos="270"/>
+        </w:tabs>
+        <w:spacing w:after="20"/>
+        <w:ind w:left="630"/>
+        <w:rPr>
+          <w:lang w:val="en-US"/>
+        </w:rPr>
+      </w:pPr>
+      <w:r>
+        <w:rPr>
+          <w:lang w:val="en-US"/>
+        </w:rPr>
+        <w:t>Now click on</w:t>
+      </w:r>
+      <w:r>
+        <w:rPr>
+          <w:lang w:val="en-US"/>
+        </w:rPr>
+        <w:t xml:space="preserve"> the Build menu.</w:t>
+      </w:r>
+    </w:p>
+    <w:p>
+      <w:pPr>
+        <w:pStyle w:val="BodyText"/>
+        <w:numPr>
+          <w:ilvl w:val="1"/>
+          <w:numId w:val="19"/>
+        </w:numPr>
+        <w:tabs>
+          <w:tab w:val="clear" w:pos="288"/>
+          <w:tab w:val="left" w:pos="270"/>
+        </w:tabs>
+        <w:spacing w:after="20"/>
+        <w:ind w:left="630"/>
+        <w:rPr>
+          <w:lang w:val="en-US"/>
+        </w:rPr>
+      </w:pPr>
+      <w:r>
+        <w:rPr>
+          <w:lang w:val="en-US"/>
+        </w:rPr>
+        <w:t>There should be a</w:t>
+      </w:r>
+      <w:r>
+        <w:rPr>
+          <w:lang w:val="en-US"/>
+        </w:rPr>
+        <w:t>n option named</w:t>
+      </w:r>
+      <w:r>
+        <w:rPr>
+          <w:lang w:val="en-US"/>
+        </w:rPr>
+        <w:t xml:space="preserve"> ‘Splitwise’, click on it.</w:t>
+      </w:r>
+    </w:p>
+    <w:p>
+      <w:pPr>
+        <w:pStyle w:val="BodyText"/>
+        <w:numPr>
+          <w:ilvl w:val="1"/>
+          <w:numId w:val="19"/>
+        </w:numPr>
+        <w:tabs>
+          <w:tab w:val="clear" w:pos="288"/>
+          <w:tab w:val="left" w:pos="270"/>
+        </w:tabs>
+        <w:spacing w:after="20"/>
+        <w:ind w:left="630"/>
+        <w:rPr>
+          <w:lang w:val="en-US"/>
+        </w:rPr>
+      </w:pPr>
+      <w:r>
+        <w:rPr>
+          <w:lang w:val="en-US"/>
+        </w:rPr>
+        <w:t>Now select ‘Run’, from the list of options.</w:t>
+      </w:r>
+    </w:p>
+    <w:p>
+      <w:pPr>
+        <w:pStyle w:val="BodyText"/>
+        <w:numPr>
+          <w:ilvl w:val="1"/>
+          <w:numId w:val="19"/>
+        </w:numPr>
+        <w:tabs>
+          <w:tab w:val="clear" w:pos="288"/>
+          <w:tab w:val="left" w:pos="270"/>
+        </w:tabs>
+        <w:spacing w:after="20"/>
+        <w:ind w:left="630"/>
+        <w:rPr>
+          <w:lang w:val="en-US"/>
+        </w:rPr>
+      </w:pPr>
+      <w:r>
+        <w:rPr>
+          <w:lang w:val="en-US"/>
+        </w:rPr>
+        <w:t xml:space="preserve">More information </w:t>
+      </w:r>
+      <w:hyperlink r:id="rId33" w:history="1">
+        <w:r>
+          <w:rPr>
+            <w:rStyle w:val="Hyperlink"/>
+            <w:lang w:val="en-US"/>
+          </w:rPr>
+          <w:t>here</w:t>
+        </w:r>
+      </w:hyperlink>
+      <w:r>
+        <w:rPr>
+          <w:lang w:val="en-US"/>
+        </w:rPr>
+        <w:t>[6].</w:t>
       </w:r>
     </w:p>
     <w:p>
@@ -3253,7 +4503,7 @@
           <w:tab w:val="left" w:pos="270"/>
         </w:tabs>
         <w:spacing w:after="20"/>
-        <w:ind w:left="270" w:firstLine="0"/>
+        <w:ind w:firstLine="360"/>
         <w:rPr>
           <w:lang w:val="en-US"/>
         </w:rPr>
@@ -3267,15 +4517,21 @@
           <w:numId w:val="7"/>
         </w:numPr>
         <w:spacing w:before="0" w:after="20"/>
-      </w:pPr>
-      <w:r>
+        <w:ind w:left="0" w:firstLine="360"/>
+      </w:pPr>
+      <w:r>
+        <w:lastRenderedPageBreak/>
         <w:t>Conclusion</w:t>
+      </w:r>
+      <w:r>
+        <w:t xml:space="preserve">/Self-Assessment </w:t>
       </w:r>
     </w:p>
     <w:p>
       <w:pPr>
         <w:pStyle w:val="BodyText"/>
         <w:spacing w:after="20"/>
+        <w:ind w:firstLine="360"/>
         <w:rPr>
           <w:lang w:val="en-US"/>
         </w:rPr>
@@ -3291,6 +4547,7 @@
       <w:pPr>
         <w:pStyle w:val="BodyText"/>
         <w:spacing w:after="20"/>
+        <w:ind w:firstLine="360"/>
         <w:rPr>
           <w:lang w:val="en-US"/>
         </w:rPr>
@@ -3336,7 +4593,83 @@
         <w:rPr>
           <w:lang w:val="en-US"/>
         </w:rPr>
-        <w:t xml:space="preserve"> shows a user Pie-Chart of how the user has been spending their money, to help them identify items that they could avoid.</w:t>
+        <w:t xml:space="preserve"> shows the</w:t>
+      </w:r>
+      <w:r>
+        <w:rPr>
+          <w:lang w:val="en-US"/>
+        </w:rPr>
+        <w:t xml:space="preserve"> user </w:t>
+      </w:r>
+      <w:r>
+        <w:rPr>
+          <w:lang w:val="en-US"/>
+        </w:rPr>
+        <w:t xml:space="preserve">a </w:t>
+      </w:r>
+      <w:r>
+        <w:rPr>
+          <w:lang w:val="en-US"/>
+        </w:rPr>
+        <w:t>P</w:t>
+      </w:r>
+      <w:r>
+        <w:rPr>
+          <w:lang w:val="en-US"/>
+        </w:rPr>
+        <w:t xml:space="preserve">ie </w:t>
+      </w:r>
+      <w:r>
+        <w:rPr>
+          <w:lang w:val="en-US"/>
+        </w:rPr>
+        <w:t>Chart of how the user has been spending their money, to help them identify items that they could avoid.</w:t>
+      </w:r>
+    </w:p>
+    <w:p>
+      <w:pPr>
+        <w:pStyle w:val="BodyText"/>
+        <w:spacing w:after="20"/>
+        <w:ind w:firstLine="360"/>
+        <w:rPr>
+          <w:lang w:val="en-US"/>
+        </w:rPr>
+      </w:pPr>
+      <w:r>
+        <w:rPr>
+          <w:lang w:val="en-US"/>
+        </w:rPr>
+        <w:t>Given more time</w:t>
+      </w:r>
+      <w:r>
+        <w:rPr>
+          <w:lang w:val="en-US"/>
+        </w:rPr>
+        <w:t>,</w:t>
+      </w:r>
+      <w:r>
+        <w:rPr>
+          <w:lang w:val="en-US"/>
+        </w:rPr>
+        <w:t xml:space="preserve"> I would have </w:t>
+      </w:r>
+      <w:r>
+        <w:rPr>
+          <w:lang w:val="en-US"/>
+        </w:rPr>
+        <w:t>added more components such as ‘Friends’</w:t>
+      </w:r>
+      <w:r>
+        <w:rPr>
+          <w:lang w:val="en-US"/>
+        </w:rPr>
+        <w:t>, so</w:t>
+      </w:r>
+      <w:r>
+        <w:rPr>
+          <w:lang w:val="en-US"/>
+        </w:rPr>
+        <w:t>, instead of traversing a list of all the users, while select users to share bills with, the user can traverse a possibly smaller list of friends. Additionally, I would also like to add a messaging system amongst the users. These messages would allow the bill creators to remind users to either pay their remaining debt or to fill a previously sent bill request.</w:t>
       </w:r>
     </w:p>
     <w:p>
@@ -3366,15 +4699,30 @@
       <w:pPr>
         <w:pStyle w:val="BodyText"/>
         <w:spacing w:after="20"/>
-        <w:rPr>
-          <w:lang w:val="en-US"/>
-        </w:rPr>
-      </w:pPr>
-      <w:r>
-        <w:rPr>
-          <w:lang w:val="en-US"/>
-        </w:rPr>
-        <w:t>These are the research papers and websites that we used as a reference.</w:t>
+        <w:ind w:firstLine="360"/>
+        <w:rPr>
+          <w:lang w:val="en-US"/>
+        </w:rPr>
+      </w:pPr>
+      <w:bookmarkStart w:id="5" w:name="_GoBack"/>
+      <w:bookmarkEnd w:id="5"/>
+      <w:r>
+        <w:rPr>
+          <w:lang w:val="en-US"/>
+        </w:rPr>
+        <w:t>These are the rese</w:t>
+      </w:r>
+      <w:r>
+        <w:rPr>
+          <w:lang w:val="en-US"/>
+        </w:rPr>
+        <w:t>arch papers and websites that I</w:t>
+      </w:r>
+      <w:r>
+        <w:rPr>
+          <w:lang w:val="en-US"/>
+        </w:rPr>
+        <w:t xml:space="preserve"> used as a reference.</w:t>
       </w:r>
     </w:p>
     <w:p>
@@ -3392,13 +4740,15 @@
         <w:spacing w:after="20"/>
         <w:rPr>
           <w:sz w:val="20"/>
-        </w:rPr>
-      </w:pPr>
-      <w:hyperlink r:id="rId29" w:history="1">
+          <w:szCs w:val="20"/>
+        </w:rPr>
+      </w:pPr>
+      <w:hyperlink r:id="rId34" w:history="1">
         <w:r>
           <w:rPr>
             <w:rStyle w:val="Hyperlink"/>
             <w:sz w:val="20"/>
+            <w:szCs w:val="20"/>
           </w:rPr>
           <w:t>https://dev.mysql.com/doc/</w:t>
         </w:r>
@@ -3414,13 +4764,15 @@
         <w:spacing w:after="20"/>
         <w:rPr>
           <w:sz w:val="20"/>
-        </w:rPr>
-      </w:pPr>
-      <w:hyperlink r:id="rId30" w:history="1">
+          <w:szCs w:val="20"/>
+        </w:rPr>
+      </w:pPr>
+      <w:hyperlink r:id="rId35" w:history="1">
         <w:r>
           <w:rPr>
             <w:rStyle w:val="Hyperlink"/>
             <w:sz w:val="20"/>
+            <w:szCs w:val="20"/>
           </w:rPr>
           <w:t>https://docs.oracle.com/javase/8/docs/technotes/guides/jdbc/</w:t>
         </w:r>
@@ -3436,13 +4788,15 @@
         <w:spacing w:after="20"/>
         <w:rPr>
           <w:sz w:val="20"/>
-        </w:rPr>
-      </w:pPr>
-      <w:hyperlink r:id="rId31" w:history="1">
+          <w:szCs w:val="20"/>
+        </w:rPr>
+      </w:pPr>
+      <w:hyperlink r:id="rId36" w:history="1">
         <w:r>
           <w:rPr>
             <w:rStyle w:val="Hyperlink"/>
             <w:sz w:val="20"/>
+            <w:szCs w:val="20"/>
           </w:rPr>
           <w:t>http://www.jfree.org/jfreechart/api/javadoc/index.html</w:t>
         </w:r>
@@ -3457,14 +4811,19 @@
         </w:numPr>
         <w:spacing w:after="20"/>
         <w:rPr>
-          <w:sz w:val="18"/>
-        </w:rPr>
-      </w:pPr>
-      <w:hyperlink r:id="rId32" w:history="1">
+          <w:rStyle w:val="Hyperlink"/>
+          <w:color w:val="00000A"/>
+          <w:sz w:val="20"/>
+          <w:szCs w:val="20"/>
+          <w:u w:val="none"/>
+        </w:rPr>
+      </w:pPr>
+      <w:hyperlink r:id="rId37" w:history="1">
         <w:r>
           <w:rPr>
             <w:rStyle w:val="Hyperlink"/>
-            <w:sz w:val="18"/>
+            <w:sz w:val="20"/>
+            <w:szCs w:val="20"/>
           </w:rPr>
           <w:t>https://secure.splitwise.com</w:t>
         </w:r>
@@ -3473,7 +4832,56 @@
     <w:p>
       <w:pPr>
         <w:pStyle w:val="references"/>
+        <w:numPr>
+          <w:ilvl w:val="0"/>
+          <w:numId w:val="3"/>
+        </w:numPr>
         <w:spacing w:after="20"/>
+        <w:rPr>
+          <w:sz w:val="20"/>
+          <w:szCs w:val="20"/>
+        </w:rPr>
+      </w:pPr>
+      <w:hyperlink r:id="rId38" w:history="1">
+        <w:r>
+          <w:rPr>
+            <w:rStyle w:val="Hyperlink"/>
+            <w:sz w:val="20"/>
+            <w:szCs w:val="20"/>
+          </w:rPr>
+          <w:t>https://stackoverflow.com/questions/21535023/how-to-get-your-netbeans-project-into-eclipse</w:t>
+        </w:r>
+      </w:hyperlink>
+    </w:p>
+    <w:p>
+      <w:pPr>
+        <w:pStyle w:val="references"/>
+        <w:numPr>
+          <w:ilvl w:val="0"/>
+          <w:numId w:val="3"/>
+        </w:numPr>
+        <w:spacing w:after="20"/>
+        <w:rPr>
+          <w:sz w:val="20"/>
+          <w:szCs w:val="20"/>
+        </w:rPr>
+      </w:pPr>
+      <w:hyperlink r:id="rId39" w:history="1">
+        <w:r>
+          <w:rPr>
+            <w:rStyle w:val="Hyperlink"/>
+            <w:sz w:val="20"/>
+            <w:szCs w:val="20"/>
+          </w:rPr>
+          <w:t>https://www.youtube.com/watch?v=0hDxv7jjlPc</w:t>
+        </w:r>
+      </w:hyperlink>
+    </w:p>
+    <w:p>
+      <w:pPr>
+        <w:pStyle w:val="references"/>
+        <w:spacing w:after="20"/>
+        <w:ind w:left="360"/>
         <w:rPr>
           <w:sz w:val="18"/>
         </w:rPr>
@@ -4071,6 +5479,119 @@
     </w:lvl>
   </w:abstractNum>
   <w:abstractNum w:abstractNumId="5" w15:restartNumberingAfterBreak="0">
+    <w:nsid w:val="309C0CCA"/>
+    <w:multiLevelType w:val="hybridMultilevel"/>
+    <w:tmpl w:val="BA9A5F22"/>
+    <w:lvl w:ilvl="0" w:tplc="04090001">
+      <w:start w:val="1"/>
+      <w:numFmt w:val="bullet"/>
+      <w:lvlText w:val=""/>
+      <w:lvlJc w:val="left"/>
+      <w:pPr>
+        <w:ind w:left="720" w:hanging="360"/>
+      </w:pPr>
+      <w:rPr>
+        <w:rFonts w:ascii="Symbol" w:hAnsi="Symbol" w:hint="default"/>
+      </w:rPr>
+    </w:lvl>
+    <w:lvl w:ilvl="1" w:tplc="04090003" w:tentative="1">
+      <w:start w:val="1"/>
+      <w:numFmt w:val="bullet"/>
+      <w:lvlText w:val="o"/>
+      <w:lvlJc w:val="left"/>
+      <w:pPr>
+        <w:ind w:left="1440" w:hanging="360"/>
+      </w:pPr>
+      <w:rPr>
+        <w:rFonts w:ascii="Courier New" w:hAnsi="Courier New" w:cs="Courier New" w:hint="default"/>
+      </w:rPr>
+    </w:lvl>
+    <w:lvl w:ilvl="2" w:tplc="04090005" w:tentative="1">
+      <w:start w:val="1"/>
+      <w:numFmt w:val="bullet"/>
+      <w:lvlText w:val=""/>
+      <w:lvlJc w:val="left"/>
+      <w:pPr>
+        <w:ind w:left="2160" w:hanging="360"/>
+      </w:pPr>
+      <w:rPr>
+        <w:rFonts w:ascii="Wingdings" w:hAnsi="Wingdings" w:hint="default"/>
+      </w:rPr>
+    </w:lvl>
+    <w:lvl w:ilvl="3" w:tplc="04090001" w:tentative="1">
+      <w:start w:val="1"/>
+      <w:numFmt w:val="bullet"/>
+      <w:lvlText w:val=""/>
+      <w:lvlJc w:val="left"/>
+      <w:pPr>
+        <w:ind w:left="2880" w:hanging="360"/>
+      </w:pPr>
+      <w:rPr>
+        <w:rFonts w:ascii="Symbol" w:hAnsi="Symbol" w:hint="default"/>
+      </w:rPr>
+    </w:lvl>
+    <w:lvl w:ilvl="4" w:tplc="04090003" w:tentative="1">
+      <w:start w:val="1"/>
+      <w:numFmt w:val="bullet"/>
+      <w:lvlText w:val="o"/>
+      <w:lvlJc w:val="left"/>
+      <w:pPr>
+        <w:ind w:left="3600" w:hanging="360"/>
+      </w:pPr>
+      <w:rPr>
+        <w:rFonts w:ascii="Courier New" w:hAnsi="Courier New" w:cs="Courier New" w:hint="default"/>
+      </w:rPr>
+    </w:lvl>
+    <w:lvl w:ilvl="5" w:tplc="04090005" w:tentative="1">
+      <w:start w:val="1"/>
+      <w:numFmt w:val="bullet"/>
+      <w:lvlText w:val=""/>
+      <w:lvlJc w:val="left"/>
+      <w:pPr>
+        <w:ind w:left="4320" w:hanging="360"/>
+      </w:pPr>
+      <w:rPr>
+        <w:rFonts w:ascii="Wingdings" w:hAnsi="Wingdings" w:hint="default"/>
+      </w:rPr>
+    </w:lvl>
+    <w:lvl w:ilvl="6" w:tplc="04090001" w:tentative="1">
+      <w:start w:val="1"/>
+      <w:numFmt w:val="bullet"/>
+      <w:lvlText w:val=""/>
+      <w:lvlJc w:val="left"/>
+      <w:pPr>
+        <w:ind w:left="5040" w:hanging="360"/>
+      </w:pPr>
+      <w:rPr>
+        <w:rFonts w:ascii="Symbol" w:hAnsi="Symbol" w:hint="default"/>
+      </w:rPr>
+    </w:lvl>
+    <w:lvl w:ilvl="7" w:tplc="04090003" w:tentative="1">
+      <w:start w:val="1"/>
+      <w:numFmt w:val="bullet"/>
+      <w:lvlText w:val="o"/>
+      <w:lvlJc w:val="left"/>
+      <w:pPr>
+        <w:ind w:left="5760" w:hanging="360"/>
+      </w:pPr>
+      <w:rPr>
+        <w:rFonts w:ascii="Courier New" w:hAnsi="Courier New" w:cs="Courier New" w:hint="default"/>
+      </w:rPr>
+    </w:lvl>
+    <w:lvl w:ilvl="8" w:tplc="04090005" w:tentative="1">
+      <w:start w:val="1"/>
+      <w:numFmt w:val="bullet"/>
+      <w:lvlText w:val=""/>
+      <w:lvlJc w:val="left"/>
+      <w:pPr>
+        <w:ind w:left="6480" w:hanging="360"/>
+      </w:pPr>
+      <w:rPr>
+        <w:rFonts w:ascii="Wingdings" w:hAnsi="Wingdings" w:hint="default"/>
+      </w:rPr>
+    </w:lvl>
+  </w:abstractNum>
+  <w:abstractNum w:abstractNumId="6" w15:restartNumberingAfterBreak="0">
     <w:nsid w:val="36CD0A19"/>
     <w:multiLevelType w:val="hybridMultilevel"/>
     <w:tmpl w:val="91F63198"/>
@@ -4159,7 +5680,7 @@
       </w:pPr>
     </w:lvl>
   </w:abstractNum>
-  <w:abstractNum w:abstractNumId="6" w15:restartNumberingAfterBreak="0">
+  <w:abstractNum w:abstractNumId="7" w15:restartNumberingAfterBreak="0">
     <w:nsid w:val="403E5DEF"/>
     <w:multiLevelType w:val="hybridMultilevel"/>
     <w:tmpl w:val="B0BA4752"/>
@@ -4272,7 +5793,7 @@
       </w:rPr>
     </w:lvl>
   </w:abstractNum>
-  <w:abstractNum w:abstractNumId="7" w15:restartNumberingAfterBreak="0">
+  <w:abstractNum w:abstractNumId="8" w15:restartNumberingAfterBreak="0">
     <w:nsid w:val="426E3864"/>
     <w:multiLevelType w:val="multilevel"/>
     <w:tmpl w:val="37E6CD00"/>
@@ -4454,7 +5975,7 @@
       </w:rPr>
     </w:lvl>
   </w:abstractNum>
-  <w:abstractNum w:abstractNumId="8" w15:restartNumberingAfterBreak="0">
+  <w:abstractNum w:abstractNumId="9" w15:restartNumberingAfterBreak="0">
     <w:nsid w:val="435718B1"/>
     <w:multiLevelType w:val="hybridMultilevel"/>
     <w:tmpl w:val="CE02B2FE"/>
@@ -4666,7 +6187,7 @@
       </w:rPr>
     </w:lvl>
   </w:abstractNum>
-  <w:abstractNum w:abstractNumId="9" w15:restartNumberingAfterBreak="0">
+  <w:abstractNum w:abstractNumId="10" w15:restartNumberingAfterBreak="0">
     <w:nsid w:val="45017F32"/>
     <w:multiLevelType w:val="multilevel"/>
     <w:tmpl w:val="D794CE6C"/>
@@ -4779,7 +6300,7 @@
       </w:rPr>
     </w:lvl>
   </w:abstractNum>
-  <w:abstractNum w:abstractNumId="10" w15:restartNumberingAfterBreak="0">
+  <w:abstractNum w:abstractNumId="11" w15:restartNumberingAfterBreak="0">
     <w:nsid w:val="4ACF1F23"/>
     <w:multiLevelType w:val="multilevel"/>
     <w:tmpl w:val="90B4CF62"/>
@@ -4957,7 +6478,7 @@
       </w:pPr>
     </w:lvl>
   </w:abstractNum>
-  <w:abstractNum w:abstractNumId="11" w15:restartNumberingAfterBreak="0">
+  <w:abstractNum w:abstractNumId="12" w15:restartNumberingAfterBreak="0">
     <w:nsid w:val="4FBE78E9"/>
     <w:multiLevelType w:val="hybridMultilevel"/>
     <w:tmpl w:val="E8709882"/>
@@ -5043,7 +6564,7 @@
       </w:pPr>
     </w:lvl>
   </w:abstractNum>
-  <w:abstractNum w:abstractNumId="12" w15:restartNumberingAfterBreak="0">
+  <w:abstractNum w:abstractNumId="13" w15:restartNumberingAfterBreak="0">
     <w:nsid w:val="53BE7A7B"/>
     <w:multiLevelType w:val="hybridMultilevel"/>
     <w:tmpl w:val="0F9A0208"/>
@@ -5129,7 +6650,96 @@
       </w:pPr>
     </w:lvl>
   </w:abstractNum>
-  <w:abstractNum w:abstractNumId="13" w15:restartNumberingAfterBreak="0">
+  <w:abstractNum w:abstractNumId="14" w15:restartNumberingAfterBreak="0">
+    <w:nsid w:val="53D14E05"/>
+    <w:multiLevelType w:val="hybridMultilevel"/>
+    <w:tmpl w:val="59D6EDFC"/>
+    <w:lvl w:ilvl="0" w:tplc="4398A11C">
+      <w:start w:val="1"/>
+      <w:numFmt w:val="decimal"/>
+      <w:lvlText w:val="%1."/>
+      <w:lvlJc w:val="left"/>
+      <w:pPr>
+        <w:ind w:left="810" w:hanging="360"/>
+      </w:pPr>
+      <w:rPr>
+        <w:rFonts w:hint="default"/>
+      </w:rPr>
+    </w:lvl>
+    <w:lvl w:ilvl="1" w:tplc="04090019">
+      <w:start w:val="1"/>
+      <w:numFmt w:val="lowerLetter"/>
+      <w:lvlText w:val="%2."/>
+      <w:lvlJc w:val="left"/>
+      <w:pPr>
+        <w:ind w:left="1530" w:hanging="360"/>
+      </w:pPr>
+    </w:lvl>
+    <w:lvl w:ilvl="2" w:tplc="0409001B" w:tentative="1">
+      <w:start w:val="1"/>
+      <w:numFmt w:val="lowerRoman"/>
+      <w:lvlText w:val="%3."/>
+      <w:lvlJc w:val="right"/>
+      <w:pPr>
+        <w:ind w:left="2250" w:hanging="180"/>
+      </w:pPr>
+    </w:lvl>
+    <w:lvl w:ilvl="3" w:tplc="0409000F" w:tentative="1">
+      <w:start w:val="1"/>
+      <w:numFmt w:val="decimal"/>
+      <w:lvlText w:val="%4."/>
+      <w:lvlJc w:val="left"/>
+      <w:pPr>
+        <w:ind w:left="2970" w:hanging="360"/>
+      </w:pPr>
+    </w:lvl>
+    <w:lvl w:ilvl="4" w:tplc="04090019" w:tentative="1">
+      <w:start w:val="1"/>
+      <w:numFmt w:val="lowerLetter"/>
+      <w:lvlText w:val="%5."/>
+      <w:lvlJc w:val="left"/>
+      <w:pPr>
+        <w:ind w:left="3690" w:hanging="360"/>
+      </w:pPr>
+    </w:lvl>
+    <w:lvl w:ilvl="5" w:tplc="0409001B" w:tentative="1">
+      <w:start w:val="1"/>
+      <w:numFmt w:val="lowerRoman"/>
+      <w:lvlText w:val="%6."/>
+      <w:lvlJc w:val="right"/>
+      <w:pPr>
+        <w:ind w:left="4410" w:hanging="180"/>
+      </w:pPr>
+    </w:lvl>
+    <w:lvl w:ilvl="6" w:tplc="0409000F" w:tentative="1">
+      <w:start w:val="1"/>
+      <w:numFmt w:val="decimal"/>
+      <w:lvlText w:val="%7."/>
+      <w:lvlJc w:val="left"/>
+      <w:pPr>
+        <w:ind w:left="5130" w:hanging="360"/>
+      </w:pPr>
+    </w:lvl>
+    <w:lvl w:ilvl="7" w:tplc="04090019" w:tentative="1">
+      <w:start w:val="1"/>
+      <w:numFmt w:val="lowerLetter"/>
+      <w:lvlText w:val="%8."/>
+      <w:lvlJc w:val="left"/>
+      <w:pPr>
+        <w:ind w:left="5850" w:hanging="360"/>
+      </w:pPr>
+    </w:lvl>
+    <w:lvl w:ilvl="8" w:tplc="0409001B" w:tentative="1">
+      <w:start w:val="1"/>
+      <w:numFmt w:val="lowerRoman"/>
+      <w:lvlText w:val="%9."/>
+      <w:lvlJc w:val="right"/>
+      <w:pPr>
+        <w:ind w:left="6570" w:hanging="180"/>
+      </w:pPr>
+    </w:lvl>
+  </w:abstractNum>
+  <w:abstractNum w:abstractNumId="15" w15:restartNumberingAfterBreak="0">
     <w:nsid w:val="54620218"/>
     <w:multiLevelType w:val="multilevel"/>
     <w:tmpl w:val="17882C80"/>
@@ -5242,7 +6852,182 @@
       </w:rPr>
     </w:lvl>
   </w:abstractNum>
-  <w:abstractNum w:abstractNumId="14" w15:restartNumberingAfterBreak="0">
+  <w:abstractNum w:abstractNumId="16" w15:restartNumberingAfterBreak="0">
+    <w:nsid w:val="5D252FBD"/>
+    <w:multiLevelType w:val="hybridMultilevel"/>
+    <w:tmpl w:val="EFD086C0"/>
+    <w:lvl w:ilvl="0" w:tplc="0409000F">
+      <w:start w:val="1"/>
+      <w:numFmt w:val="decimal"/>
+      <w:lvlText w:val="%1."/>
+      <w:lvlJc w:val="left"/>
+      <w:pPr>
+        <w:ind w:left="720" w:hanging="360"/>
+      </w:pPr>
+      <w:rPr>
+        <w:rFonts w:hint="default"/>
+      </w:rPr>
+    </w:lvl>
+    <w:lvl w:ilvl="1" w:tplc="04090019">
+      <w:start w:val="1"/>
+      <w:numFmt w:val="lowerLetter"/>
+      <w:lvlText w:val="%2."/>
+      <w:lvlJc w:val="left"/>
+      <w:pPr>
+        <w:ind w:left="1440" w:hanging="360"/>
+      </w:pPr>
+    </w:lvl>
+    <w:lvl w:ilvl="2" w:tplc="0409001B" w:tentative="1">
+      <w:start w:val="1"/>
+      <w:numFmt w:val="lowerRoman"/>
+      <w:lvlText w:val="%3."/>
+      <w:lvlJc w:val="right"/>
+      <w:pPr>
+        <w:ind w:left="2160" w:hanging="180"/>
+      </w:pPr>
+    </w:lvl>
+    <w:lvl w:ilvl="3" w:tplc="0409000F" w:tentative="1">
+      <w:start w:val="1"/>
+      <w:numFmt w:val="decimal"/>
+      <w:lvlText w:val="%4."/>
+      <w:lvlJc w:val="left"/>
+      <w:pPr>
+        <w:ind w:left="2880" w:hanging="360"/>
+      </w:pPr>
+    </w:lvl>
+    <w:lvl w:ilvl="4" w:tplc="04090019" w:tentative="1">
+      <w:start w:val="1"/>
+      <w:numFmt w:val="lowerLetter"/>
+      <w:lvlText w:val="%5."/>
+      <w:lvlJc w:val="left"/>
+      <w:pPr>
+        <w:ind w:left="3600" w:hanging="360"/>
+      </w:pPr>
+    </w:lvl>
+    <w:lvl w:ilvl="5" w:tplc="0409001B" w:tentative="1">
+      <w:start w:val="1"/>
+      <w:numFmt w:val="lowerRoman"/>
+      <w:lvlText w:val="%6."/>
+      <w:lvlJc w:val="right"/>
+      <w:pPr>
+        <w:ind w:left="4320" w:hanging="180"/>
+      </w:pPr>
+    </w:lvl>
+    <w:lvl w:ilvl="6" w:tplc="0409000F" w:tentative="1">
+      <w:start w:val="1"/>
+      <w:numFmt w:val="decimal"/>
+      <w:lvlText w:val="%7."/>
+      <w:lvlJc w:val="left"/>
+      <w:pPr>
+        <w:ind w:left="5040" w:hanging="360"/>
+      </w:pPr>
+    </w:lvl>
+    <w:lvl w:ilvl="7" w:tplc="04090019" w:tentative="1">
+      <w:start w:val="1"/>
+      <w:numFmt w:val="lowerLetter"/>
+      <w:lvlText w:val="%8."/>
+      <w:lvlJc w:val="left"/>
+      <w:pPr>
+        <w:ind w:left="5760" w:hanging="360"/>
+      </w:pPr>
+    </w:lvl>
+    <w:lvl w:ilvl="8" w:tplc="0409001B" w:tentative="1">
+      <w:start w:val="1"/>
+      <w:numFmt w:val="lowerRoman"/>
+      <w:lvlText w:val="%9."/>
+      <w:lvlJc w:val="right"/>
+      <w:pPr>
+        <w:ind w:left="6480" w:hanging="180"/>
+      </w:pPr>
+    </w:lvl>
+  </w:abstractNum>
+  <w:abstractNum w:abstractNumId="17" w15:restartNumberingAfterBreak="0">
+    <w:nsid w:val="742D2310"/>
+    <w:multiLevelType w:val="hybridMultilevel"/>
+    <w:tmpl w:val="E8709882"/>
+    <w:lvl w:ilvl="0" w:tplc="04090013">
+      <w:start w:val="1"/>
+      <w:numFmt w:val="upperRoman"/>
+      <w:lvlText w:val="%1."/>
+      <w:lvlJc w:val="right"/>
+      <w:pPr>
+        <w:ind w:left="720" w:hanging="360"/>
+      </w:pPr>
+    </w:lvl>
+    <w:lvl w:ilvl="1" w:tplc="04090019" w:tentative="1">
+      <w:start w:val="1"/>
+      <w:numFmt w:val="lowerLetter"/>
+      <w:lvlText w:val="%2."/>
+      <w:lvlJc w:val="left"/>
+      <w:pPr>
+        <w:ind w:left="1440" w:hanging="360"/>
+      </w:pPr>
+    </w:lvl>
+    <w:lvl w:ilvl="2" w:tplc="0409001B" w:tentative="1">
+      <w:start w:val="1"/>
+      <w:numFmt w:val="lowerRoman"/>
+      <w:lvlText w:val="%3."/>
+      <w:lvlJc w:val="right"/>
+      <w:pPr>
+        <w:ind w:left="2160" w:hanging="180"/>
+      </w:pPr>
+    </w:lvl>
+    <w:lvl w:ilvl="3" w:tplc="0409000F" w:tentative="1">
+      <w:start w:val="1"/>
+      <w:numFmt w:val="decimal"/>
+      <w:lvlText w:val="%4."/>
+      <w:lvlJc w:val="left"/>
+      <w:pPr>
+        <w:ind w:left="2880" w:hanging="360"/>
+      </w:pPr>
+    </w:lvl>
+    <w:lvl w:ilvl="4" w:tplc="04090019" w:tentative="1">
+      <w:start w:val="1"/>
+      <w:numFmt w:val="lowerLetter"/>
+      <w:lvlText w:val="%5."/>
+      <w:lvlJc w:val="left"/>
+      <w:pPr>
+        <w:ind w:left="3600" w:hanging="360"/>
+      </w:pPr>
+    </w:lvl>
+    <w:lvl w:ilvl="5" w:tplc="0409001B" w:tentative="1">
+      <w:start w:val="1"/>
+      <w:numFmt w:val="lowerRoman"/>
+      <w:lvlText w:val="%6."/>
+      <w:lvlJc w:val="right"/>
+      <w:pPr>
+        <w:ind w:left="4320" w:hanging="180"/>
+      </w:pPr>
+    </w:lvl>
+    <w:lvl w:ilvl="6" w:tplc="0409000F" w:tentative="1">
+      <w:start w:val="1"/>
+      <w:numFmt w:val="decimal"/>
+      <w:lvlText w:val="%7."/>
+      <w:lvlJc w:val="left"/>
+      <w:pPr>
+        <w:ind w:left="5040" w:hanging="360"/>
+      </w:pPr>
+    </w:lvl>
+    <w:lvl w:ilvl="7" w:tplc="04090019" w:tentative="1">
+      <w:start w:val="1"/>
+      <w:numFmt w:val="lowerLetter"/>
+      <w:lvlText w:val="%8."/>
+      <w:lvlJc w:val="left"/>
+      <w:pPr>
+        <w:ind w:left="5760" w:hanging="360"/>
+      </w:pPr>
+    </w:lvl>
+    <w:lvl w:ilvl="8" w:tplc="0409001B" w:tentative="1">
+      <w:start w:val="1"/>
+      <w:numFmt w:val="lowerRoman"/>
+      <w:lvlText w:val="%9."/>
+      <w:lvlJc w:val="right"/>
+      <w:pPr>
+        <w:ind w:left="6480" w:hanging="180"/>
+      </w:pPr>
+    </w:lvl>
+  </w:abstractNum>
+  <w:abstractNum w:abstractNumId="18" w15:restartNumberingAfterBreak="0">
     <w:nsid w:val="7B8E3971"/>
     <w:multiLevelType w:val="multilevel"/>
     <w:tmpl w:val="BD587C72"/>
@@ -5365,40 +7150,40 @@
     </w:lvl>
   </w:abstractNum>
   <w:num w:numId="1">
+    <w:abstractNumId w:val="11"/>
+  </w:num>
+  <w:num w:numId="2">
+    <w:abstractNumId w:val="8"/>
+  </w:num>
+  <w:num w:numId="3">
+    <w:abstractNumId w:val="18"/>
+  </w:num>
+  <w:num w:numId="4">
     <w:abstractNumId w:val="10"/>
   </w:num>
-  <w:num w:numId="2">
-    <w:abstractNumId w:val="7"/>
-  </w:num>
-  <w:num w:numId="3">
-    <w:abstractNumId w:val="14"/>
-  </w:num>
-  <w:num w:numId="4">
-    <w:abstractNumId w:val="9"/>
-  </w:num>
   <w:num w:numId="5">
-    <w:abstractNumId w:val="13"/>
+    <w:abstractNumId w:val="15"/>
   </w:num>
   <w:num w:numId="6">
-    <w:abstractNumId w:val="12"/>
+    <w:abstractNumId w:val="13"/>
   </w:num>
   <w:num w:numId="7">
     <w:abstractNumId w:val="2"/>
   </w:num>
   <w:num w:numId="8">
-    <w:abstractNumId w:val="5"/>
+    <w:abstractNumId w:val="6"/>
   </w:num>
   <w:num w:numId="9">
-    <w:abstractNumId w:val="8"/>
+    <w:abstractNumId w:val="9"/>
   </w:num>
   <w:num w:numId="10">
     <w:abstractNumId w:val="3"/>
   </w:num>
   <w:num w:numId="11">
-    <w:abstractNumId w:val="11"/>
+    <w:abstractNumId w:val="12"/>
   </w:num>
   <w:num w:numId="12">
-    <w:abstractNumId w:val="6"/>
+    <w:abstractNumId w:val="7"/>
   </w:num>
   <w:num w:numId="13">
     <w:abstractNumId w:val="0"/>
@@ -5408,6 +7193,18 @@
   </w:num>
   <w:num w:numId="15">
     <w:abstractNumId w:val="1"/>
+  </w:num>
+  <w:num w:numId="16">
+    <w:abstractNumId w:val="5"/>
+  </w:num>
+  <w:num w:numId="17">
+    <w:abstractNumId w:val="17"/>
+  </w:num>
+  <w:num w:numId="18">
+    <w:abstractNumId w:val="14"/>
+  </w:num>
+  <w:num w:numId="19">
+    <w:abstractNumId w:val="16"/>
   </w:num>
 </w:numbering>
 </file>
@@ -7646,7 +9443,7 @@
 </file>
 
 <file path=customXml/itemProps1.xml><?xml version="1.0" encoding="utf-8"?>
-<ds:datastoreItem xmlns:ds="http://schemas.openxmlformats.org/officeDocument/2006/customXml" ds:itemID="{BEEB3DB5-3267-4A1A-87FE-20AFCC048290}">
+<ds:datastoreItem xmlns:ds="http://schemas.openxmlformats.org/officeDocument/2006/customXml" ds:itemID="{B373B7BA-89B4-43AB-B3D8-B69ABF29A148}">
   <ds:schemaRefs>
     <ds:schemaRef ds:uri="http://schemas.openxmlformats.org/officeDocument/2006/bibliography"/>
   </ds:schemaRefs>

</xml_diff>